<commit_message>
Updated GIT procedure documents after migration
</commit_message>
<xml_diff>
--- a/dev/git/Switch-To-GIT-2013-06.docx
+++ b/dev/git/Switch-To-GIT-2013-06.docx
@@ -158,9 +158,39 @@
           <w:szCs w:val="22"/>
         </w:rPr>
       </w:pPr>
-    </w:p>
-    <w:bookmarkStart w:id="0" w:name="_GoBack"/>
-    <w:bookmarkEnd w:id="0"/>
+      <w:r>
+        <w:rPr>
+          <w:sz w:val="22"/>
+          <w:szCs w:val="22"/>
+        </w:rPr>
+        <w:t>(</w:t>
+      </w:r>
+      <w:proofErr w:type="gramStart"/>
+      <w:r>
+        <w:rPr>
+          <w:sz w:val="22"/>
+          <w:szCs w:val="22"/>
+        </w:rPr>
+        <w:t>last</w:t>
+      </w:r>
+      <w:proofErr w:type="gramEnd"/>
+      <w:r>
+        <w:rPr>
+          <w:sz w:val="22"/>
+          <w:szCs w:val="22"/>
+        </w:rPr>
+        <w:t xml:space="preserve"> update 02/2014)</w:t>
+      </w:r>
+    </w:p>
+    <w:p>
+      <w:pPr>
+        <w:jc w:val="center"/>
+        <w:rPr>
+          <w:sz w:val="22"/>
+          <w:szCs w:val="22"/>
+        </w:rPr>
+      </w:pPr>
+    </w:p>
     <w:p>
       <w:pPr>
         <w:pStyle w:val="TM1"/>
@@ -198,7 +228,7 @@
         </w:rPr>
         <w:fldChar w:fldCharType="separate"/>
       </w:r>
-      <w:hyperlink w:anchor="_Toc359831685" w:history="1">
+      <w:hyperlink w:anchor="_Toc379976251" w:history="1">
         <w:r>
           <w:rPr>
             <w:rStyle w:val="Lienhypertexte"/>
@@ -243,7 +273,7 @@
             <w:noProof/>
             <w:webHidden/>
           </w:rPr>
-          <w:instrText xml:space="preserve"> PAGEREF _Toc359831685 \h </w:instrText>
+          <w:instrText xml:space="preserve"> PAGEREF _Toc379976251 \h </w:instrText>
         </w:r>
         <w:r>
           <w:rPr>
@@ -290,7 +320,7 @@
           <w:lang w:val="fr-FR" w:eastAsia="fr-FR" w:bidi="ar-SA"/>
         </w:rPr>
       </w:pPr>
-      <w:hyperlink w:anchor="_Toc359831686" w:history="1">
+      <w:hyperlink w:anchor="_Toc379976252" w:history="1">
         <w:r>
           <w:rPr>
             <w:rStyle w:val="Lienhypertexte"/>
@@ -335,7 +365,7 @@
             <w:noProof/>
             <w:webHidden/>
           </w:rPr>
-          <w:instrText xml:space="preserve"> PAGEREF _Toc359831686 \h </w:instrText>
+          <w:instrText xml:space="preserve"> PAGEREF _Toc379976252 \h </w:instrText>
         </w:r>
         <w:r>
           <w:rPr>
@@ -381,7 +411,7 @@
           <w:lang w:val="fr-FR" w:eastAsia="fr-FR" w:bidi="ar-SA"/>
         </w:rPr>
       </w:pPr>
-      <w:hyperlink w:anchor="_Toc359831687" w:history="1">
+      <w:hyperlink w:anchor="_Toc379976253" w:history="1">
         <w:r>
           <w:rPr>
             <w:rStyle w:val="Lienhypertexte"/>
@@ -408,7 +438,7 @@
             <w:noProof/>
             <w:webHidden/>
           </w:rPr>
-          <w:instrText xml:space="preserve"> PAGEREF _Toc359831687 \h </w:instrText>
+          <w:instrText xml:space="preserve"> PAGEREF _Toc379976253 \h </w:instrText>
         </w:r>
         <w:r>
           <w:rPr>
@@ -454,7 +484,7 @@
           <w:lang w:val="fr-FR" w:eastAsia="fr-FR" w:bidi="ar-SA"/>
         </w:rPr>
       </w:pPr>
-      <w:hyperlink w:anchor="_Toc359831688" w:history="1">
+      <w:hyperlink w:anchor="_Toc379976254" w:history="1">
         <w:r>
           <w:rPr>
             <w:rStyle w:val="Lienhypertexte"/>
@@ -481,7 +511,7 @@
             <w:noProof/>
             <w:webHidden/>
           </w:rPr>
-          <w:instrText xml:space="preserve"> PAGEREF _Toc359831688 \h </w:instrText>
+          <w:instrText xml:space="preserve"> PAGEREF _Toc379976254 \h </w:instrText>
         </w:r>
         <w:r>
           <w:rPr>
@@ -528,7 +558,7 @@
           <w:lang w:val="fr-FR" w:eastAsia="fr-FR" w:bidi="ar-SA"/>
         </w:rPr>
       </w:pPr>
-      <w:hyperlink w:anchor="_Toc359831689" w:history="1">
+      <w:hyperlink w:anchor="_Toc379976255" w:history="1">
         <w:r>
           <w:rPr>
             <w:rStyle w:val="Lienhypertexte"/>
@@ -573,7 +603,7 @@
             <w:noProof/>
             <w:webHidden/>
           </w:rPr>
-          <w:instrText xml:space="preserve"> PAGEREF _Toc359831689 \h </w:instrText>
+          <w:instrText xml:space="preserve"> PAGEREF _Toc379976255 \h </w:instrText>
         </w:r>
         <w:r>
           <w:rPr>
@@ -619,7 +649,7 @@
           <w:lang w:val="fr-FR" w:eastAsia="fr-FR" w:bidi="ar-SA"/>
         </w:rPr>
       </w:pPr>
-      <w:hyperlink w:anchor="_Toc359831690" w:history="1">
+      <w:hyperlink w:anchor="_Toc379976256" w:history="1">
         <w:r>
           <w:rPr>
             <w:rStyle w:val="Lienhypertexte"/>
@@ -646,7 +676,7 @@
             <w:noProof/>
             <w:webHidden/>
           </w:rPr>
-          <w:instrText xml:space="preserve"> PAGEREF _Toc359831690 \h </w:instrText>
+          <w:instrText xml:space="preserve"> PAGEREF _Toc379976256 \h </w:instrText>
         </w:r>
         <w:r>
           <w:rPr>
@@ -692,7 +722,7 @@
           <w:lang w:val="fr-FR" w:eastAsia="fr-FR" w:bidi="ar-SA"/>
         </w:rPr>
       </w:pPr>
-      <w:hyperlink w:anchor="_Toc359831691" w:history="1">
+      <w:hyperlink w:anchor="_Toc379976257" w:history="1">
         <w:r>
           <w:rPr>
             <w:rStyle w:val="Lienhypertexte"/>
@@ -719,7 +749,7 @@
             <w:noProof/>
             <w:webHidden/>
           </w:rPr>
-          <w:instrText xml:space="preserve"> PAGEREF _Toc359831691 \h </w:instrText>
+          <w:instrText xml:space="preserve"> PAGEREF _Toc379976257 \h </w:instrText>
         </w:r>
         <w:r>
           <w:rPr>
@@ -766,7 +796,7 @@
           <w:lang w:val="fr-FR" w:eastAsia="fr-FR" w:bidi="ar-SA"/>
         </w:rPr>
       </w:pPr>
-      <w:hyperlink w:anchor="_Toc359831692" w:history="1">
+      <w:hyperlink w:anchor="_Toc379976258" w:history="1">
         <w:r>
           <w:rPr>
             <w:rStyle w:val="Lienhypertexte"/>
@@ -811,7 +841,7 @@
             <w:noProof/>
             <w:webHidden/>
           </w:rPr>
-          <w:instrText xml:space="preserve"> PAGEREF _Toc359831692 \h </w:instrText>
+          <w:instrText xml:space="preserve"> PAGEREF _Toc379976258 \h </w:instrText>
         </w:r>
         <w:r>
           <w:rPr>
@@ -831,7 +861,7 @@
             <w:noProof/>
             <w:webHidden/>
           </w:rPr>
-          <w:t>5</w:t>
+          <w:t>6</w:t>
         </w:r>
         <w:r>
           <w:rPr>
@@ -858,7 +888,7 @@
           <w:lang w:val="fr-FR" w:eastAsia="fr-FR" w:bidi="ar-SA"/>
         </w:rPr>
       </w:pPr>
-      <w:hyperlink w:anchor="_Toc359831693" w:history="1">
+      <w:hyperlink w:anchor="_Toc379976259" w:history="1">
         <w:r>
           <w:rPr>
             <w:rStyle w:val="Lienhypertexte"/>
@@ -903,7 +933,7 @@
             <w:noProof/>
             <w:webHidden/>
           </w:rPr>
-          <w:instrText xml:space="preserve"> PAGEREF _Toc359831693 \h </w:instrText>
+          <w:instrText xml:space="preserve"> PAGEREF _Toc379976259 \h </w:instrText>
         </w:r>
         <w:r>
           <w:rPr>
@@ -950,7 +980,7 @@
           <w:lang w:val="fr-FR" w:eastAsia="fr-FR" w:bidi="ar-SA"/>
         </w:rPr>
       </w:pPr>
-      <w:hyperlink w:anchor="_Toc359831694" w:history="1">
+      <w:hyperlink w:anchor="_Toc379976260" w:history="1">
         <w:r>
           <w:rPr>
             <w:rStyle w:val="Lienhypertexte"/>
@@ -995,7 +1025,7 @@
             <w:noProof/>
             <w:webHidden/>
           </w:rPr>
-          <w:instrText xml:space="preserve"> PAGEREF _Toc359831694 \h </w:instrText>
+          <w:instrText xml:space="preserve"> PAGEREF _Toc379976260 \h </w:instrText>
         </w:r>
         <w:r>
           <w:rPr>
@@ -1041,7 +1071,7 @@
           <w:lang w:val="fr-FR" w:eastAsia="fr-FR" w:bidi="ar-SA"/>
         </w:rPr>
       </w:pPr>
-      <w:hyperlink w:anchor="_Toc359831695" w:history="1">
+      <w:hyperlink w:anchor="_Toc379976261" w:history="1">
         <w:r>
           <w:rPr>
             <w:rStyle w:val="Lienhypertexte"/>
@@ -1068,7 +1098,7 @@
             <w:noProof/>
             <w:webHidden/>
           </w:rPr>
-          <w:instrText xml:space="preserve"> PAGEREF _Toc359831695 \h </w:instrText>
+          <w:instrText xml:space="preserve"> PAGEREF _Toc379976261 \h </w:instrText>
         </w:r>
         <w:r>
           <w:rPr>
@@ -1114,7 +1144,7 @@
           <w:lang w:val="fr-FR" w:eastAsia="fr-FR" w:bidi="ar-SA"/>
         </w:rPr>
       </w:pPr>
-      <w:hyperlink w:anchor="_Toc359831696" w:history="1">
+      <w:hyperlink w:anchor="_Toc379976262" w:history="1">
         <w:r>
           <w:rPr>
             <w:rStyle w:val="Lienhypertexte"/>
@@ -1141,7 +1171,7 @@
             <w:noProof/>
             <w:webHidden/>
           </w:rPr>
-          <w:instrText xml:space="preserve"> PAGEREF _Toc359831696 \h </w:instrText>
+          <w:instrText xml:space="preserve"> PAGEREF _Toc379976262 \h </w:instrText>
         </w:r>
         <w:r>
           <w:rPr>
@@ -1187,7 +1217,7 @@
           <w:lang w:val="fr-FR" w:eastAsia="fr-FR" w:bidi="ar-SA"/>
         </w:rPr>
       </w:pPr>
-      <w:hyperlink w:anchor="_Toc359831697" w:history="1">
+      <w:hyperlink w:anchor="_Toc379976263" w:history="1">
         <w:r>
           <w:rPr>
             <w:rStyle w:val="Lienhypertexte"/>
@@ -1214,7 +1244,7 @@
             <w:noProof/>
             <w:webHidden/>
           </w:rPr>
-          <w:instrText xml:space="preserve"> PAGEREF _Toc359831697 \h </w:instrText>
+          <w:instrText xml:space="preserve"> PAGEREF _Toc379976263 \h </w:instrText>
         </w:r>
         <w:r>
           <w:rPr>
@@ -1234,7 +1264,7 @@
             <w:noProof/>
             <w:webHidden/>
           </w:rPr>
-          <w:t>7</w:t>
+          <w:t>8</w:t>
         </w:r>
         <w:r>
           <w:rPr>
@@ -1261,7 +1291,7 @@
           <w:lang w:val="fr-FR" w:eastAsia="fr-FR" w:bidi="ar-SA"/>
         </w:rPr>
       </w:pPr>
-      <w:hyperlink w:anchor="_Toc359831698" w:history="1">
+      <w:hyperlink w:anchor="_Toc379976264" w:history="1">
         <w:r>
           <w:rPr>
             <w:rStyle w:val="Lienhypertexte"/>
@@ -1306,7 +1336,7 @@
             <w:noProof/>
             <w:webHidden/>
           </w:rPr>
-          <w:instrText xml:space="preserve"> PAGEREF _Toc359831698 \h </w:instrText>
+          <w:instrText xml:space="preserve"> PAGEREF _Toc379976264 \h </w:instrText>
         </w:r>
         <w:r>
           <w:rPr>
@@ -1352,7 +1382,7 @@
           <w:lang w:val="fr-FR" w:eastAsia="fr-FR" w:bidi="ar-SA"/>
         </w:rPr>
       </w:pPr>
-      <w:hyperlink w:anchor="_Toc359831699" w:history="1">
+      <w:hyperlink w:anchor="_Toc379976265" w:history="1">
         <w:r>
           <w:rPr>
             <w:rStyle w:val="Lienhypertexte"/>
@@ -1379,7 +1409,7 @@
             <w:noProof/>
             <w:webHidden/>
           </w:rPr>
-          <w:instrText xml:space="preserve"> PAGEREF _Toc359831699 \h </w:instrText>
+          <w:instrText xml:space="preserve"> PAGEREF _Toc379976265 \h </w:instrText>
         </w:r>
         <w:r>
           <w:rPr>
@@ -1425,7 +1455,7 @@
           <w:lang w:val="fr-FR" w:eastAsia="fr-FR" w:bidi="ar-SA"/>
         </w:rPr>
       </w:pPr>
-      <w:hyperlink w:anchor="_Toc359831700" w:history="1">
+      <w:hyperlink w:anchor="_Toc379976266" w:history="1">
         <w:r>
           <w:rPr>
             <w:rStyle w:val="Lienhypertexte"/>
@@ -1452,7 +1482,7 @@
             <w:noProof/>
             <w:webHidden/>
           </w:rPr>
-          <w:instrText xml:space="preserve"> PAGEREF _Toc359831700 \h </w:instrText>
+          <w:instrText xml:space="preserve"> PAGEREF _Toc379976266 \h </w:instrText>
         </w:r>
         <w:r>
           <w:rPr>
@@ -1499,7 +1529,7 @@
           <w:lang w:val="fr-FR" w:eastAsia="fr-FR" w:bidi="ar-SA"/>
         </w:rPr>
       </w:pPr>
-      <w:hyperlink w:anchor="_Toc359831701" w:history="1">
+      <w:hyperlink w:anchor="_Toc379976267" w:history="1">
         <w:r>
           <w:rPr>
             <w:rStyle w:val="Lienhypertexte"/>
@@ -1544,7 +1574,7 @@
             <w:noProof/>
             <w:webHidden/>
           </w:rPr>
-          <w:instrText xml:space="preserve"> PAGEREF _Toc359831701 \h </w:instrText>
+          <w:instrText xml:space="preserve"> PAGEREF _Toc379976267 \h </w:instrText>
         </w:r>
         <w:r>
           <w:rPr>
@@ -1564,7 +1594,7 @@
             <w:noProof/>
             <w:webHidden/>
           </w:rPr>
-          <w:t>9</w:t>
+          <w:t>10</w:t>
         </w:r>
         <w:r>
           <w:rPr>
@@ -1591,7 +1621,7 @@
           <w:lang w:val="fr-FR" w:eastAsia="fr-FR" w:bidi="ar-SA"/>
         </w:rPr>
       </w:pPr>
-      <w:hyperlink w:anchor="_Toc359831702" w:history="1">
+      <w:hyperlink w:anchor="_Toc379976268" w:history="1">
         <w:r>
           <w:rPr>
             <w:rStyle w:val="Lienhypertexte"/>
@@ -1636,7 +1666,7 @@
             <w:noProof/>
             <w:webHidden/>
           </w:rPr>
-          <w:instrText xml:space="preserve"> PAGEREF _Toc359831702 \h </w:instrText>
+          <w:instrText xml:space="preserve"> PAGEREF _Toc379976268 \h </w:instrText>
         </w:r>
         <w:r>
           <w:rPr>
@@ -1688,13 +1718,13 @@
         <w:pStyle w:val="Titre1"/>
         <w:jc w:val="both"/>
       </w:pPr>
-      <w:bookmarkStart w:id="1" w:name="_Toc353372674"/>
-      <w:bookmarkStart w:id="2" w:name="_Toc359831685"/>
+      <w:bookmarkStart w:id="0" w:name="_Toc353372674"/>
+      <w:bookmarkStart w:id="1" w:name="_Toc379976251"/>
       <w:r>
         <w:t>Motivation - SALOME context</w:t>
       </w:r>
+      <w:bookmarkEnd w:id="0"/>
       <w:bookmarkEnd w:id="1"/>
-      <w:bookmarkEnd w:id="2"/>
     </w:p>
     <w:p>
       <w:pPr>
@@ -1803,6 +1833,7 @@
           <w:i/>
           <w:iCs/>
         </w:rPr>
+        <w:lastRenderedPageBreak/>
         <w:t>&lt;many more ...&gt;</w:t>
       </w:r>
     </w:p>
@@ -1832,51 +1863,59 @@
         <w:pStyle w:val="Titre1"/>
         <w:jc w:val="both"/>
       </w:pPr>
-      <w:bookmarkStart w:id="3" w:name="_Toc353372675"/>
-      <w:bookmarkStart w:id="4" w:name="_Toc359831686"/>
+      <w:bookmarkStart w:id="2" w:name="_Toc353372675"/>
+      <w:bookmarkStart w:id="3" w:name="_Toc379976252"/>
       <w:r>
         <w:t>Collaboration model</w:t>
       </w:r>
+      <w:bookmarkEnd w:id="2"/>
       <w:bookmarkEnd w:id="3"/>
+    </w:p>
+    <w:p>
+      <w:pPr>
+        <w:jc w:val="both"/>
+      </w:pPr>
+      <w:r>
+        <w:t xml:space="preserve">We present here </w:t>
+      </w:r>
+      <w:r>
+        <w:t xml:space="preserve">the different profiles involved </w:t>
+      </w:r>
+      <w:r>
+        <w:t xml:space="preserve">when dealing with </w:t>
+      </w:r>
+      <w:proofErr w:type="spellStart"/>
+      <w:r>
+        <w:t>Git</w:t>
+      </w:r>
+      <w:proofErr w:type="spellEnd"/>
+      <w:r>
+        <w:t xml:space="preserve"> and the organization of the public and private repositories.</w:t>
+      </w:r>
+      <w:r>
+        <w:t xml:space="preserve"> This topic is closely related to how branches are managed: why and when are they created, and who manages them (see next section).</w:t>
+      </w:r>
+    </w:p>
+    <w:p>
+      <w:pPr>
+        <w:pStyle w:val="Titre2"/>
+        <w:jc w:val="both"/>
+      </w:pPr>
+      <w:bookmarkStart w:id="4" w:name="_Toc353372676"/>
+      <w:bookmarkStart w:id="5" w:name="_Toc379976253"/>
+      <w:r>
+        <w:t>Roles</w:t>
+      </w:r>
       <w:bookmarkEnd w:id="4"/>
-    </w:p>
-    <w:p>
-      <w:pPr>
-        <w:jc w:val="both"/>
-      </w:pPr>
-      <w:r>
-        <w:t xml:space="preserve">We present here </w:t>
-      </w:r>
-      <w:r>
-        <w:t xml:space="preserve">the different profiles involved </w:t>
-      </w:r>
-      <w:r>
-        <w:t xml:space="preserve">when dealing with </w:t>
-      </w:r>
-      <w:proofErr w:type="spellStart"/>
-      <w:r>
-        <w:t>Git</w:t>
-      </w:r>
-      <w:proofErr w:type="spellEnd"/>
-      <w:r>
-        <w:t xml:space="preserve"> and the organization of the public and private repositories.</w:t>
-      </w:r>
-      <w:r>
-        <w:t xml:space="preserve"> This topic is closely related to how branches are managed: why and when are they created, and who manages them (see next section).</w:t>
-      </w:r>
-    </w:p>
-    <w:p>
-      <w:pPr>
-        <w:pStyle w:val="Titre2"/>
-        <w:jc w:val="both"/>
-      </w:pPr>
-      <w:bookmarkStart w:id="5" w:name="_Toc353372676"/>
-      <w:bookmarkStart w:id="6" w:name="_Toc359831687"/>
-      <w:r>
-        <w:t>Roles</w:t>
-      </w:r>
       <w:bookmarkEnd w:id="5"/>
-      <w:bookmarkEnd w:id="6"/>
+    </w:p>
+    <w:p>
+      <w:pPr>
+        <w:jc w:val="both"/>
+      </w:pPr>
+      <w:r>
+        <w:t>Based on the actual setup the following roles are identified:</w:t>
+      </w:r>
     </w:p>
     <w:p>
       <w:pPr>
@@ -1887,7 +1926,7 @@
         </w:rPr>
       </w:pPr>
       <w:r>
-        <w:t>Based on the actual setup the following roles are identified:</w:t>
+        <w:t>The “simple” roles first:</w:t>
       </w:r>
     </w:p>
     <w:p>
@@ -1902,68 +1941,23 @@
           <w:bCs/>
         </w:rPr>
       </w:pPr>
-      <w:proofErr w:type="gramStart"/>
       <w:r>
         <w:rPr>
           <w:b/>
           <w:bCs/>
         </w:rPr>
-        <w:t>integrator</w:t>
-      </w:r>
-      <w:proofErr w:type="gramEnd"/>
-      <w:r>
-        <w:t xml:space="preserve">: </w:t>
-      </w:r>
-      <w:r>
-        <w:t xml:space="preserve">this is an advanced </w:t>
-      </w:r>
-      <w:proofErr w:type="spellStart"/>
-      <w:r>
-        <w:t>Git</w:t>
-      </w:r>
-      <w:proofErr w:type="spellEnd"/>
-      <w:r>
-        <w:t xml:space="preserve"> user who</w:t>
-      </w:r>
-      <w:r>
-        <w:t xml:space="preserve"> </w:t>
-      </w:r>
-      <w:r>
-        <w:t xml:space="preserve">creates the branches and </w:t>
-      </w:r>
-      <w:r>
-        <w:t>t</w:t>
-      </w:r>
-      <w:r>
-        <w:t xml:space="preserve">ags the release candidates and the official releases. </w:t>
-      </w:r>
-      <w:r>
-        <w:t>He/she also m</w:t>
-      </w:r>
-      <w:r>
-        <w:t>erge</w:t>
-      </w:r>
-      <w:r>
-        <w:t>s</w:t>
-      </w:r>
-      <w:r>
-        <w:t xml:space="preserve"> the various branches when the work is mature.</w:t>
-      </w:r>
-      <w:r>
-        <w:t xml:space="preserve"> </w:t>
-      </w:r>
-      <w:proofErr w:type="spellStart"/>
-      <w:r>
-        <w:t>Nijni</w:t>
-      </w:r>
-      <w:proofErr w:type="spellEnd"/>
-      <w:r>
-        <w:t xml:space="preserve"> typically performs the integration of the various pieces of work contributed to SALOME</w:t>
-      </w:r>
-      <w:r>
-        <w:t xml:space="preserve"> at the moment</w:t>
-      </w:r>
-      <w:r>
+        <w:t xml:space="preserve">Readers: </w:t>
+      </w:r>
+      <w:r>
+        <w:rPr>
+          <w:bCs/>
+        </w:rPr>
+        <w:t>read-only access to the repositories (all branches/tags): can't push; can't put tags; no destructive permissions</w:t>
+      </w:r>
+      <w:r>
+        <w:rPr>
+          <w:bCs/>
+        </w:rPr>
         <w:t>.</w:t>
       </w:r>
     </w:p>
@@ -1974,189 +1968,480 @@
           <w:numId w:val="3"/>
         </w:numPr>
         <w:jc w:val="both"/>
-      </w:pPr>
-      <w:proofErr w:type="gramStart"/>
-      <w:r>
         <w:rPr>
           <w:b/>
           <w:bCs/>
         </w:rPr>
-        <w:t>contributor</w:t>
-      </w:r>
-      <w:proofErr w:type="gramEnd"/>
-      <w:r>
-        <w:t>: all other developers proposing improvements</w:t>
-      </w:r>
-      <w:r>
-        <w:t xml:space="preserve"> or doing bug fixes in the code. This role can be further down split into “occasional contributor” and “regular contributor”. The first one is not expected to know all the details of the workflow, and this shouldn’t prevent him from easily contributing.</w:t>
-      </w:r>
-      <w:r>
-        <w:t xml:space="preserve"> A simple procedure for this profile will follow.</w:t>
-      </w:r>
-    </w:p>
-    <w:p>
-      <w:pPr>
-        <w:pStyle w:val="Titre2"/>
-        <w:jc w:val="both"/>
-      </w:pPr>
-      <w:bookmarkStart w:id="7" w:name="_Toc353372677"/>
-      <w:bookmarkStart w:id="8" w:name="_Toc359831688"/>
-      <w:r>
-        <w:t xml:space="preserve">Repository organization </w:t>
-      </w:r>
-      <w:r>
-        <w:t>–</w:t>
-      </w:r>
-      <w:r>
-        <w:t xml:space="preserve"> </w:t>
-      </w:r>
-      <w:bookmarkEnd w:id="7"/>
-      <w:r>
-        <w:t>Single reference repository model</w:t>
-      </w:r>
-      <w:bookmarkEnd w:id="8"/>
-    </w:p>
-    <w:p>
-      <w:pPr>
-        <w:jc w:val="both"/>
-      </w:pPr>
-      <w:r>
-        <w:t xml:space="preserve">Several organization models are possible with a newer VCS. </w:t>
-      </w:r>
-      <w:r>
-        <w:t>The reader is referred to</w:t>
-      </w:r>
-      <w:r>
-        <w:t> </w:t>
-      </w:r>
-      <w:r>
-        <w:fldChar w:fldCharType="begin"/>
-      </w:r>
-      <w:r>
-        <w:instrText xml:space="preserve"> REF Ref_GitBook \h </w:instrText>
-      </w:r>
-      <w:r>
-        <w:instrText xml:space="preserve"> \* MERGEFORMAT </w:instrText>
-      </w:r>
-      <w:r>
-        <w:fldChar w:fldCharType="separate"/>
-      </w:r>
-      <w:r>
-        <w:t>[1]</w:t>
-      </w:r>
-      <w:r>
-        <w:fldChar w:fldCharType="end"/>
-      </w:r>
-      <w:r>
-        <w:t xml:space="preserve"> for an example of possible models</w:t>
-      </w:r>
-      <w:r>
-        <w:t xml:space="preserve">. </w:t>
-      </w:r>
-      <w:r>
-        <w:t>For SALOME it is suggested to adopt the following approach.</w:t>
-      </w:r>
-    </w:p>
-    <w:p>
-      <w:pPr>
-        <w:jc w:val="both"/>
-      </w:pPr>
-    </w:p>
-    <w:p>
-      <w:pPr>
-        <w:jc w:val="both"/>
-        <w:rPr>
-          <w:b/>
-        </w:rPr>
-      </w:pPr>
-      <w:r>
-        <w:rPr>
-          <w:b/>
-        </w:rPr>
-        <w:t xml:space="preserve">One </w:t>
-      </w:r>
-      <w:proofErr w:type="spellStart"/>
-      <w:r>
-        <w:rPr>
-          <w:b/>
-        </w:rPr>
-        <w:t>Git</w:t>
-      </w:r>
-      <w:proofErr w:type="spellEnd"/>
-      <w:r>
-        <w:rPr>
-          <w:b/>
-        </w:rPr>
-        <w:t xml:space="preserve"> </w:t>
-      </w:r>
-      <w:r>
-        <w:rPr>
-          <w:b/>
-        </w:rPr>
-        <w:t>repository per SALOME module</w:t>
-      </w:r>
-    </w:p>
-    <w:p>
-      <w:pPr>
-        <w:ind w:firstLine="709"/>
-        <w:jc w:val="both"/>
-      </w:pPr>
-      <w:r>
-        <w:t xml:space="preserve">Given their complexity and relative independence each SALOME module (KERNEL, GUI, MED, </w:t>
-      </w:r>
-      <w:proofErr w:type="spellStart"/>
-      <w:r>
-        <w:t>etc</w:t>
-      </w:r>
-      <w:proofErr w:type="spellEnd"/>
-      <w:r>
-        <w:t xml:space="preserve"> ...) will still be stored in a dedicated repository.</w:t>
-      </w:r>
-      <w:r>
-        <w:t xml:space="preserve"> </w:t>
-      </w:r>
-      <w:r>
-        <w:t>This is already currently the case with CVS</w:t>
-      </w:r>
-      <w:r>
-        <w:t xml:space="preserve"> (with the exception of LIBBATCH and KERNEL)</w:t>
-      </w:r>
-      <w:r>
-        <w:t xml:space="preserve"> </w:t>
-      </w:r>
-      <w:proofErr w:type="spellStart"/>
-      <w:r>
-        <w:t>and</w:t>
-      </w:r>
-      <w:proofErr w:type="spellEnd"/>
-      <w:r>
-        <w:t xml:space="preserve"> we thus maintain the possibility to easily “compose” a custom </w:t>
-      </w:r>
-      <w:r>
-        <w:t>application</w:t>
-      </w:r>
-      <w:r>
-        <w:t xml:space="preserve"> involving different modules.</w:t>
-      </w:r>
-    </w:p>
-    <w:p>
-      <w:pPr>
-        <w:jc w:val="both"/>
-      </w:pPr>
-    </w:p>
-    <w:p>
-      <w:pPr>
-        <w:jc w:val="both"/>
+      </w:pPr>
+      <w:r>
         <w:rPr>
           <w:b/>
           <w:bCs/>
         </w:rPr>
-      </w:pPr>
-      <w:r>
+        <w:t xml:space="preserve">Writers: </w:t>
+      </w:r>
+      <w:r>
+        <w:rPr>
+          <w:bCs/>
+        </w:rPr>
+        <w:t xml:space="preserve">1st-level write access: write to any branch </w:t>
+      </w:r>
+      <w:r>
+        <w:rPr>
+          <w:bCs/>
+          <w:u w:val="single"/>
+        </w:rPr>
+        <w:t>except</w:t>
+      </w:r>
+      <w:r>
+        <w:rPr>
+          <w:bCs/>
+        </w:rPr>
+        <w:t xml:space="preserve"> master and release branches; </w:t>
+      </w:r>
+      <w:r>
+        <w:rPr>
+          <w:bCs/>
+        </w:rPr>
+        <w:t xml:space="preserve">can </w:t>
+      </w:r>
+      <w:r>
+        <w:rPr>
+          <w:bCs/>
+        </w:rPr>
+        <w:t>put any tag except version tag; no destructive permissions</w:t>
+      </w:r>
+      <w:r>
+        <w:rPr>
+          <w:bCs/>
+        </w:rPr>
+        <w:t>.</w:t>
+      </w:r>
+    </w:p>
+    <w:p>
+      <w:pPr>
+        <w:jc w:val="both"/>
         <w:rPr>
           <w:b/>
           <w:bCs/>
         </w:rPr>
+      </w:pPr>
+    </w:p>
+    <w:p>
+      <w:pPr>
+        <w:jc w:val="both"/>
+        <w:rPr>
+          <w:bCs/>
+        </w:rPr>
+      </w:pPr>
+      <w:r>
+        <w:rPr>
+          <w:bCs/>
+        </w:rPr>
+        <w:t>Then the “advanced” roles (also called “integrators” later in the document):</w:t>
+      </w:r>
+    </w:p>
+    <w:p>
+      <w:pPr>
+        <w:numPr>
+          <w:ilvl w:val="0"/>
+          <w:numId w:val="3"/>
+        </w:numPr>
+        <w:jc w:val="both"/>
+        <w:rPr>
+          <w:bCs/>
+        </w:rPr>
+      </w:pPr>
+      <w:r>
+        <w:rPr>
+          <w:b/>
+          <w:bCs/>
+        </w:rPr>
+        <w:t>Committers:</w:t>
+      </w:r>
+      <w:r>
+        <w:rPr>
+          <w:bCs/>
+        </w:rPr>
+        <w:t xml:space="preserve"> 2nd-level write access: write to any branch including master </w:t>
+      </w:r>
+      <w:r>
+        <w:rPr>
+          <w:bCs/>
+          <w:u w:val="single"/>
+        </w:rPr>
+        <w:t>except</w:t>
+      </w:r>
+      <w:r>
+        <w:rPr>
+          <w:bCs/>
+        </w:rPr>
+        <w:t xml:space="preserve"> release branches; </w:t>
+      </w:r>
+      <w:r>
+        <w:rPr>
+          <w:bCs/>
+        </w:rPr>
+        <w:t xml:space="preserve">can </w:t>
+      </w:r>
+      <w:r>
+        <w:rPr>
+          <w:bCs/>
+        </w:rPr>
+        <w:t>put any tag except version tag; no destructive permissions.</w:t>
+      </w:r>
+    </w:p>
+    <w:p>
+      <w:pPr>
+        <w:numPr>
+          <w:ilvl w:val="0"/>
+          <w:numId w:val="3"/>
+        </w:numPr>
+        <w:jc w:val="both"/>
+        <w:rPr>
+          <w:bCs/>
+        </w:rPr>
+      </w:pPr>
+      <w:r>
+        <w:rPr>
+          <w:b/>
+          <w:bCs/>
+        </w:rPr>
+        <w:t xml:space="preserve">Releasers: </w:t>
+      </w:r>
+      <w:r>
+        <w:rPr>
+          <w:bCs/>
+        </w:rPr>
+        <w:t xml:space="preserve">3rd-level write access: write to any branch including master and release branches; </w:t>
+      </w:r>
+      <w:r>
+        <w:rPr>
+          <w:bCs/>
+        </w:rPr>
+        <w:t xml:space="preserve">can </w:t>
+      </w:r>
+      <w:r>
+        <w:rPr>
+          <w:bCs/>
+        </w:rPr>
+        <w:t xml:space="preserve">put any tag </w:t>
+      </w:r>
+      <w:r>
+        <w:rPr>
+          <w:bCs/>
+          <w:u w:val="single"/>
+        </w:rPr>
+        <w:t>including</w:t>
+      </w:r>
+      <w:r>
+        <w:rPr>
+          <w:bCs/>
+        </w:rPr>
+        <w:t xml:space="preserve"> version tag; destructive permissions (delete branches)</w:t>
+      </w:r>
+      <w:r>
+        <w:rPr>
+          <w:bCs/>
+        </w:rPr>
+        <w:t>.</w:t>
+      </w:r>
+    </w:p>
+    <w:p>
+      <w:pPr>
+        <w:numPr>
+          <w:ilvl w:val="0"/>
+          <w:numId w:val="3"/>
+        </w:numPr>
+        <w:jc w:val="both"/>
+        <w:rPr>
+          <w:b/>
+          <w:bCs/>
+        </w:rPr>
+      </w:pPr>
+      <w:r>
+        <w:rPr>
+          <w:b/>
+          <w:bCs/>
+        </w:rPr>
+        <w:t xml:space="preserve">Admin: </w:t>
+      </w:r>
+      <w:r>
+        <w:rPr>
+          <w:bCs/>
+        </w:rPr>
+        <w:t>administrators of the repository</w:t>
+      </w:r>
+      <w:r>
+        <w:rPr>
+          <w:bCs/>
+        </w:rPr>
+        <w:t>. Can</w:t>
+      </w:r>
+      <w:r>
+        <w:rPr>
+          <w:bCs/>
+        </w:rPr>
+        <w:t xml:space="preserve"> add</w:t>
+      </w:r>
+      <w:r>
+        <w:rPr>
+          <w:bCs/>
+        </w:rPr>
+        <w:t xml:space="preserve"> </w:t>
+      </w:r>
+      <w:r>
+        <w:rPr>
+          <w:bCs/>
+        </w:rPr>
+        <w:t>/</w:t>
+      </w:r>
+      <w:r>
+        <w:rPr>
+          <w:bCs/>
+        </w:rPr>
+        <w:t xml:space="preserve"> </w:t>
+      </w:r>
+      <w:r>
+        <w:rPr>
+          <w:bCs/>
+        </w:rPr>
+        <w:t>remove</w:t>
+      </w:r>
+      <w:r>
+        <w:rPr>
+          <w:bCs/>
+        </w:rPr>
+        <w:t xml:space="preserve"> </w:t>
+      </w:r>
+      <w:r>
+        <w:rPr>
+          <w:bCs/>
+        </w:rPr>
+        <w:t>/</w:t>
+      </w:r>
+      <w:r>
+        <w:rPr>
+          <w:bCs/>
+        </w:rPr>
+        <w:t xml:space="preserve"> </w:t>
+      </w:r>
+      <w:r>
+        <w:rPr>
+          <w:bCs/>
+        </w:rPr>
+        <w:t>configure repositories;</w:t>
+      </w:r>
+      <w:r>
+        <w:rPr>
+          <w:bCs/>
+        </w:rPr>
+        <w:t xml:space="preserve"> can</w:t>
+      </w:r>
+      <w:r>
+        <w:rPr>
+          <w:bCs/>
+        </w:rPr>
+        <w:t xml:space="preserve"> add</w:t>
+      </w:r>
+      <w:r>
+        <w:rPr>
+          <w:bCs/>
+        </w:rPr>
+        <w:t xml:space="preserve"> </w:t>
+      </w:r>
+      <w:r>
+        <w:rPr>
+          <w:bCs/>
+        </w:rPr>
+        <w:t>/</w:t>
+      </w:r>
+      <w:r>
+        <w:rPr>
+          <w:bCs/>
+        </w:rPr>
+        <w:t xml:space="preserve"> </w:t>
+      </w:r>
+      <w:r>
+        <w:rPr>
+          <w:bCs/>
+        </w:rPr>
+        <w:t xml:space="preserve">remove users and groups; </w:t>
+      </w:r>
+      <w:r>
+        <w:rPr>
+          <w:bCs/>
+        </w:rPr>
+        <w:t xml:space="preserve">can </w:t>
+      </w:r>
+      <w:r>
+        <w:rPr>
+          <w:bCs/>
+        </w:rPr>
+        <w:t>change permissions</w:t>
+      </w:r>
+      <w:r>
+        <w:rPr>
+          <w:bCs/>
+        </w:rPr>
+        <w:t>.</w:t>
+      </w:r>
+    </w:p>
+    <w:p>
+      <w:pPr>
+        <w:pStyle w:val="Titre2"/>
+        <w:jc w:val="both"/>
+      </w:pPr>
+      <w:bookmarkStart w:id="6" w:name="_Toc353372677"/>
+      <w:bookmarkStart w:id="7" w:name="_Toc379976254"/>
+      <w:r>
+        <w:t xml:space="preserve">Repository organization </w:t>
+      </w:r>
+      <w:r>
+        <w:t>–</w:t>
+      </w:r>
+      <w:r>
+        <w:t xml:space="preserve"> </w:t>
+      </w:r>
+      <w:bookmarkEnd w:id="6"/>
+      <w:r>
+        <w:t>Single reference repository model</w:t>
+      </w:r>
+      <w:bookmarkEnd w:id="7"/>
+    </w:p>
+    <w:p>
+      <w:pPr>
+        <w:jc w:val="both"/>
+      </w:pPr>
+      <w:r>
+        <w:t xml:space="preserve">Several organization models are possible with a newer VCS. </w:t>
+      </w:r>
+      <w:r>
+        <w:t>The reader is referred to</w:t>
+      </w:r>
+      <w:r>
+        <w:t> </w:t>
+      </w:r>
+      <w:r>
+        <w:fldChar w:fldCharType="begin"/>
+      </w:r>
+      <w:r>
+        <w:instrText xml:space="preserve"> REF Ref_GitBook \h </w:instrText>
+      </w:r>
+      <w:r>
+        <w:instrText xml:space="preserve"> \* MERGEFORMAT </w:instrText>
+      </w:r>
+      <w:r>
+        <w:fldChar w:fldCharType="separate"/>
+      </w:r>
+      <w:r>
+        <w:t>[1]</w:t>
+      </w:r>
+      <w:r>
+        <w:fldChar w:fldCharType="end"/>
+      </w:r>
+      <w:r>
+        <w:t xml:space="preserve"> for an example of possible models</w:t>
+      </w:r>
+      <w:r>
+        <w:t xml:space="preserve">. </w:t>
+      </w:r>
+      <w:r>
+        <w:t>For SALOME it is suggested to adopt the following approach.</w:t>
+      </w:r>
+    </w:p>
+    <w:p>
+      <w:pPr>
+        <w:jc w:val="both"/>
+      </w:pPr>
+    </w:p>
+    <w:p>
+      <w:pPr>
+        <w:jc w:val="both"/>
+        <w:rPr>
+          <w:b/>
+        </w:rPr>
+      </w:pPr>
+      <w:r>
+        <w:rPr>
+          <w:b/>
+        </w:rPr>
+        <w:t xml:space="preserve">One </w:t>
+      </w:r>
+      <w:proofErr w:type="spellStart"/>
+      <w:r>
+        <w:rPr>
+          <w:b/>
+        </w:rPr>
+        <w:t>Git</w:t>
+      </w:r>
+      <w:proofErr w:type="spellEnd"/>
+      <w:r>
+        <w:rPr>
+          <w:b/>
+        </w:rPr>
+        <w:t xml:space="preserve"> </w:t>
+      </w:r>
+      <w:r>
+        <w:rPr>
+          <w:b/>
+        </w:rPr>
+        <w:t>repository per SALOME module</w:t>
+      </w:r>
+    </w:p>
+    <w:p>
+      <w:pPr>
+        <w:ind w:firstLine="709"/>
+        <w:jc w:val="both"/>
+      </w:pPr>
+      <w:r>
+        <w:t xml:space="preserve">Given their complexity and relative independence each SALOME module (KERNEL, GUI, MED, </w:t>
+      </w:r>
+      <w:proofErr w:type="spellStart"/>
+      <w:r>
+        <w:t>etc</w:t>
+      </w:r>
+      <w:proofErr w:type="spellEnd"/>
+      <w:r>
+        <w:t xml:space="preserve"> ...) will still be stored in a dedicated repository.</w:t>
+      </w:r>
+      <w:r>
+        <w:t xml:space="preserve"> </w:t>
+      </w:r>
+      <w:r>
+        <w:t>This is already currently the case with CVS</w:t>
+      </w:r>
+      <w:r>
+        <w:t xml:space="preserve"> (with the exception of LIBBATCH and KERNEL)</w:t>
+      </w:r>
+      <w:r>
+        <w:t xml:space="preserve"> and we thus maintain the possibility to easily “compose” a custom </w:t>
+      </w:r>
+      <w:r>
+        <w:t>application</w:t>
+      </w:r>
+      <w:r>
+        <w:t xml:space="preserve"> involving different modules.</w:t>
+      </w:r>
+    </w:p>
+    <w:p>
+      <w:pPr>
+        <w:jc w:val="both"/>
+      </w:pPr>
+    </w:p>
+    <w:p>
+      <w:pPr>
+        <w:jc w:val="both"/>
+        <w:rPr>
+          <w:b/>
+          <w:bCs/>
+        </w:rPr>
+      </w:pPr>
+      <w:r>
+        <w:rPr>
+          <w:b/>
+          <w:bCs/>
+        </w:rPr>
         <w:t>Single reference repository</w:t>
       </w:r>
     </w:p>
@@ -2188,6 +2473,7 @@
         <w:jc w:val="both"/>
       </w:pPr>
       <w:r>
+        <w:lastRenderedPageBreak/>
         <w:t>This works well if the work-flow is mainly sequential</w:t>
       </w:r>
       <w:r>
@@ -2228,6 +2514,42 @@
       <w:pPr>
         <w:jc w:val="both"/>
       </w:pPr>
+      <w:r>
+        <w:t>The complete list of repositories available for the SALOME platform can be found at:</w:t>
+      </w:r>
+    </w:p>
+    <w:p>
+      <w:pPr>
+        <w:ind w:firstLine="709"/>
+        <w:jc w:val="both"/>
+      </w:pPr>
+      <w:hyperlink r:id="rId8" w:history="1">
+        <w:r>
+          <w:rPr>
+            <w:rStyle w:val="Lienhypertexte"/>
+          </w:rPr>
+          <w:t>http:/git.salome-platform.org/</w:t>
+        </w:r>
+        <w:proofErr w:type="spellStart"/>
+        <w:r>
+          <w:rPr>
+            <w:rStyle w:val="Lienhypertexte"/>
+          </w:rPr>
+          <w:t>gitweb</w:t>
+        </w:r>
+        <w:proofErr w:type="spellEnd"/>
+        <w:r>
+          <w:rPr>
+            <w:rStyle w:val="Lienhypertexte"/>
+          </w:rPr>
+          <w:t>/</w:t>
+        </w:r>
+      </w:hyperlink>
+    </w:p>
+    <w:p>
+      <w:pPr>
+        <w:jc w:val="both"/>
+      </w:pPr>
     </w:p>
     <w:p>
       <w:pPr>
@@ -2237,7 +2559,6 @@
         <w:rPr>
           <w:u w:val="single"/>
         </w:rPr>
-        <w:lastRenderedPageBreak/>
         <w:t>Pros / cons:</w:t>
       </w:r>
     </w:p>
@@ -2347,14 +2668,14 @@
       <w:pPr>
         <w:pStyle w:val="Titre1"/>
       </w:pPr>
-      <w:bookmarkStart w:id="9" w:name="_Toc353372678"/>
-      <w:bookmarkStart w:id="10" w:name="_Toc359831689"/>
+      <w:bookmarkStart w:id="8" w:name="_Toc353372678"/>
+      <w:bookmarkStart w:id="9" w:name="_Toc379976255"/>
       <w:r>
         <w:t>Workflow</w:t>
       </w:r>
-      <w:bookmarkEnd w:id="10"/>
-    </w:p>
-    <w:bookmarkEnd w:id="9"/>
+      <w:bookmarkEnd w:id="9"/>
+    </w:p>
+    <w:bookmarkEnd w:id="8"/>
     <w:p>
       <w:pPr>
         <w:jc w:val="both"/>
@@ -2893,6 +3214,7 @@
         <w:rPr>
           <w:rFonts w:ascii="Courier New" w:hAnsi="Courier New" w:cs="Courier New"/>
         </w:rPr>
+        <w:lastRenderedPageBreak/>
         <w:t xml:space="preserve">  </w:t>
       </w:r>
       <w:proofErr w:type="spellStart"/>
@@ -3134,46 +3456,409 @@
       </w:r>
       <w:r>
         <w:br/>
-      </w:r>
-      <w:r>
+        <w:t>Significant topic branches may need to go through COTECH approval before being merged – see the discussion in the section Guidelines below.</w:t>
+      </w:r>
+    </w:p>
+    <w:p>
+      <w:pPr>
+        <w:jc w:val="both"/>
+      </w:pPr>
+    </w:p>
+    <w:p>
+      <w:pPr>
+        <w:jc w:val="both"/>
+      </w:pPr>
+      <w:r>
+        <w:t>If the branch will not be used anymore i</w:t>
+      </w:r>
+      <w:r>
+        <w:t xml:space="preserve">t </w:t>
+      </w:r>
+      <w:r>
+        <w:t>can be</w:t>
+      </w:r>
+      <w:r>
+        <w:t xml:space="preserve"> deleted locally issuing the command:</w:t>
+      </w:r>
+    </w:p>
+    <w:p>
+      <w:pPr>
+        <w:jc w:val="both"/>
+        <w:rPr>
+          <w:rFonts w:ascii="Courier New" w:hAnsi="Courier New" w:cs="Courier New"/>
+        </w:rPr>
+      </w:pPr>
+      <w:r>
+        <w:rPr>
+          <w:rFonts w:ascii="Courier New" w:hAnsi="Courier New" w:cs="Courier New"/>
+        </w:rPr>
+        <w:t xml:space="preserve">  </w:t>
+      </w:r>
+      <w:proofErr w:type="spellStart"/>
+      <w:proofErr w:type="gramStart"/>
+      <w:r>
+        <w:rPr>
+          <w:rFonts w:ascii="Courier New" w:hAnsi="Courier New" w:cs="Courier New"/>
+        </w:rPr>
+        <w:t>git</w:t>
+      </w:r>
+      <w:proofErr w:type="spellEnd"/>
+      <w:proofErr w:type="gramEnd"/>
+      <w:r>
+        <w:rPr>
+          <w:rFonts w:ascii="Courier New" w:hAnsi="Courier New" w:cs="Courier New"/>
+        </w:rPr>
+        <w:t xml:space="preserve"> branch -d &lt;</w:t>
+      </w:r>
+      <w:proofErr w:type="spellStart"/>
+      <w:r>
+        <w:rPr>
+          <w:rFonts w:ascii="Courier New" w:hAnsi="Courier New" w:cs="Courier New"/>
+        </w:rPr>
+        <w:t>my_imp</w:t>
+      </w:r>
+      <w:proofErr w:type="spellEnd"/>
+      <w:r>
+        <w:rPr>
+          <w:rFonts w:ascii="Courier New" w:hAnsi="Courier New" w:cs="Courier New"/>
+        </w:rPr>
+        <w:t>&gt;</w:t>
+      </w:r>
+    </w:p>
+    <w:p>
+      <w:pPr>
+        <w:jc w:val="both"/>
+      </w:pPr>
+      <w:proofErr w:type="gramStart"/>
+      <w:r>
+        <w:t>and</w:t>
+      </w:r>
+      <w:proofErr w:type="gramEnd"/>
+      <w:r>
+        <w:t xml:space="preserve"> </w:t>
+      </w:r>
+      <w:r>
+        <w:t>deleted also on the public repository with:</w:t>
+      </w:r>
+    </w:p>
+    <w:p>
+      <w:pPr>
+        <w:jc w:val="both"/>
+        <w:rPr>
+          <w:rFonts w:ascii="Courier New" w:hAnsi="Courier New" w:cs="Courier New"/>
+        </w:rPr>
+      </w:pPr>
+      <w:r>
+        <w:rPr>
+          <w:rFonts w:ascii="Courier New" w:hAnsi="Courier New" w:cs="Courier New"/>
+        </w:rPr>
+        <w:t xml:space="preserve">  </w:t>
+      </w:r>
+      <w:proofErr w:type="spellStart"/>
+      <w:proofErr w:type="gramStart"/>
+      <w:r>
+        <w:rPr>
+          <w:rFonts w:ascii="Courier New" w:hAnsi="Courier New" w:cs="Courier New"/>
+        </w:rPr>
+        <w:t>git</w:t>
+      </w:r>
+      <w:proofErr w:type="spellEnd"/>
+      <w:proofErr w:type="gramEnd"/>
+      <w:r>
+        <w:rPr>
+          <w:rFonts w:ascii="Courier New" w:hAnsi="Courier New" w:cs="Courier New"/>
+        </w:rPr>
+        <w:t xml:space="preserve"> push origin :&lt;</w:t>
+      </w:r>
+      <w:proofErr w:type="spellStart"/>
+      <w:r>
+        <w:rPr>
+          <w:rFonts w:ascii="Courier New" w:hAnsi="Courier New" w:cs="Courier New"/>
+        </w:rPr>
+        <w:t>my_imp</w:t>
+      </w:r>
+      <w:proofErr w:type="spellEnd"/>
+      <w:r>
+        <w:rPr>
+          <w:rFonts w:ascii="Courier New" w:hAnsi="Courier New" w:cs="Courier New"/>
+        </w:rPr>
+        <w:t>&gt;</w:t>
+      </w:r>
+    </w:p>
+    <w:p>
+      <w:pPr>
+        <w:jc w:val="both"/>
+      </w:pPr>
+    </w:p>
+    <w:p>
+      <w:pPr>
+        <w:pStyle w:val="Titre2"/>
+      </w:pPr>
+      <w:bookmarkStart w:id="10" w:name="_Toc379976256"/>
+      <w:r>
+        <w:t xml:space="preserve">Release branch </w:t>
+      </w:r>
+      <w:proofErr w:type="spellStart"/>
+      <w:r>
+        <w:t>vs</w:t>
+      </w:r>
+      <w:proofErr w:type="spellEnd"/>
+      <w:r>
+        <w:t xml:space="preserve"> development lines</w:t>
+      </w:r>
+      <w:bookmarkEnd w:id="10"/>
+    </w:p>
+    <w:p>
+      <w:pPr>
+        <w:jc w:val="both"/>
+        <w:rPr>
+          <w:u w:val="single"/>
+        </w:rPr>
+      </w:pPr>
+      <w:r>
+        <w:rPr>
+          <w:u w:val="single"/>
+        </w:rPr>
+        <w:t>One development line</w:t>
+      </w:r>
+    </w:p>
+    <w:p>
+      <w:pPr>
+        <w:jc w:val="both"/>
+      </w:pPr>
+    </w:p>
+    <w:p>
+      <w:pPr>
+        <w:jc w:val="both"/>
+      </w:pPr>
+      <w:r>
+        <w:t xml:space="preserve">This is the </w:t>
+      </w:r>
+      <w:r>
+        <w:t xml:space="preserve">preferred </w:t>
+      </w:r>
+      <w:r>
+        <w:t>situation shown on the</w:t>
+      </w:r>
+      <w:r>
+        <w:t xml:space="preserve"> first</w:t>
+      </w:r>
+      <w:r>
+        <w:t xml:space="preserve"> figure above.</w:t>
+      </w:r>
+    </w:p>
+    <w:p>
+      <w:pPr>
+        <w:jc w:val="both"/>
+      </w:pPr>
+    </w:p>
+    <w:p>
+      <w:pPr>
+        <w:jc w:val="both"/>
+      </w:pPr>
+      <w:proofErr w:type="spellStart"/>
+      <w:r>
+        <w:t>Everytime</w:t>
+      </w:r>
+      <w:proofErr w:type="spellEnd"/>
+      <w:r>
+        <w:t xml:space="preserve"> a release is being prepared a new branch is </w:t>
+      </w:r>
+      <w:r>
+        <w:t>created</w:t>
+      </w:r>
+      <w:r>
+        <w:t xml:space="preserve"> from “master”, marking the point where developments which were not merged </w:t>
+      </w:r>
+      <w:r>
+        <w:t xml:space="preserve">at that time </w:t>
+      </w:r>
+      <w:r>
+        <w:t>are no more integrated in the release candidate. Only bug fixes and other minor tweaks are committed into this branch.</w:t>
+      </w:r>
+      <w:r>
+        <w:t xml:space="preserve"> </w:t>
+      </w:r>
+    </w:p>
+    <w:p>
+      <w:pPr>
+        <w:jc w:val="both"/>
+      </w:pPr>
+    </w:p>
+    <w:p>
+      <w:pPr>
+        <w:jc w:val="both"/>
+      </w:pPr>
+      <w:r>
+        <w:t>Ideally there is one such branch for every release, except for patch releases. For example, one would create the branch V6_7_BR to prepare the release of SALOME V6.7.0. The release of V7.2.0 triggers the creation of another branch</w:t>
+      </w:r>
+      <w:r>
+        <w:t xml:space="preserve"> V7_2_BR</w:t>
+      </w:r>
+      <w:r>
+        <w:t xml:space="preserve">, also </w:t>
+      </w:r>
+      <w:r>
+        <w:t xml:space="preserve">taken </w:t>
+      </w:r>
+      <w:r>
+        <w:t xml:space="preserve">from "master". It is thus assumed that "master" is the </w:t>
+      </w:r>
+      <w:r>
+        <w:rPr>
+          <w:b/>
+        </w:rPr>
+        <w:t>principal line of development</w:t>
+      </w:r>
+      <w:r>
+        <w:t>, and always</w:t>
+      </w:r>
+      <w:r>
+        <w:t xml:space="preserve"> contains the most recent work</w:t>
+      </w:r>
+      <w:r>
+        <w:t>.</w:t>
+      </w:r>
+    </w:p>
+    <w:p>
+      <w:pPr>
+        <w:jc w:val="both"/>
+      </w:pPr>
+    </w:p>
+    <w:p>
+      <w:pPr>
+        <w:jc w:val="both"/>
+      </w:pPr>
+      <w:r>
+        <w:t>If a patch release is to be done</w:t>
+      </w:r>
+      <w:r>
+        <w:t xml:space="preserve"> (see tag V7_2_1 above)</w:t>
+      </w:r>
+      <w:r>
+        <w:t xml:space="preserve">, the corresponding bug fix is published in </w:t>
+      </w:r>
+      <w:r>
+        <w:t>the already existing</w:t>
+      </w:r>
+      <w:r>
+        <w:t xml:space="preserve"> release branch</w:t>
+      </w:r>
+      <w:r>
+        <w:t xml:space="preserve"> V7_2_BR</w:t>
+      </w:r>
+      <w:r>
+        <w:t xml:space="preserve">, and can be, </w:t>
+      </w:r>
+      <w:r>
+        <w:rPr>
+          <w:b/>
+        </w:rPr>
+        <w:t xml:space="preserve">only </w:t>
+      </w:r>
+      <w:r>
+        <w:rPr>
+          <w:b/>
+        </w:rPr>
+        <w:t>if needed</w:t>
+      </w:r>
+      <w:r>
+        <w:t>,</w:t>
+      </w:r>
+      <w:r>
+        <w:t xml:space="preserve"> cherry-picked and integrated in</w:t>
+      </w:r>
+      <w:r>
+        <w:t>to</w:t>
+      </w:r>
+      <w:r>
+        <w:t xml:space="preserve"> "master". Some bug fixes are </w:t>
+      </w:r>
+      <w:r>
+        <w:t xml:space="preserve">indeed </w:t>
+      </w:r>
+      <w:r>
+        <w:t>specific to a given release (e.g. the module affected by the bug is anyway being completely rewritten for the next release), meaning the replication to "master" is not always meaningful.</w:t>
+      </w:r>
+    </w:p>
+    <w:p>
+      <w:pPr>
+        <w:jc w:val="both"/>
+      </w:pPr>
+    </w:p>
+    <w:p>
+      <w:pPr>
+        <w:jc w:val="both"/>
+        <w:rPr>
+          <w:u w:val="single"/>
+        </w:rPr>
+      </w:pPr>
+      <w:r>
+        <w:rPr>
+          <w:u w:val="single"/>
+        </w:rPr>
+        <w:t>Two parallel development lines</w:t>
+      </w:r>
+    </w:p>
+    <w:p>
+      <w:pPr>
+        <w:jc w:val="both"/>
+      </w:pPr>
+    </w:p>
+    <w:p>
+      <w:pPr>
+        <w:jc w:val="both"/>
+      </w:pPr>
+      <w:r>
+        <w:t>Recent history (SALOME version 6.7</w:t>
+      </w:r>
+      <w:r>
+        <w:t>.0</w:t>
+      </w:r>
+      <w:r>
+        <w:t xml:space="preserve"> and 7.2</w:t>
+      </w:r>
+      <w:r>
+        <w:t>.0</w:t>
+      </w:r>
+      <w:r>
+        <w:t xml:space="preserve">) shows that there might be the need for more than one line of development. Such a situation should be, as much as possible, be solved using </w:t>
+      </w:r>
+      <w:r>
+        <w:rPr>
+          <w:b/>
+        </w:rPr>
+        <w:t>topic branches</w:t>
+      </w:r>
+      <w:r>
+        <w:t xml:space="preserve">. Those can be started early, kept alive for a long time, and merged only when the new feature is deemed ready for integration. They can be kept up-to-date with recent changes in "master", with </w:t>
+      </w:r>
+      <w:r>
+        <w:t xml:space="preserve">a </w:t>
+      </w:r>
+      <w:r>
+        <w:t xml:space="preserve">regular </w:t>
+      </w:r>
+      <w:r>
+        <w:t>merge of master into the topic branch</w:t>
+      </w:r>
+      <w:r>
+        <w:t>:</w:t>
+      </w:r>
+    </w:p>
+    <w:p>
+      <w:pPr>
+        <w:jc w:val="both"/>
+        <w:rPr>
+          <w:rFonts w:ascii="Courier New" w:hAnsi="Courier New" w:cs="Courier New"/>
+        </w:rPr>
+      </w:pPr>
+      <w:r>
+        <w:rPr>
+          <w:rFonts w:ascii="Courier New" w:hAnsi="Courier New" w:cs="Courier New"/>
+        </w:rPr>
         <w:lastRenderedPageBreak/>
-        <w:t>Significant topic branches may need to go through COTECH approval before being merged – see the discussion in the section Guidelines below.</w:t>
-      </w:r>
-    </w:p>
-    <w:p>
-      <w:pPr>
-        <w:jc w:val="both"/>
-      </w:pPr>
-    </w:p>
-    <w:p>
-      <w:pPr>
-        <w:jc w:val="both"/>
-      </w:pPr>
-      <w:r>
-        <w:t>If the branch will not be used anymore i</w:t>
-      </w:r>
-      <w:r>
-        <w:t xml:space="preserve">t </w:t>
-      </w:r>
-      <w:r>
-        <w:t>can be</w:t>
-      </w:r>
-      <w:r>
-        <w:t xml:space="preserve"> deleted locally issuing the command:</w:t>
-      </w:r>
-    </w:p>
-    <w:p>
-      <w:pPr>
-        <w:jc w:val="both"/>
-        <w:rPr>
-          <w:rFonts w:ascii="Courier New" w:hAnsi="Courier New" w:cs="Courier New"/>
-        </w:rPr>
-      </w:pPr>
-      <w:r>
-        <w:rPr>
-          <w:rFonts w:ascii="Courier New" w:hAnsi="Courier New" w:cs="Courier New"/>
-        </w:rPr>
-        <w:t xml:space="preserve">  </w:t>
+        <w:t xml:space="preserve">    </w:t>
       </w:r>
       <w:proofErr w:type="spellStart"/>
       <w:proofErr w:type="gramStart"/>
@@ -3189,14 +3874,20 @@
         <w:rPr>
           <w:rFonts w:ascii="Courier New" w:hAnsi="Courier New" w:cs="Courier New"/>
         </w:rPr>
-        <w:t xml:space="preserve"> branch -d &lt;</w:t>
-      </w:r>
-      <w:proofErr w:type="spellStart"/>
-      <w:r>
-        <w:rPr>
-          <w:rFonts w:ascii="Courier New" w:hAnsi="Courier New" w:cs="Courier New"/>
-        </w:rPr>
-        <w:t>my_imp</w:t>
+        <w:t xml:space="preserve"> </w:t>
+      </w:r>
+      <w:r>
+        <w:rPr>
+          <w:rFonts w:ascii="Courier New" w:hAnsi="Courier New" w:cs="Courier New"/>
+        </w:rPr>
+        <w:t>checkout &lt;</w:t>
+      </w:r>
+      <w:proofErr w:type="spellStart"/>
+      <w:r>
+        <w:rPr>
+          <w:rFonts w:ascii="Courier New" w:hAnsi="Courier New" w:cs="Courier New"/>
+        </w:rPr>
+        <w:t>my_topic_branch</w:t>
       </w:r>
       <w:proofErr w:type="spellEnd"/>
       <w:r>
@@ -3205,481 +3896,119 @@
         </w:rPr>
         <w:t>&gt;</w:t>
       </w:r>
-    </w:p>
-    <w:p>
-      <w:pPr>
-        <w:jc w:val="both"/>
-      </w:pPr>
+      <w:r>
+        <w:rPr>
+          <w:rFonts w:ascii="Courier New" w:hAnsi="Courier New" w:cs="Courier New"/>
+        </w:rPr>
+        <w:tab/>
+      </w:r>
+    </w:p>
+    <w:p>
+      <w:pPr>
+        <w:jc w:val="both"/>
+        <w:rPr>
+          <w:rFonts w:ascii="Courier New" w:hAnsi="Courier New" w:cs="Courier New"/>
+        </w:rPr>
+      </w:pPr>
+      <w:r>
+        <w:rPr>
+          <w:rFonts w:ascii="Courier New" w:hAnsi="Courier New" w:cs="Courier New"/>
+        </w:rPr>
+        <w:t xml:space="preserve">    </w:t>
+      </w:r>
+      <w:proofErr w:type="spellStart"/>
       <w:proofErr w:type="gramStart"/>
       <w:r>
-        <w:t>and</w:t>
-      </w:r>
+        <w:rPr>
+          <w:rFonts w:ascii="Courier New" w:hAnsi="Courier New" w:cs="Courier New"/>
+        </w:rPr>
+        <w:t>git</w:t>
+      </w:r>
+      <w:proofErr w:type="spellEnd"/>
       <w:proofErr w:type="gramEnd"/>
       <w:r>
+        <w:rPr>
+          <w:rFonts w:ascii="Courier New" w:hAnsi="Courier New" w:cs="Courier New"/>
+        </w:rPr>
         <w:t xml:space="preserve"> </w:t>
       </w:r>
       <w:r>
-        <w:t>deleted also on the public repository with:</w:t>
-      </w:r>
-    </w:p>
-    <w:p>
-      <w:pPr>
-        <w:jc w:val="both"/>
-        <w:rPr>
-          <w:rFonts w:ascii="Courier New" w:hAnsi="Courier New" w:cs="Courier New"/>
-        </w:rPr>
-      </w:pPr>
-      <w:r>
-        <w:rPr>
-          <w:rFonts w:ascii="Courier New" w:hAnsi="Courier New" w:cs="Courier New"/>
-        </w:rPr>
-        <w:t xml:space="preserve">  </w:t>
-      </w:r>
-      <w:proofErr w:type="spellStart"/>
+        <w:rPr>
+          <w:rFonts w:ascii="Courier New" w:hAnsi="Courier New" w:cs="Courier New"/>
+        </w:rPr>
+        <w:t>merge master</w:t>
+      </w:r>
+    </w:p>
+    <w:p>
+      <w:pPr>
+        <w:jc w:val="both"/>
+      </w:pPr>
+      <w:r>
+        <w:t>(</w:t>
+      </w:r>
       <w:proofErr w:type="gramStart"/>
       <w:r>
-        <w:rPr>
-          <w:rFonts w:ascii="Courier New" w:hAnsi="Courier New" w:cs="Courier New"/>
-        </w:rPr>
-        <w:t>git</w:t>
-      </w:r>
-      <w:proofErr w:type="spellEnd"/>
+        <w:t>this</w:t>
+      </w:r>
       <w:proofErr w:type="gramEnd"/>
       <w:r>
-        <w:rPr>
-          <w:rFonts w:ascii="Courier New" w:hAnsi="Courier New" w:cs="Courier New"/>
-        </w:rPr>
-        <w:t xml:space="preserve"> push origin :&lt;</w:t>
-      </w:r>
-      <w:proofErr w:type="spellStart"/>
-      <w:r>
-        <w:rPr>
-          <w:rFonts w:ascii="Courier New" w:hAnsi="Courier New" w:cs="Courier New"/>
-        </w:rPr>
-        <w:t>my_imp</w:t>
-      </w:r>
-      <w:proofErr w:type="spellEnd"/>
-      <w:r>
-        <w:rPr>
-          <w:rFonts w:ascii="Courier New" w:hAnsi="Courier New" w:cs="Courier New"/>
-        </w:rPr>
-        <w:t>&gt;</w:t>
-      </w:r>
-    </w:p>
-    <w:p>
-      <w:pPr>
-        <w:jc w:val="both"/>
-      </w:pPr>
-    </w:p>
-    <w:p>
-      <w:pPr>
-        <w:pStyle w:val="Titre2"/>
-      </w:pPr>
-      <w:bookmarkStart w:id="11" w:name="_Toc359831690"/>
-      <w:r>
-        <w:t xml:space="preserve">Release branch </w:t>
-      </w:r>
-      <w:proofErr w:type="spellStart"/>
-      <w:r>
-        <w:t>vs</w:t>
-      </w:r>
-      <w:proofErr w:type="spellEnd"/>
-      <w:r>
-        <w:t xml:space="preserve"> development lines</w:t>
-      </w:r>
-      <w:bookmarkEnd w:id="11"/>
-    </w:p>
-    <w:p>
-      <w:pPr>
-        <w:jc w:val="both"/>
-        <w:rPr>
-          <w:u w:val="single"/>
-        </w:rPr>
-      </w:pPr>
-      <w:r>
-        <w:rPr>
-          <w:u w:val="single"/>
-        </w:rPr>
-        <w:t>One development line</w:t>
-      </w:r>
-    </w:p>
-    <w:p>
-      <w:pPr>
-        <w:jc w:val="both"/>
-      </w:pPr>
-    </w:p>
-    <w:p>
-      <w:pPr>
-        <w:jc w:val="both"/>
-      </w:pPr>
-      <w:r>
-        <w:t xml:space="preserve">This is the </w:t>
-      </w:r>
-      <w:r>
-        <w:t xml:space="preserve">preferred </w:t>
-      </w:r>
-      <w:r>
-        <w:t>situation shown on the</w:t>
-      </w:r>
-      <w:r>
-        <w:t xml:space="preserve"> first</w:t>
-      </w:r>
-      <w:r>
-        <w:t xml:space="preserve"> figure above.</w:t>
-      </w:r>
-    </w:p>
-    <w:p>
-      <w:pPr>
-        <w:jc w:val="both"/>
-      </w:pPr>
-    </w:p>
-    <w:p>
-      <w:pPr>
-        <w:jc w:val="both"/>
-      </w:pPr>
-      <w:proofErr w:type="spellStart"/>
-      <w:r>
-        <w:t>Everytime</w:t>
-      </w:r>
-      <w:proofErr w:type="spellEnd"/>
-      <w:r>
-        <w:t xml:space="preserve"> a release is being prepared a new branch is </w:t>
-      </w:r>
-      <w:r>
-        <w:t>created</w:t>
-      </w:r>
-      <w:r>
-        <w:t xml:space="preserve"> from “master”, marking the point where developments which were not merged </w:t>
-      </w:r>
-      <w:r>
-        <w:t xml:space="preserve">at that time </w:t>
-      </w:r>
-      <w:r>
-        <w:t>are no more integrated in the release candidate. Only bug fixes and other minor tweaks are committed into this branch.</w:t>
+        <w:t xml:space="preserve"> is better than a rebase, since pulling/pushing rebased branches might be problematic). </w:t>
+      </w:r>
+      <w:r>
+        <w:t>Ideally, n</w:t>
+      </w:r>
+      <w:r>
+        <w:t xml:space="preserve">o release branch should be </w:t>
+      </w:r>
+      <w:r>
+        <w:t>rooted</w:t>
       </w:r>
       <w:r>
         <w:t xml:space="preserve"> </w:t>
       </w:r>
-    </w:p>
-    <w:p>
-      <w:pPr>
-        <w:jc w:val="both"/>
-      </w:pPr>
-    </w:p>
-    <w:p>
-      <w:pPr>
-        <w:jc w:val="both"/>
-      </w:pPr>
-      <w:r>
-        <w:t>Ideally there is one such branch for every release, except for patch releases. For example, one would create the branch V6_7_BR to prepare the release of SALOME V6.7.0. The release of V7.2.0 triggers the creation of another branch</w:t>
-      </w:r>
-      <w:r>
-        <w:t xml:space="preserve"> V7_2_BR</w:t>
-      </w:r>
-      <w:r>
-        <w:t xml:space="preserve">, also </w:t>
-      </w:r>
-      <w:r>
-        <w:t xml:space="preserve">taken </w:t>
-      </w:r>
-      <w:r>
-        <w:t xml:space="preserve">from "master". It is thus assumed that "master" is the </w:t>
+      <w:r>
+        <w:t xml:space="preserve">directly </w:t>
+      </w:r>
+      <w:r>
+        <w:t>from such a branch.</w:t>
+      </w:r>
+    </w:p>
+    <w:p>
+      <w:pPr>
+        <w:jc w:val="both"/>
+      </w:pPr>
+    </w:p>
+    <w:p>
+      <w:pPr>
+        <w:jc w:val="both"/>
+        <w:rPr>
+          <w:rFonts w:ascii="Courier New" w:hAnsi="Courier New" w:cs="Courier New"/>
+        </w:rPr>
+      </w:pPr>
+      <w:r>
+        <w:rPr>
+          <w:i/>
+        </w:rPr>
+        <w:t>Practically</w:t>
+      </w:r>
+      <w:r>
+        <w:t xml:space="preserve"> however</w:t>
+      </w:r>
+      <w:r>
+        <w:t xml:space="preserve">, if there is </w:t>
       </w:r>
       <w:r>
         <w:rPr>
           <w:b/>
         </w:rPr>
-        <w:t>principal line of development</w:t>
-      </w:r>
-      <w:r>
-        <w:t>, and always</w:t>
-      </w:r>
-      <w:r>
-        <w:t xml:space="preserve"> contains the most recent work</w:t>
-      </w:r>
-      <w:r>
-        <w:t>.</w:t>
-      </w:r>
-    </w:p>
-    <w:p>
-      <w:pPr>
-        <w:jc w:val="both"/>
-      </w:pPr>
-    </w:p>
-    <w:p>
-      <w:pPr>
-        <w:jc w:val="both"/>
-      </w:pPr>
-      <w:r>
-        <w:t>If a patch release is to be done</w:t>
-      </w:r>
-      <w:r>
-        <w:t xml:space="preserve"> (see tag V7_2_1 above)</w:t>
-      </w:r>
-      <w:r>
-        <w:t xml:space="preserve">, the corresponding bug fix is published in </w:t>
-      </w:r>
-      <w:r>
-        <w:t>the already existing</w:t>
-      </w:r>
-      <w:r>
-        <w:t xml:space="preserve"> release branch</w:t>
-      </w:r>
-      <w:r>
-        <w:t xml:space="preserve"> V7_2_BR</w:t>
-      </w:r>
-      <w:r>
-        <w:t xml:space="preserve">, and can be, </w:t>
-      </w:r>
-      <w:r>
-        <w:rPr>
-          <w:b/>
-        </w:rPr>
-        <w:t xml:space="preserve">only </w:t>
-      </w:r>
-      <w:r>
-        <w:rPr>
-          <w:b/>
-        </w:rPr>
-        <w:t>if needed</w:t>
-      </w:r>
-      <w:r>
-        <w:t>,</w:t>
-      </w:r>
-      <w:r>
-        <w:t xml:space="preserve"> cherry-picked and integrated in</w:t>
-      </w:r>
-      <w:r>
-        <w:t>to</w:t>
-      </w:r>
-      <w:r>
-        <w:t xml:space="preserve"> "master". Some bug fixes are </w:t>
-      </w:r>
-      <w:r>
-        <w:t xml:space="preserve">indeed </w:t>
-      </w:r>
-      <w:r>
-        <w:t>specific to a given release (e.g. the module affected by the bug is anyway being completely rewritten for the next release), meaning the replication to "master" is not always meaningful.</w:t>
-      </w:r>
-    </w:p>
-    <w:p>
-      <w:pPr>
-        <w:jc w:val="both"/>
-      </w:pPr>
-    </w:p>
-    <w:p>
-      <w:pPr>
-        <w:jc w:val="both"/>
-        <w:rPr>
-          <w:u w:val="single"/>
-        </w:rPr>
-      </w:pPr>
-      <w:r>
-        <w:rPr>
-          <w:u w:val="single"/>
-        </w:rPr>
-        <w:t>Two parallel development lines</w:t>
-      </w:r>
-    </w:p>
-    <w:p>
-      <w:pPr>
-        <w:jc w:val="both"/>
-      </w:pPr>
-    </w:p>
-    <w:p>
-      <w:pPr>
-        <w:jc w:val="both"/>
-      </w:pPr>
-      <w:r>
-        <w:t>Recent history (SALOME version 6.7</w:t>
-      </w:r>
-      <w:r>
-        <w:t>.0</w:t>
-      </w:r>
-      <w:r>
-        <w:t xml:space="preserve"> and 7.2</w:t>
-      </w:r>
-      <w:r>
-        <w:t>.0</w:t>
-      </w:r>
-      <w:r>
-        <w:t xml:space="preserve">) shows that there might be the need for more than one line of development. Such a situation should be, as much as possible, be solved using </w:t>
-      </w:r>
-      <w:r>
-        <w:rPr>
-          <w:b/>
-        </w:rPr>
-        <w:t>topic branches</w:t>
-      </w:r>
-      <w:r>
-        <w:t xml:space="preserve">. Those can be started early, kept alive for a long time, and merged only when the new feature is deemed ready for integration. They can be kept up-to-date with recent changes in "master", with </w:t>
-      </w:r>
-      <w:r>
-        <w:t xml:space="preserve">a </w:t>
-      </w:r>
-      <w:r>
-        <w:t xml:space="preserve">regular </w:t>
-      </w:r>
-      <w:r>
-        <w:t>merge of master into the topic branch</w:t>
-      </w:r>
-      <w:r>
-        <w:t>:</w:t>
-      </w:r>
-    </w:p>
-    <w:p>
-      <w:pPr>
-        <w:jc w:val="both"/>
-        <w:rPr>
-          <w:rFonts w:ascii="Courier New" w:hAnsi="Courier New" w:cs="Courier New"/>
-        </w:rPr>
-      </w:pPr>
-      <w:r>
-        <w:rPr>
-          <w:rFonts w:ascii="Courier New" w:hAnsi="Courier New" w:cs="Courier New"/>
-        </w:rPr>
-        <w:t xml:space="preserve">    </w:t>
-      </w:r>
-      <w:proofErr w:type="spellStart"/>
-      <w:proofErr w:type="gramStart"/>
-      <w:r>
-        <w:rPr>
-          <w:rFonts w:ascii="Courier New" w:hAnsi="Courier New" w:cs="Courier New"/>
-        </w:rPr>
-        <w:t>git</w:t>
-      </w:r>
-      <w:proofErr w:type="spellEnd"/>
-      <w:proofErr w:type="gramEnd"/>
-      <w:r>
-        <w:rPr>
-          <w:rFonts w:ascii="Courier New" w:hAnsi="Courier New" w:cs="Courier New"/>
-        </w:rPr>
+        <w:t>a real need of another active development line</w:t>
+      </w:r>
+      <w:r>
         <w:t xml:space="preserve"> </w:t>
       </w:r>
       <w:r>
-        <w:rPr>
-          <w:rFonts w:ascii="Courier New" w:hAnsi="Courier New" w:cs="Courier New"/>
-        </w:rPr>
-        <w:t>checkout &lt;</w:t>
-      </w:r>
-      <w:proofErr w:type="spellStart"/>
-      <w:r>
-        <w:rPr>
-          <w:rFonts w:ascii="Courier New" w:hAnsi="Courier New" w:cs="Courier New"/>
-        </w:rPr>
-        <w:t>my_topic_branch</w:t>
-      </w:r>
-      <w:proofErr w:type="spellEnd"/>
-      <w:r>
-        <w:rPr>
-          <w:rFonts w:ascii="Courier New" w:hAnsi="Courier New" w:cs="Courier New"/>
-        </w:rPr>
-        <w:t>&gt;</w:t>
-      </w:r>
-      <w:r>
-        <w:rPr>
-          <w:rFonts w:ascii="Courier New" w:hAnsi="Courier New" w:cs="Courier New"/>
-        </w:rPr>
-        <w:tab/>
-      </w:r>
-    </w:p>
-    <w:p>
-      <w:pPr>
-        <w:jc w:val="both"/>
-        <w:rPr>
-          <w:rFonts w:ascii="Courier New" w:hAnsi="Courier New" w:cs="Courier New"/>
-        </w:rPr>
-      </w:pPr>
-      <w:r>
-        <w:rPr>
-          <w:rFonts w:ascii="Courier New" w:hAnsi="Courier New" w:cs="Courier New"/>
-        </w:rPr>
-        <w:t xml:space="preserve">    </w:t>
-      </w:r>
-      <w:proofErr w:type="spellStart"/>
-      <w:proofErr w:type="gramStart"/>
-      <w:r>
-        <w:rPr>
-          <w:rFonts w:ascii="Courier New" w:hAnsi="Courier New" w:cs="Courier New"/>
-        </w:rPr>
-        <w:t>git</w:t>
-      </w:r>
-      <w:proofErr w:type="spellEnd"/>
-      <w:proofErr w:type="gramEnd"/>
-      <w:r>
-        <w:rPr>
-          <w:rFonts w:ascii="Courier New" w:hAnsi="Courier New" w:cs="Courier New"/>
-        </w:rPr>
-        <w:t xml:space="preserve"> </w:t>
-      </w:r>
-      <w:r>
-        <w:rPr>
-          <w:rFonts w:ascii="Courier New" w:hAnsi="Courier New" w:cs="Courier New"/>
-        </w:rPr>
-        <w:t>merge master</w:t>
-      </w:r>
-    </w:p>
-    <w:p>
-      <w:pPr>
-        <w:jc w:val="both"/>
-      </w:pPr>
-      <w:r>
         <w:t>(</w:t>
       </w:r>
-      <w:proofErr w:type="gramStart"/>
-      <w:r>
-        <w:t>this</w:t>
-      </w:r>
-      <w:proofErr w:type="gramEnd"/>
-      <w:r>
-        <w:t xml:space="preserve"> is better than a rebase, since pulling/pushing rebased branches might be problematic). </w:t>
-      </w:r>
-      <w:r>
-        <w:t>Ideally, n</w:t>
-      </w:r>
-      <w:r>
-        <w:t xml:space="preserve">o release branch should be </w:t>
-      </w:r>
-      <w:r>
-        <w:t>rooted</w:t>
-      </w:r>
-      <w:r>
-        <w:t xml:space="preserve"> </w:t>
-      </w:r>
-      <w:r>
-        <w:t xml:space="preserve">directly </w:t>
-      </w:r>
-      <w:r>
-        <w:t>from such a branch.</w:t>
-      </w:r>
-    </w:p>
-    <w:p>
-      <w:pPr>
-        <w:jc w:val="both"/>
-      </w:pPr>
-    </w:p>
-    <w:p>
-      <w:pPr>
-        <w:jc w:val="both"/>
-        <w:rPr>
-          <w:rFonts w:ascii="Courier New" w:hAnsi="Courier New" w:cs="Courier New"/>
-        </w:rPr>
-      </w:pPr>
-      <w:r>
-        <w:rPr>
-          <w:i/>
-        </w:rPr>
-        <w:t>Practically</w:t>
-      </w:r>
-      <w:r>
-        <w:t xml:space="preserve"> however</w:t>
-      </w:r>
-      <w:r>
-        <w:t xml:space="preserve">, if there is a real need of another active development line </w:t>
-      </w:r>
-      <w:r>
-        <w:t>(</w:t>
-      </w:r>
       <w:r>
         <w:t>with a separate release process</w:t>
       </w:r>
@@ -3693,11 +4022,7 @@
         <w:t>implicitly</w:t>
       </w:r>
       <w:r>
-        <w:t xml:space="preserve"> that the work merged into "master" is reserved for a next major release </w:t>
-      </w:r>
-      <w:r>
-        <w:lastRenderedPageBreak/>
-        <w:t xml:space="preserve">(V8 in this case). A release is then made by </w:t>
+        <w:t xml:space="preserve"> that the work merged into "master" is reserved for a next major release (V8 in this case). A release is then made by </w:t>
       </w:r>
       <w:r>
         <w:t>rooting a third</w:t>
@@ -4217,11 +4542,14 @@
       <w:pPr>
         <w:pStyle w:val="Titre2"/>
       </w:pPr>
-      <w:bookmarkStart w:id="12" w:name="_Toc359831691"/>
-      <w:r>
-        <w:t>Integrator per module</w:t>
-      </w:r>
-      <w:bookmarkEnd w:id="12"/>
+      <w:bookmarkStart w:id="11" w:name="_Toc379976257"/>
+      <w:r>
+        <w:t>Integrator</w:t>
+      </w:r>
+      <w:r>
+        <w:t xml:space="preserve"> per module</w:t>
+      </w:r>
+      <w:bookmarkEnd w:id="11"/>
     </w:p>
     <w:p>
       <w:pPr>
@@ -4427,6 +4755,7 @@
         <w:rPr>
           <w:b/>
         </w:rPr>
+        <w:lastRenderedPageBreak/>
         <w:t>PARAVIS</w:t>
       </w:r>
       <w:r>
@@ -4523,12 +4852,12 @@
         <w:pStyle w:val="Titre1"/>
         <w:jc w:val="both"/>
       </w:pPr>
-      <w:bookmarkStart w:id="13" w:name="_Toc353372679"/>
-      <w:bookmarkStart w:id="14" w:name="_Toc359831692"/>
+      <w:bookmarkStart w:id="12" w:name="_Toc353372679"/>
+      <w:bookmarkStart w:id="13" w:name="_Toc379976258"/>
       <w:r>
         <w:t>Comparison with the CVS work-flow</w:t>
       </w:r>
-      <w:bookmarkEnd w:id="14"/>
+      <w:bookmarkEnd w:id="13"/>
     </w:p>
     <w:p>
       <w:pPr>
@@ -4577,585 +4906,585 @@
         <w:rPr>
           <w:rFonts w:ascii="Consolas" w:hAnsi="Consolas" w:cs="Consolas"/>
         </w:rPr>
+        <w:t xml:space="preserve">    </w:t>
+      </w:r>
+      <w:proofErr w:type="spellStart"/>
+      <w:proofErr w:type="gramStart"/>
+      <w:r>
+        <w:rPr>
+          <w:rFonts w:ascii="Consolas" w:hAnsi="Consolas" w:cs="Consolas"/>
+        </w:rPr>
+        <w:t>cvs</w:t>
+      </w:r>
+      <w:proofErr w:type="spellEnd"/>
+      <w:proofErr w:type="gramEnd"/>
+      <w:r>
+        <w:rPr>
+          <w:rFonts w:ascii="Consolas" w:hAnsi="Consolas" w:cs="Consolas"/>
+        </w:rPr>
+        <w:t xml:space="preserve"> co -r V6_main -d MY_KERNEL_1 KERNEL_SRC</w:t>
+      </w:r>
+    </w:p>
+    <w:p>
+      <w:pPr>
+        <w:pStyle w:val="Corpsdetexte"/>
+      </w:pPr>
+      <w:r>
+        <w:t xml:space="preserve">-&gt; </w:t>
+      </w:r>
+      <w:proofErr w:type="gramStart"/>
+      <w:r>
+        <w:t>this</w:t>
+      </w:r>
+      <w:proofErr w:type="gramEnd"/>
+      <w:r>
+        <w:t xml:space="preserve"> only pulls the branch “V6_main”. Working in another branch typically requires another copy (in the directory MY_KERNEL_2 here):</w:t>
+      </w:r>
+    </w:p>
+    <w:p>
+      <w:pPr>
+        <w:pStyle w:val="Corpsdetexte"/>
+        <w:rPr>
+          <w:rFonts w:ascii="Consolas" w:hAnsi="Consolas" w:cs="Consolas"/>
+        </w:rPr>
+      </w:pPr>
+      <w:r>
+        <w:t xml:space="preserve">    </w:t>
+      </w:r>
+      <w:proofErr w:type="spellStart"/>
+      <w:proofErr w:type="gramStart"/>
+      <w:r>
+        <w:rPr>
+          <w:rFonts w:ascii="Consolas" w:hAnsi="Consolas" w:cs="Consolas"/>
+        </w:rPr>
+        <w:t>cvs</w:t>
+      </w:r>
+      <w:proofErr w:type="spellEnd"/>
+      <w:proofErr w:type="gramEnd"/>
+      <w:r>
+        <w:rPr>
+          <w:rFonts w:ascii="Consolas" w:hAnsi="Consolas" w:cs="Consolas"/>
+        </w:rPr>
+        <w:t xml:space="preserve"> co -r V7_main -d MY_KERNEL_2 KERNEL_SRC</w:t>
+      </w:r>
+    </w:p>
+    <w:p>
+      <w:pPr>
+        <w:pStyle w:val="Corpsdetexte"/>
+      </w:pPr>
+      <w:r>
+        <w:t xml:space="preserve">In </w:t>
+      </w:r>
+      <w:proofErr w:type="spellStart"/>
+      <w:r>
+        <w:t>Git</w:t>
+      </w:r>
+      <w:proofErr w:type="spellEnd"/>
+      <w:r>
+        <w:t xml:space="preserve"> branches are very light objects. The user starts cloning the repository, which automatically retrieve all the live branches:</w:t>
+      </w:r>
+    </w:p>
+    <w:p>
+      <w:pPr>
+        <w:pStyle w:val="Corpsdetexte"/>
+        <w:rPr>
+          <w:rFonts w:ascii="Consolas" w:hAnsi="Consolas" w:cs="Consolas"/>
+        </w:rPr>
+      </w:pPr>
+      <w:r>
+        <w:rPr>
+          <w:rFonts w:ascii="Consolas" w:hAnsi="Consolas" w:cs="Consolas"/>
+        </w:rPr>
+        <w:t xml:space="preserve">    </w:t>
+      </w:r>
+      <w:proofErr w:type="spellStart"/>
+      <w:proofErr w:type="gramStart"/>
+      <w:r>
+        <w:rPr>
+          <w:rFonts w:ascii="Consolas" w:hAnsi="Consolas" w:cs="Consolas"/>
+        </w:rPr>
+        <w:t>git</w:t>
+      </w:r>
+      <w:proofErr w:type="spellEnd"/>
+      <w:proofErr w:type="gramEnd"/>
+      <w:r>
+        <w:rPr>
+          <w:rFonts w:ascii="Consolas" w:hAnsi="Consolas" w:cs="Consolas"/>
+        </w:rPr>
+        <w:t xml:space="preserve"> clone path/to/the/repository/KERNEL_SRC MY_KERNEL</w:t>
+      </w:r>
+    </w:p>
+    <w:p>
+      <w:pPr>
+        <w:pStyle w:val="Corpsdetexte"/>
+      </w:pPr>
+      <w:proofErr w:type="gramStart"/>
+      <w:r>
+        <w:t>and</w:t>
+      </w:r>
+      <w:proofErr w:type="gramEnd"/>
+      <w:r>
+        <w:t xml:space="preserve"> can then select in which branch he/she wishes to work:</w:t>
+      </w:r>
+    </w:p>
+    <w:p>
+      <w:pPr>
+        <w:pStyle w:val="Corpsdetexte"/>
+        <w:rPr>
+          <w:rFonts w:ascii="Consolas" w:hAnsi="Consolas" w:cs="Consolas"/>
+        </w:rPr>
+      </w:pPr>
+      <w:r>
+        <w:rPr>
+          <w:rFonts w:ascii="Consolas" w:hAnsi="Consolas" w:cs="Consolas"/>
+        </w:rPr>
+        <w:t xml:space="preserve">    </w:t>
+      </w:r>
+      <w:proofErr w:type="spellStart"/>
+      <w:proofErr w:type="gramStart"/>
+      <w:r>
+        <w:rPr>
+          <w:rFonts w:ascii="Consolas" w:hAnsi="Consolas" w:cs="Consolas"/>
+        </w:rPr>
+        <w:t>git</w:t>
+      </w:r>
+      <w:proofErr w:type="spellEnd"/>
+      <w:proofErr w:type="gramEnd"/>
+      <w:r>
+        <w:rPr>
+          <w:rFonts w:ascii="Consolas" w:hAnsi="Consolas" w:cs="Consolas"/>
+        </w:rPr>
+        <w:t xml:space="preserve"> checkout </w:t>
+      </w:r>
+      <w:r>
+        <w:rPr>
+          <w:rFonts w:ascii="Consolas" w:hAnsi="Consolas" w:cs="Consolas"/>
+        </w:rPr>
+        <w:t xml:space="preserve">–b </w:t>
+      </w:r>
+      <w:proofErr w:type="spellStart"/>
+      <w:r>
+        <w:rPr>
+          <w:rFonts w:ascii="Consolas" w:hAnsi="Consolas" w:cs="Consolas"/>
+        </w:rPr>
+        <w:t>a_nice_feature</w:t>
+      </w:r>
+      <w:proofErr w:type="spellEnd"/>
+      <w:r>
+        <w:rPr>
+          <w:rFonts w:ascii="Consolas" w:hAnsi="Consolas" w:cs="Consolas"/>
+        </w:rPr>
+        <w:t xml:space="preserve"> origin/</w:t>
+      </w:r>
+      <w:proofErr w:type="spellStart"/>
+      <w:r>
+        <w:rPr>
+          <w:rFonts w:ascii="Consolas" w:hAnsi="Consolas" w:cs="Consolas"/>
+        </w:rPr>
+        <w:t>a_nice_feature</w:t>
+      </w:r>
+      <w:proofErr w:type="spellEnd"/>
+    </w:p>
+    <w:p>
+      <w:pPr>
+        <w:pStyle w:val="Corpsdetexte"/>
+      </w:pPr>
+      <w:r>
+        <w:t xml:space="preserve">The initial (read-only) clone can be made very light with the </w:t>
+      </w:r>
+      <w:r>
+        <w:rPr>
+          <w:rFonts w:ascii="Courier New" w:hAnsi="Courier New" w:cs="Courier New"/>
+        </w:rPr>
+        <w:t>--</w:t>
+      </w:r>
+      <w:r>
+        <w:rPr>
+          <w:rFonts w:ascii="Courier New" w:hAnsi="Courier New" w:cs="Courier New"/>
+        </w:rPr>
+        <w:t>depth</w:t>
+      </w:r>
+      <w:r>
+        <w:t xml:space="preserve"> option:</w:t>
+      </w:r>
+    </w:p>
+    <w:p>
+      <w:pPr>
+        <w:pStyle w:val="Corpsdetexte"/>
+        <w:rPr>
+          <w:rFonts w:ascii="Consolas" w:hAnsi="Consolas" w:cs="Consolas"/>
+        </w:rPr>
+      </w:pPr>
+      <w:r>
+        <w:rPr>
+          <w:rFonts w:ascii="Consolas" w:hAnsi="Consolas" w:cs="Consolas"/>
+        </w:rPr>
+        <w:t xml:space="preserve">    </w:t>
+      </w:r>
+      <w:proofErr w:type="spellStart"/>
+      <w:proofErr w:type="gramStart"/>
+      <w:r>
+        <w:rPr>
+          <w:rFonts w:ascii="Consolas" w:hAnsi="Consolas" w:cs="Consolas"/>
+        </w:rPr>
+        <w:t>git</w:t>
+      </w:r>
+      <w:proofErr w:type="spellEnd"/>
+      <w:proofErr w:type="gramEnd"/>
+      <w:r>
+        <w:rPr>
+          <w:rFonts w:ascii="Consolas" w:hAnsi="Consolas" w:cs="Consolas"/>
+        </w:rPr>
+        <w:t xml:space="preserve"> clone </w:t>
+      </w:r>
+      <w:r>
+        <w:rPr>
+          <w:rFonts w:ascii="Consolas" w:hAnsi="Consolas" w:cs="Consolas"/>
+        </w:rPr>
+        <w:t>--</w:t>
+      </w:r>
+      <w:r>
+        <w:rPr>
+          <w:rFonts w:ascii="Consolas" w:hAnsi="Consolas" w:cs="Consolas"/>
+        </w:rPr>
+        <w:t>depth</w:t>
+      </w:r>
+      <w:r>
+        <w:rPr>
+          <w:rFonts w:ascii="Consolas" w:hAnsi="Consolas" w:cs="Consolas"/>
+        </w:rPr>
+        <w:t>=</w:t>
+      </w:r>
+      <w:r>
+        <w:rPr>
+          <w:rFonts w:ascii="Consolas" w:hAnsi="Consolas" w:cs="Consolas"/>
+        </w:rPr>
+        <w:t xml:space="preserve">1 </w:t>
+      </w:r>
+      <w:r>
+        <w:rPr>
+          <w:rFonts w:ascii="Consolas" w:hAnsi="Consolas" w:cs="Consolas"/>
+        </w:rPr>
+        <w:t>path/to/the/repository/KERNEL_SRC MY_KERNEL</w:t>
+      </w:r>
+    </w:p>
+    <w:p>
+      <w:pPr>
+        <w:pStyle w:val="Corpsdetexte"/>
+      </w:pPr>
+      <w:r>
+        <w:t>Note however that this option prevents the repository of being used for contributing.</w:t>
+      </w:r>
+    </w:p>
+    <w:p>
+      <w:pPr>
+        <w:pStyle w:val="Corpsdetexte"/>
+      </w:pPr>
+    </w:p>
+    <w:p>
+      <w:pPr>
+        <w:pStyle w:val="Corpsdetexte"/>
+        <w:rPr>
+          <w:u w:val="single"/>
+        </w:rPr>
+      </w:pPr>
+      <w:r>
+        <w:rPr>
+          <w:u w:val="single"/>
+        </w:rPr>
+        <w:t>Commit</w:t>
+      </w:r>
+    </w:p>
+    <w:p>
+      <w:pPr>
+        <w:pStyle w:val="Corpsdetexte"/>
+      </w:pPr>
+      <w:r>
+        <w:t>A typical commit workflow in CVS is performed by:</w:t>
+      </w:r>
+    </w:p>
+    <w:p>
+      <w:pPr>
+        <w:pStyle w:val="Corpsdetexte"/>
+        <w:rPr>
+          <w:rFonts w:ascii="Consolas" w:hAnsi="Consolas" w:cs="Consolas"/>
+        </w:rPr>
+      </w:pPr>
+      <w:r>
+        <w:rPr>
+          <w:rFonts w:ascii="Consolas" w:hAnsi="Consolas" w:cs="Consolas"/>
+        </w:rPr>
+        <w:t xml:space="preserve">    </w:t>
+      </w:r>
+      <w:proofErr w:type="spellStart"/>
+      <w:proofErr w:type="gramStart"/>
+      <w:r>
+        <w:rPr>
+          <w:rFonts w:ascii="Consolas" w:hAnsi="Consolas" w:cs="Consolas"/>
+        </w:rPr>
+        <w:t>cvs</w:t>
+      </w:r>
+      <w:proofErr w:type="spellEnd"/>
+      <w:proofErr w:type="gramEnd"/>
+      <w:r>
+        <w:rPr>
+          <w:rFonts w:ascii="Consolas" w:hAnsi="Consolas" w:cs="Consolas"/>
+        </w:rPr>
+        <w:t xml:space="preserve"> update -</w:t>
+      </w:r>
+      <w:proofErr w:type="spellStart"/>
+      <w:r>
+        <w:rPr>
+          <w:rFonts w:ascii="Consolas" w:hAnsi="Consolas" w:cs="Consolas"/>
+        </w:rPr>
+        <w:t>dP</w:t>
+      </w:r>
+      <w:proofErr w:type="spellEnd"/>
+    </w:p>
+    <w:p>
+      <w:pPr>
+        <w:pStyle w:val="Corpsdetexte"/>
+      </w:pPr>
+      <w:proofErr w:type="gramStart"/>
+      <w:r>
+        <w:t>where</w:t>
+      </w:r>
+      <w:proofErr w:type="gramEnd"/>
+      <w:r>
+        <w:t xml:space="preserve"> the user has to resolve the conflicts at this stage. Then the commit can be performed with:</w:t>
+      </w:r>
+    </w:p>
+    <w:p>
+      <w:pPr>
+        <w:pStyle w:val="Corpsdetexte"/>
+        <w:rPr>
+          <w:rFonts w:ascii="Consolas" w:hAnsi="Consolas" w:cs="Consolas"/>
+        </w:rPr>
+      </w:pPr>
+      <w:r>
+        <w:rPr>
+          <w:rFonts w:ascii="Consolas" w:hAnsi="Consolas" w:cs="Consolas"/>
+        </w:rPr>
+        <w:t xml:space="preserve">    </w:t>
+      </w:r>
+      <w:proofErr w:type="spellStart"/>
+      <w:proofErr w:type="gramStart"/>
+      <w:r>
+        <w:rPr>
+          <w:rFonts w:ascii="Consolas" w:hAnsi="Consolas" w:cs="Consolas"/>
+        </w:rPr>
+        <w:t>cvs</w:t>
+      </w:r>
+      <w:proofErr w:type="spellEnd"/>
+      <w:proofErr w:type="gramEnd"/>
+      <w:r>
+        <w:rPr>
+          <w:rFonts w:ascii="Consolas" w:hAnsi="Consolas" w:cs="Consolas"/>
+        </w:rPr>
+        <w:t xml:space="preserve"> commit -m “A relevant message”</w:t>
+      </w:r>
+    </w:p>
+    <w:p>
+      <w:pPr>
+        <w:pStyle w:val="Corpsdetexte"/>
+      </w:pPr>
+      <w:proofErr w:type="gramStart"/>
+      <w:r>
+        <w:t>but</w:t>
+      </w:r>
+      <w:proofErr w:type="gramEnd"/>
+      <w:r>
+        <w:t xml:space="preserve"> both commands will only work if the host machine is on-line.</w:t>
+      </w:r>
+    </w:p>
+    <w:p>
+      <w:pPr>
+        <w:pStyle w:val="Corpsdetexte"/>
+      </w:pPr>
+      <w:r>
+        <w:t xml:space="preserve">With </w:t>
+      </w:r>
+      <w:proofErr w:type="spellStart"/>
+      <w:r>
+        <w:t>Git</w:t>
+      </w:r>
+      <w:proofErr w:type="spellEnd"/>
+      <w:r>
+        <w:t xml:space="preserve"> (when no new file has been created) the commit is performed locally by:</w:t>
+      </w:r>
+    </w:p>
+    <w:p>
+      <w:pPr>
+        <w:pStyle w:val="Corpsdetexte"/>
+        <w:rPr>
+          <w:rFonts w:ascii="Consolas" w:hAnsi="Consolas" w:cs="Consolas"/>
+        </w:rPr>
+      </w:pPr>
+      <w:r>
+        <w:rPr>
+          <w:rFonts w:ascii="Consolas" w:hAnsi="Consolas" w:cs="Consolas"/>
+        </w:rPr>
+        <w:t xml:space="preserve">    </w:t>
+      </w:r>
+      <w:proofErr w:type="spellStart"/>
+      <w:proofErr w:type="gramStart"/>
+      <w:r>
+        <w:rPr>
+          <w:rFonts w:ascii="Consolas" w:hAnsi="Consolas" w:cs="Consolas"/>
+        </w:rPr>
+        <w:t>git</w:t>
+      </w:r>
+      <w:proofErr w:type="spellEnd"/>
+      <w:proofErr w:type="gramEnd"/>
+      <w:r>
+        <w:rPr>
+          <w:rFonts w:ascii="Consolas" w:hAnsi="Consolas" w:cs="Consolas"/>
+        </w:rPr>
+        <w:t xml:space="preserve"> commit -a -m “A relevant message”</w:t>
+      </w:r>
+    </w:p>
+    <w:p>
+      <w:pPr>
+        <w:pStyle w:val="Corpsdetexte"/>
+      </w:pPr>
+      <w:r>
+        <w:t>(</w:t>
+      </w:r>
+      <w:proofErr w:type="gramStart"/>
+      <w:r>
+        <w:t>which</w:t>
+      </w:r>
+      <w:proofErr w:type="gramEnd"/>
+      <w:r>
+        <w:t xml:space="preserve"> will always work whatever the network status) and is then synchronized with the reference repository with:</w:t>
+      </w:r>
+    </w:p>
+    <w:p>
+      <w:pPr>
+        <w:pStyle w:val="Corpsdetexte"/>
+        <w:rPr>
+          <w:rFonts w:ascii="Consolas" w:hAnsi="Consolas" w:cs="Consolas"/>
+        </w:rPr>
+      </w:pPr>
+      <w:r>
+        <w:rPr>
+          <w:rFonts w:ascii="Consolas" w:hAnsi="Consolas" w:cs="Consolas"/>
+        </w:rPr>
+        <w:t xml:space="preserve">    </w:t>
+      </w:r>
+      <w:proofErr w:type="spellStart"/>
+      <w:proofErr w:type="gramStart"/>
+      <w:r>
+        <w:rPr>
+          <w:rFonts w:ascii="Consolas" w:hAnsi="Consolas" w:cs="Consolas"/>
+        </w:rPr>
+        <w:t>git</w:t>
+      </w:r>
+      <w:proofErr w:type="spellEnd"/>
+      <w:proofErr w:type="gramEnd"/>
+      <w:r>
+        <w:rPr>
+          <w:rFonts w:ascii="Consolas" w:hAnsi="Consolas" w:cs="Consolas"/>
+        </w:rPr>
+        <w:t xml:space="preserve"> pull</w:t>
+      </w:r>
+    </w:p>
+    <w:p>
+      <w:pPr>
+        <w:pStyle w:val="Corpsdetexte"/>
+      </w:pPr>
+      <w:r>
+        <w:t>(</w:t>
+      </w:r>
+      <w:proofErr w:type="gramStart"/>
+      <w:r>
+        <w:t>at</w:t>
+      </w:r>
+      <w:proofErr w:type="gramEnd"/>
+      <w:r>
+        <w:t xml:space="preserve"> which point potential conflicts have to be resolved and re-</w:t>
+      </w:r>
+      <w:proofErr w:type="spellStart"/>
+      <w:r>
+        <w:t>commited</w:t>
+      </w:r>
+      <w:proofErr w:type="spellEnd"/>
+      <w:r>
+        <w:t>)</w:t>
+      </w:r>
+      <w:r>
+        <w:t xml:space="preserve"> and then:</w:t>
+      </w:r>
+    </w:p>
+    <w:p>
+      <w:pPr>
+        <w:pStyle w:val="Corpsdetexte"/>
+        <w:rPr>
+          <w:rFonts w:ascii="Consolas" w:hAnsi="Consolas" w:cs="Consolas"/>
+        </w:rPr>
+      </w:pPr>
+      <w:r>
+        <w:rPr>
+          <w:rFonts w:ascii="Consolas" w:hAnsi="Consolas" w:cs="Consolas"/>
+        </w:rPr>
+        <w:t xml:space="preserve">    </w:t>
+      </w:r>
+      <w:proofErr w:type="spellStart"/>
+      <w:proofErr w:type="gramStart"/>
+      <w:r>
+        <w:rPr>
+          <w:rFonts w:ascii="Consolas" w:hAnsi="Consolas" w:cs="Consolas"/>
+        </w:rPr>
+        <w:t>git</w:t>
+      </w:r>
+      <w:proofErr w:type="spellEnd"/>
+      <w:proofErr w:type="gramEnd"/>
+      <w:r>
+        <w:rPr>
+          <w:rFonts w:ascii="Consolas" w:hAnsi="Consolas" w:cs="Consolas"/>
+        </w:rPr>
+        <w:t xml:space="preserve"> push</w:t>
+      </w:r>
+    </w:p>
+    <w:p>
+      <w:pPr>
+        <w:pStyle w:val="Corpsdetexte"/>
+      </w:pPr>
+      <w:proofErr w:type="gramStart"/>
+      <w:r>
+        <w:t>which</w:t>
+      </w:r>
+      <w:proofErr w:type="gramEnd"/>
+      <w:r>
+        <w:t xml:space="preserve"> update</w:t>
+      </w:r>
+      <w:r>
+        <w:t>s</w:t>
+      </w:r>
+      <w:r>
+        <w:t xml:space="preserve"> the reference repository with the user's changes.</w:t>
+      </w:r>
+    </w:p>
+    <w:p>
+      <w:pPr>
+        <w:pStyle w:val="Corpsdetexte"/>
+        <w:rPr>
+          <w:u w:val="single"/>
+        </w:rPr>
+      </w:pPr>
+      <w:r>
+        <w:rPr>
+          <w:u w:val="single"/>
+        </w:rPr>
+        <w:t>Merge</w:t>
+      </w:r>
+    </w:p>
+    <w:p>
+      <w:pPr>
+        <w:pStyle w:val="Corpsdetexte"/>
+      </w:pPr>
+      <w:r>
         <w:lastRenderedPageBreak/>
-        <w:t xml:space="preserve">    </w:t>
-      </w:r>
-      <w:proofErr w:type="spellStart"/>
-      <w:proofErr w:type="gramStart"/>
-      <w:r>
-        <w:rPr>
-          <w:rFonts w:ascii="Consolas" w:hAnsi="Consolas" w:cs="Consolas"/>
-        </w:rPr>
-        <w:t>cvs</w:t>
-      </w:r>
-      <w:proofErr w:type="spellEnd"/>
-      <w:proofErr w:type="gramEnd"/>
-      <w:r>
-        <w:rPr>
-          <w:rFonts w:ascii="Consolas" w:hAnsi="Consolas" w:cs="Consolas"/>
-        </w:rPr>
-        <w:t xml:space="preserve"> co -r V6_main -d MY_KERNEL_1 KERNEL_SRC</w:t>
-      </w:r>
-    </w:p>
-    <w:p>
-      <w:pPr>
-        <w:pStyle w:val="Corpsdetexte"/>
-      </w:pPr>
-      <w:r>
-        <w:t xml:space="preserve">-&gt; </w:t>
-      </w:r>
-      <w:proofErr w:type="gramStart"/>
-      <w:r>
-        <w:t>this</w:t>
-      </w:r>
-      <w:proofErr w:type="gramEnd"/>
-      <w:r>
-        <w:t xml:space="preserve"> only pulls the branch “V6_main”. Working in another branch typically requires another copy (in the directory MY_KERNEL_2 here):</w:t>
-      </w:r>
-    </w:p>
-    <w:p>
-      <w:pPr>
-        <w:pStyle w:val="Corpsdetexte"/>
-        <w:rPr>
-          <w:rFonts w:ascii="Consolas" w:hAnsi="Consolas" w:cs="Consolas"/>
-        </w:rPr>
-      </w:pPr>
-      <w:r>
-        <w:t xml:space="preserve">    </w:t>
-      </w:r>
-      <w:proofErr w:type="spellStart"/>
-      <w:proofErr w:type="gramStart"/>
-      <w:r>
-        <w:rPr>
-          <w:rFonts w:ascii="Consolas" w:hAnsi="Consolas" w:cs="Consolas"/>
-        </w:rPr>
-        <w:t>cvs</w:t>
-      </w:r>
-      <w:proofErr w:type="spellEnd"/>
-      <w:proofErr w:type="gramEnd"/>
-      <w:r>
-        <w:rPr>
-          <w:rFonts w:ascii="Consolas" w:hAnsi="Consolas" w:cs="Consolas"/>
-        </w:rPr>
-        <w:t xml:space="preserve"> co -r V7_main -d MY_KERNEL_2 KERNEL_SRC</w:t>
-      </w:r>
-    </w:p>
-    <w:p>
-      <w:pPr>
-        <w:pStyle w:val="Corpsdetexte"/>
-      </w:pPr>
-      <w:r>
-        <w:t xml:space="preserve">In </w:t>
-      </w:r>
-      <w:proofErr w:type="spellStart"/>
-      <w:r>
-        <w:t>Git</w:t>
-      </w:r>
-      <w:proofErr w:type="spellEnd"/>
-      <w:r>
-        <w:t xml:space="preserve"> branches are very light objects. The user starts cloning the repository, which automatically retrieve all the live branches:</w:t>
-      </w:r>
-    </w:p>
-    <w:p>
-      <w:pPr>
-        <w:pStyle w:val="Corpsdetexte"/>
-        <w:rPr>
-          <w:rFonts w:ascii="Consolas" w:hAnsi="Consolas" w:cs="Consolas"/>
-        </w:rPr>
-      </w:pPr>
-      <w:r>
-        <w:rPr>
-          <w:rFonts w:ascii="Consolas" w:hAnsi="Consolas" w:cs="Consolas"/>
-        </w:rPr>
-        <w:t xml:space="preserve">    </w:t>
-      </w:r>
-      <w:proofErr w:type="spellStart"/>
-      <w:proofErr w:type="gramStart"/>
-      <w:r>
-        <w:rPr>
-          <w:rFonts w:ascii="Consolas" w:hAnsi="Consolas" w:cs="Consolas"/>
-        </w:rPr>
-        <w:t>git</w:t>
-      </w:r>
-      <w:proofErr w:type="spellEnd"/>
-      <w:proofErr w:type="gramEnd"/>
-      <w:r>
-        <w:rPr>
-          <w:rFonts w:ascii="Consolas" w:hAnsi="Consolas" w:cs="Consolas"/>
-        </w:rPr>
-        <w:t xml:space="preserve"> clone path/to/the/repository/KERNEL_SRC MY_KERNEL</w:t>
-      </w:r>
-    </w:p>
-    <w:p>
-      <w:pPr>
-        <w:pStyle w:val="Corpsdetexte"/>
-      </w:pPr>
-      <w:proofErr w:type="gramStart"/>
-      <w:r>
-        <w:t>and</w:t>
-      </w:r>
-      <w:proofErr w:type="gramEnd"/>
-      <w:r>
-        <w:t xml:space="preserve"> can then select in which branch he/she wishes to work:</w:t>
-      </w:r>
-    </w:p>
-    <w:p>
-      <w:pPr>
-        <w:pStyle w:val="Corpsdetexte"/>
-        <w:rPr>
-          <w:rFonts w:ascii="Consolas" w:hAnsi="Consolas" w:cs="Consolas"/>
-        </w:rPr>
-      </w:pPr>
-      <w:r>
-        <w:rPr>
-          <w:rFonts w:ascii="Consolas" w:hAnsi="Consolas" w:cs="Consolas"/>
-        </w:rPr>
-        <w:t xml:space="preserve">    </w:t>
-      </w:r>
-      <w:proofErr w:type="spellStart"/>
-      <w:proofErr w:type="gramStart"/>
-      <w:r>
-        <w:rPr>
-          <w:rFonts w:ascii="Consolas" w:hAnsi="Consolas" w:cs="Consolas"/>
-        </w:rPr>
-        <w:t>git</w:t>
-      </w:r>
-      <w:proofErr w:type="spellEnd"/>
-      <w:proofErr w:type="gramEnd"/>
-      <w:r>
-        <w:rPr>
-          <w:rFonts w:ascii="Consolas" w:hAnsi="Consolas" w:cs="Consolas"/>
-        </w:rPr>
-        <w:t xml:space="preserve"> checkout </w:t>
-      </w:r>
-      <w:r>
-        <w:rPr>
-          <w:rFonts w:ascii="Consolas" w:hAnsi="Consolas" w:cs="Consolas"/>
-        </w:rPr>
-        <w:t xml:space="preserve">–b </w:t>
-      </w:r>
-      <w:proofErr w:type="spellStart"/>
-      <w:r>
-        <w:rPr>
-          <w:rFonts w:ascii="Consolas" w:hAnsi="Consolas" w:cs="Consolas"/>
-        </w:rPr>
-        <w:t>a_nice_feature</w:t>
-      </w:r>
-      <w:proofErr w:type="spellEnd"/>
-      <w:r>
-        <w:rPr>
-          <w:rFonts w:ascii="Consolas" w:hAnsi="Consolas" w:cs="Consolas"/>
-        </w:rPr>
-        <w:t xml:space="preserve"> origin/</w:t>
-      </w:r>
-      <w:proofErr w:type="spellStart"/>
-      <w:r>
-        <w:rPr>
-          <w:rFonts w:ascii="Consolas" w:hAnsi="Consolas" w:cs="Consolas"/>
-        </w:rPr>
-        <w:t>a_nice_feature</w:t>
-      </w:r>
-      <w:proofErr w:type="spellEnd"/>
-    </w:p>
-    <w:p>
-      <w:pPr>
-        <w:pStyle w:val="Corpsdetexte"/>
-      </w:pPr>
-      <w:r>
-        <w:t xml:space="preserve">The initial (read-only) clone can be made very light with the </w:t>
-      </w:r>
-      <w:r>
-        <w:rPr>
-          <w:rFonts w:ascii="Courier New" w:hAnsi="Courier New" w:cs="Courier New"/>
-        </w:rPr>
-        <w:t>--</w:t>
-      </w:r>
-      <w:r>
-        <w:rPr>
-          <w:rFonts w:ascii="Courier New" w:hAnsi="Courier New" w:cs="Courier New"/>
-        </w:rPr>
-        <w:t>depth</w:t>
-      </w:r>
-      <w:r>
-        <w:t xml:space="preserve"> option:</w:t>
-      </w:r>
-    </w:p>
-    <w:p>
-      <w:pPr>
-        <w:pStyle w:val="Corpsdetexte"/>
-        <w:rPr>
-          <w:rFonts w:ascii="Consolas" w:hAnsi="Consolas" w:cs="Consolas"/>
-        </w:rPr>
-      </w:pPr>
-      <w:r>
-        <w:rPr>
-          <w:rFonts w:ascii="Consolas" w:hAnsi="Consolas" w:cs="Consolas"/>
-        </w:rPr>
-        <w:t xml:space="preserve">    </w:t>
-      </w:r>
-      <w:proofErr w:type="spellStart"/>
-      <w:proofErr w:type="gramStart"/>
-      <w:r>
-        <w:rPr>
-          <w:rFonts w:ascii="Consolas" w:hAnsi="Consolas" w:cs="Consolas"/>
-        </w:rPr>
-        <w:t>git</w:t>
-      </w:r>
-      <w:proofErr w:type="spellEnd"/>
-      <w:proofErr w:type="gramEnd"/>
-      <w:r>
-        <w:rPr>
-          <w:rFonts w:ascii="Consolas" w:hAnsi="Consolas" w:cs="Consolas"/>
-        </w:rPr>
-        <w:t xml:space="preserve"> clone </w:t>
-      </w:r>
-      <w:r>
-        <w:rPr>
-          <w:rFonts w:ascii="Consolas" w:hAnsi="Consolas" w:cs="Consolas"/>
-        </w:rPr>
-        <w:t>--</w:t>
-      </w:r>
-      <w:r>
-        <w:rPr>
-          <w:rFonts w:ascii="Consolas" w:hAnsi="Consolas" w:cs="Consolas"/>
-        </w:rPr>
-        <w:t>depth</w:t>
-      </w:r>
-      <w:r>
-        <w:rPr>
-          <w:rFonts w:ascii="Consolas" w:hAnsi="Consolas" w:cs="Consolas"/>
-        </w:rPr>
-        <w:t>=</w:t>
-      </w:r>
-      <w:r>
-        <w:rPr>
-          <w:rFonts w:ascii="Consolas" w:hAnsi="Consolas" w:cs="Consolas"/>
-        </w:rPr>
-        <w:t xml:space="preserve">1 </w:t>
-      </w:r>
-      <w:r>
-        <w:rPr>
-          <w:rFonts w:ascii="Consolas" w:hAnsi="Consolas" w:cs="Consolas"/>
-        </w:rPr>
-        <w:t>path/to/the/repository/KERNEL_SRC MY_KERNEL</w:t>
-      </w:r>
-    </w:p>
-    <w:p>
-      <w:pPr>
-        <w:pStyle w:val="Corpsdetexte"/>
-      </w:pPr>
-      <w:r>
-        <w:t>Note however that this option prevents the repository of being used for contributing.</w:t>
-      </w:r>
-    </w:p>
-    <w:p>
-      <w:pPr>
-        <w:pStyle w:val="Corpsdetexte"/>
-      </w:pPr>
-    </w:p>
-    <w:p>
-      <w:pPr>
-        <w:pStyle w:val="Corpsdetexte"/>
-        <w:rPr>
-          <w:u w:val="single"/>
-        </w:rPr>
-      </w:pPr>
-      <w:r>
-        <w:rPr>
-          <w:u w:val="single"/>
-        </w:rPr>
-        <w:t>Commit</w:t>
-      </w:r>
-    </w:p>
-    <w:p>
-      <w:pPr>
-        <w:pStyle w:val="Corpsdetexte"/>
-      </w:pPr>
-      <w:r>
-        <w:t>A typical commit workflow in CVS is performed by:</w:t>
-      </w:r>
-    </w:p>
-    <w:p>
-      <w:pPr>
-        <w:pStyle w:val="Corpsdetexte"/>
-        <w:rPr>
-          <w:rFonts w:ascii="Consolas" w:hAnsi="Consolas" w:cs="Consolas"/>
-        </w:rPr>
-      </w:pPr>
-      <w:r>
-        <w:rPr>
-          <w:rFonts w:ascii="Consolas" w:hAnsi="Consolas" w:cs="Consolas"/>
-        </w:rPr>
-        <w:t xml:space="preserve">    </w:t>
-      </w:r>
-      <w:proofErr w:type="spellStart"/>
-      <w:proofErr w:type="gramStart"/>
-      <w:r>
-        <w:rPr>
-          <w:rFonts w:ascii="Consolas" w:hAnsi="Consolas" w:cs="Consolas"/>
-        </w:rPr>
-        <w:t>cvs</w:t>
-      </w:r>
-      <w:proofErr w:type="spellEnd"/>
-      <w:proofErr w:type="gramEnd"/>
-      <w:r>
-        <w:rPr>
-          <w:rFonts w:ascii="Consolas" w:hAnsi="Consolas" w:cs="Consolas"/>
-        </w:rPr>
-        <w:t xml:space="preserve"> update -</w:t>
-      </w:r>
-      <w:proofErr w:type="spellStart"/>
-      <w:r>
-        <w:rPr>
-          <w:rFonts w:ascii="Consolas" w:hAnsi="Consolas" w:cs="Consolas"/>
-        </w:rPr>
-        <w:t>dP</w:t>
-      </w:r>
-      <w:proofErr w:type="spellEnd"/>
-    </w:p>
-    <w:p>
-      <w:pPr>
-        <w:pStyle w:val="Corpsdetexte"/>
-      </w:pPr>
-      <w:proofErr w:type="gramStart"/>
-      <w:r>
-        <w:t>where</w:t>
-      </w:r>
-      <w:proofErr w:type="gramEnd"/>
-      <w:r>
-        <w:t xml:space="preserve"> the user has to resolve the conflicts at this stage. Then the commit can be performed with:</w:t>
-      </w:r>
-    </w:p>
-    <w:p>
-      <w:pPr>
-        <w:pStyle w:val="Corpsdetexte"/>
-        <w:rPr>
-          <w:rFonts w:ascii="Consolas" w:hAnsi="Consolas" w:cs="Consolas"/>
-        </w:rPr>
-      </w:pPr>
-      <w:r>
-        <w:rPr>
-          <w:rFonts w:ascii="Consolas" w:hAnsi="Consolas" w:cs="Consolas"/>
-        </w:rPr>
-        <w:t xml:space="preserve">    </w:t>
-      </w:r>
-      <w:proofErr w:type="spellStart"/>
-      <w:proofErr w:type="gramStart"/>
-      <w:r>
-        <w:rPr>
-          <w:rFonts w:ascii="Consolas" w:hAnsi="Consolas" w:cs="Consolas"/>
-        </w:rPr>
-        <w:t>cvs</w:t>
-      </w:r>
-      <w:proofErr w:type="spellEnd"/>
-      <w:proofErr w:type="gramEnd"/>
-      <w:r>
-        <w:rPr>
-          <w:rFonts w:ascii="Consolas" w:hAnsi="Consolas" w:cs="Consolas"/>
-        </w:rPr>
-        <w:t xml:space="preserve"> commit -m “A relevant message”</w:t>
-      </w:r>
-    </w:p>
-    <w:p>
-      <w:pPr>
-        <w:pStyle w:val="Corpsdetexte"/>
-      </w:pPr>
-      <w:proofErr w:type="gramStart"/>
-      <w:r>
-        <w:t>but</w:t>
-      </w:r>
-      <w:proofErr w:type="gramEnd"/>
-      <w:r>
-        <w:t xml:space="preserve"> both commands will only work if the host machine is on-line.</w:t>
-      </w:r>
-    </w:p>
-    <w:p>
-      <w:pPr>
-        <w:pStyle w:val="Corpsdetexte"/>
-      </w:pPr>
-      <w:r>
-        <w:t xml:space="preserve">With </w:t>
-      </w:r>
-      <w:proofErr w:type="spellStart"/>
-      <w:r>
-        <w:t>Git</w:t>
-      </w:r>
-      <w:proofErr w:type="spellEnd"/>
-      <w:r>
-        <w:t xml:space="preserve"> (when no new file has been created) the commit is performed locally by:</w:t>
-      </w:r>
-    </w:p>
-    <w:p>
-      <w:pPr>
-        <w:pStyle w:val="Corpsdetexte"/>
-        <w:rPr>
-          <w:rFonts w:ascii="Consolas" w:hAnsi="Consolas" w:cs="Consolas"/>
-        </w:rPr>
-      </w:pPr>
-      <w:r>
-        <w:rPr>
-          <w:rFonts w:ascii="Consolas" w:hAnsi="Consolas" w:cs="Consolas"/>
-        </w:rPr>
-        <w:t xml:space="preserve">    </w:t>
-      </w:r>
-      <w:proofErr w:type="spellStart"/>
-      <w:proofErr w:type="gramStart"/>
-      <w:r>
-        <w:rPr>
-          <w:rFonts w:ascii="Consolas" w:hAnsi="Consolas" w:cs="Consolas"/>
-        </w:rPr>
-        <w:t>git</w:t>
-      </w:r>
-      <w:proofErr w:type="spellEnd"/>
-      <w:proofErr w:type="gramEnd"/>
-      <w:r>
-        <w:rPr>
-          <w:rFonts w:ascii="Consolas" w:hAnsi="Consolas" w:cs="Consolas"/>
-        </w:rPr>
-        <w:t xml:space="preserve"> commit -a -m “A relevant message”</w:t>
-      </w:r>
-    </w:p>
-    <w:p>
-      <w:pPr>
-        <w:pStyle w:val="Corpsdetexte"/>
-      </w:pPr>
-      <w:r>
-        <w:t>(</w:t>
-      </w:r>
-      <w:proofErr w:type="gramStart"/>
-      <w:r>
-        <w:t>which</w:t>
-      </w:r>
-      <w:proofErr w:type="gramEnd"/>
-      <w:r>
-        <w:t xml:space="preserve"> will always work whatever the network status) and is then synchronized with the reference repository with:</w:t>
-      </w:r>
-    </w:p>
-    <w:p>
-      <w:pPr>
-        <w:pStyle w:val="Corpsdetexte"/>
-        <w:rPr>
-          <w:rFonts w:ascii="Consolas" w:hAnsi="Consolas" w:cs="Consolas"/>
-        </w:rPr>
-      </w:pPr>
-      <w:r>
-        <w:rPr>
-          <w:rFonts w:ascii="Consolas" w:hAnsi="Consolas" w:cs="Consolas"/>
-        </w:rPr>
-        <w:t xml:space="preserve">    </w:t>
-      </w:r>
-      <w:proofErr w:type="spellStart"/>
-      <w:proofErr w:type="gramStart"/>
-      <w:r>
-        <w:rPr>
-          <w:rFonts w:ascii="Consolas" w:hAnsi="Consolas" w:cs="Consolas"/>
-        </w:rPr>
-        <w:t>git</w:t>
-      </w:r>
-      <w:proofErr w:type="spellEnd"/>
-      <w:proofErr w:type="gramEnd"/>
-      <w:r>
-        <w:rPr>
-          <w:rFonts w:ascii="Consolas" w:hAnsi="Consolas" w:cs="Consolas"/>
-        </w:rPr>
-        <w:t xml:space="preserve"> pull</w:t>
-      </w:r>
-    </w:p>
-    <w:p>
-      <w:pPr>
-        <w:pStyle w:val="Corpsdetexte"/>
-      </w:pPr>
-      <w:r>
-        <w:t>(</w:t>
-      </w:r>
-      <w:proofErr w:type="gramStart"/>
-      <w:r>
-        <w:t>at</w:t>
-      </w:r>
-      <w:proofErr w:type="gramEnd"/>
-      <w:r>
-        <w:t xml:space="preserve"> which point potential conflicts have to be resolved and re-</w:t>
-      </w:r>
-      <w:proofErr w:type="spellStart"/>
-      <w:r>
-        <w:t>commited</w:t>
-      </w:r>
-      <w:proofErr w:type="spellEnd"/>
-      <w:r>
-        <w:t>)</w:t>
-      </w:r>
-      <w:r>
-        <w:t xml:space="preserve"> and then:</w:t>
-      </w:r>
-    </w:p>
-    <w:p>
-      <w:pPr>
-        <w:pStyle w:val="Corpsdetexte"/>
-        <w:rPr>
-          <w:rFonts w:ascii="Consolas" w:hAnsi="Consolas" w:cs="Consolas"/>
-        </w:rPr>
-      </w:pPr>
-      <w:r>
-        <w:rPr>
-          <w:rFonts w:ascii="Consolas" w:hAnsi="Consolas" w:cs="Consolas"/>
-        </w:rPr>
-        <w:t xml:space="preserve">    </w:t>
-      </w:r>
-      <w:proofErr w:type="spellStart"/>
-      <w:proofErr w:type="gramStart"/>
-      <w:r>
-        <w:rPr>
-          <w:rFonts w:ascii="Consolas" w:hAnsi="Consolas" w:cs="Consolas"/>
-        </w:rPr>
-        <w:t>git</w:t>
-      </w:r>
-      <w:proofErr w:type="spellEnd"/>
-      <w:proofErr w:type="gramEnd"/>
-      <w:r>
-        <w:rPr>
-          <w:rFonts w:ascii="Consolas" w:hAnsi="Consolas" w:cs="Consolas"/>
-        </w:rPr>
-        <w:t xml:space="preserve"> push</w:t>
-      </w:r>
-    </w:p>
-    <w:p>
-      <w:pPr>
-        <w:pStyle w:val="Corpsdetexte"/>
-      </w:pPr>
-      <w:proofErr w:type="gramStart"/>
-      <w:r>
-        <w:t>which</w:t>
-      </w:r>
-      <w:proofErr w:type="gramEnd"/>
-      <w:r>
-        <w:t xml:space="preserve"> update</w:t>
-      </w:r>
-      <w:r>
-        <w:t>s</w:t>
-      </w:r>
-      <w:r>
-        <w:t xml:space="preserve"> the reference repository with the user's changes.</w:t>
-      </w:r>
-    </w:p>
-    <w:p>
-      <w:pPr>
-        <w:pStyle w:val="Corpsdetexte"/>
-        <w:rPr>
-          <w:u w:val="single"/>
-        </w:rPr>
-      </w:pPr>
-      <w:r>
-        <w:rPr>
-          <w:u w:val="single"/>
-        </w:rPr>
-        <w:t>Merge</w:t>
-      </w:r>
-    </w:p>
-    <w:p>
-      <w:pPr>
-        <w:pStyle w:val="Corpsdetexte"/>
-      </w:pPr>
-      <w:r>
         <w:t xml:space="preserve">The merge operation is the most significant in terms of ease of use when using </w:t>
       </w:r>
       <w:proofErr w:type="spellStart"/>
@@ -5350,11 +5679,7 @@
       </w:r>
       <w:proofErr w:type="gramEnd"/>
       <w:r>
-        <w:t xml:space="preserve"> means that an explicit change of directory is required, then an explicit commit and finally a tag to identify the point of merge in the history (otherwise </w:t>
-      </w:r>
-      <w:r>
-        <w:lastRenderedPageBreak/>
-        <w:t>this information is lost).</w:t>
+        <w:t xml:space="preserve"> means that an explicit change of directory is required, then an explicit commit and finally a tag to identify the point of merge in the history (otherwise this information is lost).</w:t>
       </w:r>
     </w:p>
     <w:p>
@@ -5520,7 +5845,7 @@
         <w:pStyle w:val="Titre1"/>
         <w:jc w:val="both"/>
       </w:pPr>
-      <w:bookmarkStart w:id="15" w:name="_Toc359831693"/>
+      <w:bookmarkStart w:id="14" w:name="_Toc379976259"/>
       <w:proofErr w:type="spellStart"/>
       <w:r>
         <w:t>Git</w:t>
@@ -5529,78 +5854,83 @@
       <w:r>
         <w:t xml:space="preserve"> </w:t>
       </w:r>
-      <w:bookmarkEnd w:id="13"/>
+      <w:bookmarkEnd w:id="12"/>
       <w:r>
         <w:t>public repositories</w:t>
       </w:r>
+      <w:bookmarkEnd w:id="14"/>
+    </w:p>
+    <w:p>
+      <w:pPr>
+        <w:jc w:val="both"/>
+      </w:pPr>
+      <w:r>
+        <w:t xml:space="preserve">The author has little experience managing a public repository which is to be exposed above a VLAN. </w:t>
+      </w:r>
+      <w:proofErr w:type="spellStart"/>
+      <w:r>
+        <w:t>Nijni</w:t>
+      </w:r>
+      <w:proofErr w:type="spellEnd"/>
+      <w:r>
+        <w:t xml:space="preserve"> should advise if there is any restriction from a server point of view. They </w:t>
+      </w:r>
+      <w:r>
+        <w:t>will</w:t>
+      </w:r>
+      <w:r>
+        <w:t xml:space="preserve"> indeed keep on managing all public repositories and </w:t>
+      </w:r>
+      <w:r>
+        <w:t>perform the actual migration</w:t>
+      </w:r>
+      <w:r>
+        <w:t xml:space="preserve">. </w:t>
+      </w:r>
+    </w:p>
+    <w:p>
+      <w:pPr>
+        <w:jc w:val="both"/>
+      </w:pPr>
+    </w:p>
+    <w:p>
+      <w:pPr>
+        <w:jc w:val="both"/>
+      </w:pPr>
+      <w:r>
+        <w:t xml:space="preserve">The communication with an external </w:t>
+      </w:r>
+      <w:proofErr w:type="spellStart"/>
+      <w:r>
+        <w:t>Git</w:t>
+      </w:r>
+      <w:proofErr w:type="spellEnd"/>
+      <w:r>
+        <w:t xml:space="preserve"> repository is also to be tested fr</w:t>
+      </w:r>
+      <w:r>
+        <w:t xml:space="preserve">om the </w:t>
+      </w:r>
+      <w:proofErr w:type="spellStart"/>
+      <w:r>
+        <w:t>EdF</w:t>
+      </w:r>
+      <w:proofErr w:type="spellEnd"/>
+      <w:r>
+        <w:t xml:space="preserve"> R&amp;D site at </w:t>
+      </w:r>
+      <w:proofErr w:type="spellStart"/>
+      <w:r>
+        <w:t>Clamart</w:t>
+      </w:r>
+      <w:proofErr w:type="spellEnd"/>
+      <w:r>
+        <w:t>, where strong restri</w:t>
+      </w:r>
+      <w:bookmarkStart w:id="15" w:name="_GoBack"/>
       <w:bookmarkEnd w:id="15"/>
-    </w:p>
-    <w:p>
-      <w:pPr>
-        <w:jc w:val="both"/>
-      </w:pPr>
-      <w:r>
-        <w:t xml:space="preserve">The author has little experience managing a public repository which is to be exposed above a VLAN. </w:t>
-      </w:r>
-      <w:proofErr w:type="spellStart"/>
-      <w:r>
-        <w:t>Nijni</w:t>
-      </w:r>
-      <w:proofErr w:type="spellEnd"/>
-      <w:r>
-        <w:t xml:space="preserve"> should advise if there is any restriction from a server point of view. They </w:t>
-      </w:r>
-      <w:r>
-        <w:t>will</w:t>
-      </w:r>
-      <w:r>
-        <w:t xml:space="preserve"> indeed keep on managing all public repositories and </w:t>
-      </w:r>
-      <w:r>
-        <w:t>perform the actual migration</w:t>
-      </w:r>
-      <w:r>
-        <w:t xml:space="preserve">. </w:t>
-      </w:r>
-    </w:p>
-    <w:p>
-      <w:pPr>
-        <w:jc w:val="both"/>
-      </w:pPr>
-    </w:p>
-    <w:p>
-      <w:pPr>
-        <w:jc w:val="both"/>
-      </w:pPr>
-      <w:r>
-        <w:t xml:space="preserve">The communication with an external </w:t>
-      </w:r>
-      <w:proofErr w:type="spellStart"/>
-      <w:r>
-        <w:t>Git</w:t>
-      </w:r>
-      <w:proofErr w:type="spellEnd"/>
-      <w:r>
-        <w:t xml:space="preserve"> repository is also to be tested fr</w:t>
-      </w:r>
-      <w:r>
-        <w:t xml:space="preserve">om the </w:t>
-      </w:r>
-      <w:proofErr w:type="spellStart"/>
-      <w:r>
-        <w:t>EdF</w:t>
-      </w:r>
-      <w:proofErr w:type="spellEnd"/>
-      <w:r>
-        <w:t xml:space="preserve"> R&amp;D site at </w:t>
-      </w:r>
-      <w:proofErr w:type="spellStart"/>
-      <w:r>
-        <w:t>Clamart</w:t>
-      </w:r>
-      <w:proofErr w:type="spellEnd"/>
-      <w:r>
-        <w:t>, where strong restrictions apply when performing remote communications.</w:t>
+      <w:r>
+        <w:t>ctions apply when performing remote communications.</w:t>
       </w:r>
     </w:p>
     <w:p>
@@ -5612,7 +5942,7 @@
         </w:rPr>
       </w:pPr>
       <w:bookmarkStart w:id="16" w:name="_Toc353372680"/>
-      <w:bookmarkStart w:id="17" w:name="_Toc359831694"/>
+      <w:bookmarkStart w:id="17" w:name="_Toc379976260"/>
       <w:r>
         <w:t>Effective switch to the new system</w:t>
       </w:r>
@@ -5623,7 +5953,7 @@
       <w:pPr>
         <w:pStyle w:val="Titre2"/>
       </w:pPr>
-      <w:bookmarkStart w:id="18" w:name="_Toc359831695"/>
+      <w:bookmarkStart w:id="18" w:name="_Toc379976261"/>
       <w:r>
         <w:t>Preliminary tests</w:t>
       </w:r>
@@ -5675,7 +6005,7 @@
       <w:pPr>
         <w:pStyle w:val="Titre2"/>
       </w:pPr>
-      <w:bookmarkStart w:id="19" w:name="_Toc359831696"/>
+      <w:bookmarkStart w:id="19" w:name="_Toc379976262"/>
       <w:r>
         <w:t xml:space="preserve">Keeping </w:t>
       </w:r>
@@ -5748,7 +6078,11 @@
         <w:t xml:space="preserve">Keeping the history has the </w:t>
       </w:r>
       <w:r>
-        <w:t>obvious advantage of being able to easily browsing the past of the project without needing to switch between several infrastructures.</w:t>
+        <w:t xml:space="preserve">obvious advantage of being able to easily browsing </w:t>
+      </w:r>
+      <w:r>
+        <w:lastRenderedPageBreak/>
+        <w:t>the past of the project without needing to switch between several infrastructures.</w:t>
       </w:r>
     </w:p>
     <w:p>
@@ -5768,7 +6102,7 @@
       <w:pPr>
         <w:pStyle w:val="Titre2"/>
       </w:pPr>
-      <w:bookmarkStart w:id="20" w:name="_Toc359831697"/>
+      <w:bookmarkStart w:id="20" w:name="_Toc379976263"/>
       <w:r>
         <w:t>Switch</w:t>
       </w:r>
@@ -5799,11 +6133,7 @@
       </w:r>
       <w:proofErr w:type="gramEnd"/>
       <w:r>
-        <w:t xml:space="preserve"> the day prior to the switch, nobody commits, thus leaving time to the </w:t>
-      </w:r>
-      <w:r>
-        <w:lastRenderedPageBreak/>
-        <w:t>integrator to synchronize the new GIT reference repository with the latest status of CVS.</w:t>
+        <w:t xml:space="preserve"> the day prior to the switch, nobody commits, thus leaving time to the integrator to synchronize the new GIT reference repository with the latest status of CVS.</w:t>
       </w:r>
       <w:r>
         <w:t xml:space="preserve"> This implies notably:</w:t>
@@ -5938,7 +6268,7 @@
         <w:jc w:val="both"/>
       </w:pPr>
       <w:bookmarkStart w:id="21" w:name="_Toc353372681"/>
-      <w:bookmarkStart w:id="22" w:name="_Toc359831698"/>
+      <w:bookmarkStart w:id="22" w:name="_Toc379976264"/>
       <w:r>
         <w:t>Guidelines</w:t>
       </w:r>
@@ -5951,7 +6281,7 @@
         <w:jc w:val="both"/>
       </w:pPr>
       <w:bookmarkStart w:id="23" w:name="_Toc353372682"/>
-      <w:bookmarkStart w:id="24" w:name="_Toc359831699"/>
+      <w:bookmarkStart w:id="24" w:name="_Toc379976265"/>
       <w:r>
         <w:t>Commits</w:t>
       </w:r>
@@ -6485,7 +6815,7 @@
         <w:jc w:val="both"/>
       </w:pPr>
       <w:bookmarkStart w:id="25" w:name="_Toc353372683"/>
-      <w:bookmarkStart w:id="26" w:name="_Toc359831700"/>
+      <w:bookmarkStart w:id="26" w:name="_Toc379976266"/>
       <w:r>
         <w:t>Branch management</w:t>
       </w:r>
@@ -6674,6 +7004,7 @@
         <w:rPr>
           <w:rFonts w:ascii="Courier New" w:hAnsi="Courier New" w:cs="Courier New"/>
         </w:rPr>
+        <w:lastRenderedPageBreak/>
         <w:tab/>
       </w:r>
       <w:proofErr w:type="spellStart"/>
@@ -6781,7 +7112,7 @@
         <w:jc w:val="both"/>
       </w:pPr>
       <w:bookmarkStart w:id="27" w:name="_Toc353372685"/>
-      <w:bookmarkStart w:id="28" w:name="_Toc359831701"/>
+      <w:bookmarkStart w:id="28" w:name="_Toc379976267"/>
       <w:r>
         <w:t>Conclusion</w:t>
       </w:r>
@@ -6793,11 +7124,7 @@
         <w:jc w:val="both"/>
       </w:pPr>
       <w:r>
-        <w:t xml:space="preserve">Any constructive suggestion/criticism/comment to this document is highly </w:t>
-      </w:r>
-      <w:r>
-        <w:lastRenderedPageBreak/>
-        <w:t>welcome.</w:t>
+        <w:t>Any constructive suggestion/criticism/comment to this document is highly welcome.</w:t>
       </w:r>
     </w:p>
     <w:p>
@@ -6811,7 +7138,7 @@
         <w:jc w:val="both"/>
       </w:pPr>
       <w:bookmarkStart w:id="29" w:name="_Toc353372686"/>
-      <w:bookmarkStart w:id="30" w:name="_Toc359831702"/>
+      <w:bookmarkStart w:id="30" w:name="_Toc379976268"/>
       <w:r>
         <w:t>References</w:t>
       </w:r>
@@ -6838,7 +7165,7 @@
       <w:r>
         <w:t xml:space="preserve"> Book - </w:t>
       </w:r>
-      <w:hyperlink r:id="rId8" w:history="1">
+      <w:hyperlink r:id="rId9" w:history="1">
         <w:r>
           <w:rPr>
             <w:rStyle w:val="Lienhypertexte"/>
@@ -6873,7 +7200,7 @@
       <w:r>
         <w:t xml:space="preserve"> – SSH key generation - </w:t>
       </w:r>
-      <w:hyperlink r:id="rId9" w:history="1">
+      <w:hyperlink r:id="rId10" w:history="1">
         <w:r>
           <w:rPr>
             <w:rStyle w:val="Lienhypertexte"/>
@@ -10054,7 +10381,7 @@
 </file>
 
 <file path=customXml/itemProps1.xml><?xml version="1.0" encoding="utf-8"?>
-<ds:datastoreItem xmlns:ds="http://schemas.openxmlformats.org/officeDocument/2006/customXml" ds:itemID="{E9405B1A-D38A-408C-A371-ECF77774BB42}">
+<ds:datastoreItem xmlns:ds="http://schemas.openxmlformats.org/officeDocument/2006/customXml" ds:itemID="{B915B1ED-00BA-4EA7-9912-F718CBDB7A43}">
   <ds:schemaRefs>
     <ds:schemaRef ds:uri="http://schemas.openxmlformats.org/officeDocument/2006/bibliography"/>
   </ds:schemaRefs>

</xml_diff>

<commit_message>
Updated GIT documentation to reflect actual workflow.
Also gave exact timing about alpha, beta and _BR branch creation
</commit_message>
<xml_diff>
--- a/dev/git/Switch-To-GIT-2013-06.docx
+++ b/dev/git/Switch-To-GIT-2013-06.docx
@@ -2668,14 +2668,14 @@
       <w:pPr>
         <w:pStyle w:val="Titre1"/>
       </w:pPr>
-      <w:bookmarkStart w:id="8" w:name="_Toc353372678"/>
-      <w:bookmarkStart w:id="9" w:name="_Toc379976255"/>
+      <w:bookmarkStart w:id="8" w:name="_Toc379976255"/>
+      <w:bookmarkStart w:id="9" w:name="_Toc353372678"/>
       <w:r>
         <w:t>Workflow</w:t>
       </w:r>
-      <w:bookmarkEnd w:id="9"/>
-    </w:p>
-    <w:bookmarkEnd w:id="8"/>
+      <w:bookmarkEnd w:id="8"/>
+    </w:p>
+    <w:bookmarkEnd w:id="9"/>
     <w:p>
       <w:pPr>
         <w:jc w:val="both"/>
@@ -3104,7 +3104,15 @@
         <w:jc w:val="both"/>
       </w:pPr>
       <w:r>
-        <w:t xml:space="preserve">Developments or bug fixes, even minor, are performed by creating a new </w:t>
+        <w:t xml:space="preserve">Developments or bug </w:t>
+      </w:r>
+      <w:proofErr w:type="gramStart"/>
+      <w:r>
+        <w:t>fixes,</w:t>
+      </w:r>
+      <w:proofErr w:type="gramEnd"/>
+      <w:r>
+        <w:t xml:space="preserve"> are performed by creating a new </w:t>
       </w:r>
       <w:r>
         <w:t xml:space="preserve">topic </w:t>
@@ -3175,7 +3183,24 @@
         <w:jc w:val="both"/>
       </w:pPr>
       <w:r>
-        <w:t>Such a branch can be short-lived for a simple bug-fix for example, or may remain alive for a long time when dealing with a change in architecture, or a significant improvement.</w:t>
+        <w:t>Only minor bug fixes might be directly committed into the master branch directly, but this should remain exceptional.</w:t>
+      </w:r>
+    </w:p>
+    <w:p>
+      <w:pPr>
+        <w:jc w:val="both"/>
+      </w:pPr>
+    </w:p>
+    <w:p>
+      <w:pPr>
+        <w:jc w:val="both"/>
+      </w:pPr>
+      <w:r>
+        <w:t xml:space="preserve">Such a branch can be short-lived for a simple bug-fix for example, or may remain alive for a long time when dealing with a change in architecture, or a significant </w:t>
+      </w:r>
+      <w:r>
+        <w:lastRenderedPageBreak/>
+        <w:t>improvement.</w:t>
       </w:r>
     </w:p>
     <w:p>
@@ -3214,7 +3239,6 @@
         <w:rPr>
           <w:rFonts w:ascii="Courier New" w:hAnsi="Courier New" w:cs="Courier New"/>
         </w:rPr>
-        <w:lastRenderedPageBreak/>
         <w:t xml:space="preserve">  </w:t>
       </w:r>
       <w:proofErr w:type="spellStart"/>
@@ -3596,15 +3620,7 @@
       </w:pPr>
       <w:bookmarkStart w:id="10" w:name="_Toc379976256"/>
       <w:r>
-        <w:t xml:space="preserve">Release branch </w:t>
-      </w:r>
-      <w:proofErr w:type="spellStart"/>
-      <w:r>
-        <w:t>vs</w:t>
-      </w:r>
-      <w:proofErr w:type="spellEnd"/>
-      <w:r>
-        <w:t xml:space="preserve"> development lines</w:t>
+        <w:t>Release branch vs development lines</w:t>
       </w:r>
       <w:bookmarkEnd w:id="10"/>
     </w:p>
@@ -3621,6 +3637,19 @@
         </w:rPr>
         <w:t>One development line</w:t>
       </w:r>
+      <w:r>
+        <w:rPr>
+          <w:u w:val="single"/>
+        </w:rPr>
+        <w:t xml:space="preserve"> </w:t>
+      </w:r>
+      <w:r>
+        <w:rPr>
+          <w:b/>
+          <w:u w:val="single"/>
+        </w:rPr>
+        <w:t>(solution finally retained)</w:t>
+      </w:r>
     </w:p>
     <w:p>
       <w:pPr>
@@ -3690,7 +3719,12 @@
         <w:jc w:val="both"/>
       </w:pPr>
       <w:r>
-        <w:t>Ideally there is one such branch for every release, except for patch releases. For example, one would create the branch V6_7_BR to prepare the release of SALOME V6.7.0. The release of V7.2.0 triggers the creation of another branch</w:t>
+        <w:t>Ideally there is one such branch for every release, except for patch releases. For example, one would create the branch V6_7_BR to prepare the release of SALOME V6.7.0. The release of</w:t>
+      </w:r>
+      <w:bookmarkStart w:id="11" w:name="_GoBack"/>
+      <w:bookmarkEnd w:id="11"/>
+      <w:r>
+        <w:t xml:space="preserve"> V7.2.0 triggers the creation of another branch</w:t>
       </w:r>
       <w:r>
         <w:t xml:space="preserve"> V7_2_BR</w:t>
@@ -3789,60 +3823,260 @@
     <w:p>
       <w:pPr>
         <w:jc w:val="both"/>
-        <w:rPr>
+      </w:pPr>
+      <w:r>
+        <w:t>The exact timing is as follows:</w:t>
+      </w:r>
+    </w:p>
+    <w:p>
+      <w:pPr>
+        <w:pStyle w:val="Paragraphedeliste"/>
+        <w:numPr>
+          <w:ilvl w:val="0"/>
+          <w:numId w:val="16"/>
+        </w:numPr>
+        <w:jc w:val="both"/>
+      </w:pPr>
+      <w:r>
+        <w:t xml:space="preserve">Between two releases and before the </w:t>
+      </w:r>
+      <w:r>
+        <w:rPr>
+          <w:i/>
+        </w:rPr>
+        <w:t>alpha</w:t>
+      </w:r>
+      <w:r>
+        <w:t xml:space="preserve"> is decided, a topic branch might be merged into master (to be integrated in the next release) and some prerequisites might be changes / upgraded</w:t>
+      </w:r>
+    </w:p>
+    <w:p>
+      <w:pPr>
+        <w:pStyle w:val="Paragraphedeliste"/>
+        <w:numPr>
+          <w:ilvl w:val="0"/>
+          <w:numId w:val="16"/>
+        </w:numPr>
+        <w:jc w:val="both"/>
+      </w:pPr>
+      <w:r>
+        <w:t xml:space="preserve">Once the </w:t>
+      </w:r>
+      <w:r>
+        <w:rPr>
+          <w:i/>
+        </w:rPr>
+        <w:t>alpha</w:t>
+      </w:r>
+      <w:r>
+        <w:t xml:space="preserve"> tag is set, the prerequisites are not allowed to change. </w:t>
+      </w:r>
+      <w:r>
+        <w:lastRenderedPageBreak/>
+        <w:t>Topic branches however might still be merged.</w:t>
+      </w:r>
+    </w:p>
+    <w:p>
+      <w:pPr>
+        <w:pStyle w:val="Paragraphedeliste"/>
+        <w:numPr>
+          <w:ilvl w:val="0"/>
+          <w:numId w:val="16"/>
+        </w:numPr>
+        <w:jc w:val="both"/>
+      </w:pPr>
+      <w:r>
+        <w:t xml:space="preserve">Once the </w:t>
+      </w:r>
+      <w:r>
+        <w:rPr>
+          <w:i/>
+        </w:rPr>
+        <w:t xml:space="preserve">beta </w:t>
+      </w:r>
+      <w:r>
+        <w:t>tag is put, no merge of topic branches is allowed. This is also the point where the “</w:t>
+      </w:r>
+      <w:proofErr w:type="spellStart"/>
+      <w:r>
+        <w:t>x_x_BR</w:t>
+      </w:r>
+      <w:proofErr w:type="spellEnd"/>
+      <w:r>
+        <w:t>” branch diverging from master is created. Hence the constraint on topic branch is not a real problem, since developers can continue their merge into master.</w:t>
+      </w:r>
+    </w:p>
+    <w:p>
+      <w:pPr>
+        <w:pStyle w:val="Paragraphedeliste"/>
+        <w:numPr>
+          <w:ilvl w:val="0"/>
+          <w:numId w:val="16"/>
+        </w:numPr>
+        <w:jc w:val="both"/>
+      </w:pPr>
+      <w:r>
+        <w:t>In the “</w:t>
+      </w:r>
+      <w:proofErr w:type="spellStart"/>
+      <w:r>
+        <w:t>x_x_BR</w:t>
+      </w:r>
+      <w:proofErr w:type="spellEnd"/>
+      <w:r>
+        <w:t>” branch, only bug fixes and other integration fixes should be committed. Those are later reversed in master, either by:</w:t>
+      </w:r>
+    </w:p>
+    <w:p>
+      <w:pPr>
+        <w:pStyle w:val="Paragraphedeliste"/>
+        <w:numPr>
+          <w:ilvl w:val="1"/>
+          <w:numId w:val="16"/>
+        </w:numPr>
+        <w:jc w:val="both"/>
+      </w:pPr>
+      <w:r>
+        <w:t>Merging directly the full content of “</w:t>
+      </w:r>
+      <w:proofErr w:type="spellStart"/>
+      <w:r>
+        <w:t>x_x_BR</w:t>
+      </w:r>
+      <w:proofErr w:type="spellEnd"/>
+      <w:r>
+        <w:t>” into master</w:t>
+      </w:r>
+    </w:p>
+    <w:p>
+      <w:pPr>
+        <w:pStyle w:val="Paragraphedeliste"/>
+        <w:numPr>
+          <w:ilvl w:val="1"/>
+          <w:numId w:val="16"/>
+        </w:numPr>
+        <w:jc w:val="both"/>
+      </w:pPr>
+      <w:r>
+        <w:t>Or by cherry-picking the relevant commits (this case should be less frequent)</w:t>
+      </w:r>
+    </w:p>
+    <w:p>
+      <w:pPr>
+        <w:jc w:val="both"/>
+      </w:pPr>
+    </w:p>
+    <w:p>
+      <w:pPr>
+        <w:jc w:val="both"/>
+        <w:rPr>
+          <w:color w:val="7F7F7F" w:themeColor="text1" w:themeTint="80"/>
           <w:u w:val="single"/>
         </w:rPr>
       </w:pPr>
       <w:r>
         <w:rPr>
+          <w:color w:val="7F7F7F" w:themeColor="text1" w:themeTint="80"/>
           <w:u w:val="single"/>
         </w:rPr>
         <w:t>Two parallel development lines</w:t>
       </w:r>
-    </w:p>
-    <w:p>
-      <w:pPr>
-        <w:jc w:val="both"/>
-      </w:pPr>
-    </w:p>
-    <w:p>
-      <w:pPr>
-        <w:jc w:val="both"/>
-      </w:pPr>
-      <w:r>
+      <w:r>
+        <w:rPr>
+          <w:color w:val="7F7F7F" w:themeColor="text1" w:themeTint="80"/>
+          <w:u w:val="single"/>
+        </w:rPr>
+        <w:t xml:space="preserve"> </w:t>
+      </w:r>
+      <w:r>
+        <w:rPr>
+          <w:b/>
+          <w:color w:val="000000" w:themeColor="text1"/>
+          <w:u w:val="single"/>
+        </w:rPr>
+        <w:t>(discarded – left here for information)</w:t>
+      </w:r>
+    </w:p>
+    <w:p>
+      <w:pPr>
+        <w:jc w:val="both"/>
+        <w:rPr>
+          <w:color w:val="7F7F7F" w:themeColor="text1" w:themeTint="80"/>
+        </w:rPr>
+      </w:pPr>
+    </w:p>
+    <w:p>
+      <w:pPr>
+        <w:jc w:val="both"/>
+        <w:rPr>
+          <w:color w:val="7F7F7F" w:themeColor="text1" w:themeTint="80"/>
+        </w:rPr>
+      </w:pPr>
+      <w:r>
+        <w:rPr>
+          <w:color w:val="7F7F7F" w:themeColor="text1" w:themeTint="80"/>
+        </w:rPr>
         <w:t>Recent history (SALOME version 6.7</w:t>
       </w:r>
       <w:r>
+        <w:rPr>
+          <w:color w:val="7F7F7F" w:themeColor="text1" w:themeTint="80"/>
+        </w:rPr>
         <w:t>.0</w:t>
       </w:r>
       <w:r>
+        <w:rPr>
+          <w:color w:val="7F7F7F" w:themeColor="text1" w:themeTint="80"/>
+        </w:rPr>
         <w:t xml:space="preserve"> and 7.2</w:t>
       </w:r>
       <w:r>
+        <w:rPr>
+          <w:color w:val="7F7F7F" w:themeColor="text1" w:themeTint="80"/>
+        </w:rPr>
         <w:t>.0</w:t>
       </w:r>
       <w:r>
+        <w:rPr>
+          <w:color w:val="7F7F7F" w:themeColor="text1" w:themeTint="80"/>
+        </w:rPr>
         <w:t xml:space="preserve">) shows that there might be the need for more than one line of development. Such a situation should be, as much as possible, be solved using </w:t>
       </w:r>
       <w:r>
         <w:rPr>
           <w:b/>
+          <w:color w:val="7F7F7F" w:themeColor="text1" w:themeTint="80"/>
         </w:rPr>
         <w:t>topic branches</w:t>
       </w:r>
       <w:r>
+        <w:rPr>
+          <w:color w:val="7F7F7F" w:themeColor="text1" w:themeTint="80"/>
+        </w:rPr>
         <w:t xml:space="preserve">. Those can be started early, kept alive for a long time, and merged only when the new feature is deemed ready for integration. They can be kept up-to-date with recent changes in "master", with </w:t>
       </w:r>
       <w:r>
+        <w:rPr>
+          <w:color w:val="7F7F7F" w:themeColor="text1" w:themeTint="80"/>
+        </w:rPr>
         <w:t xml:space="preserve">a </w:t>
       </w:r>
       <w:r>
+        <w:rPr>
+          <w:color w:val="7F7F7F" w:themeColor="text1" w:themeTint="80"/>
+        </w:rPr>
         <w:t xml:space="preserve">regular </w:t>
       </w:r>
       <w:r>
+        <w:rPr>
+          <w:color w:val="7F7F7F" w:themeColor="text1" w:themeTint="80"/>
+        </w:rPr>
         <w:t>merge of master into the topic branch</w:t>
       </w:r>
       <w:r>
+        <w:rPr>
+          <w:color w:val="7F7F7F" w:themeColor="text1" w:themeTint="80"/>
+        </w:rPr>
         <w:t>:</w:t>
       </w:r>
     </w:p>
@@ -3851,13 +4085,14 @@
         <w:jc w:val="both"/>
         <w:rPr>
           <w:rFonts w:ascii="Courier New" w:hAnsi="Courier New" w:cs="Courier New"/>
-        </w:rPr>
-      </w:pPr>
-      <w:r>
-        <w:rPr>
-          <w:rFonts w:ascii="Courier New" w:hAnsi="Courier New" w:cs="Courier New"/>
-        </w:rPr>
-        <w:lastRenderedPageBreak/>
+          <w:color w:val="7F7F7F" w:themeColor="text1" w:themeTint="80"/>
+        </w:rPr>
+      </w:pPr>
+      <w:r>
+        <w:rPr>
+          <w:rFonts w:ascii="Courier New" w:hAnsi="Courier New" w:cs="Courier New"/>
+          <w:color w:val="7F7F7F" w:themeColor="text1" w:themeTint="80"/>
+        </w:rPr>
         <w:t xml:space="preserve">    </w:t>
       </w:r>
       <w:proofErr w:type="spellStart"/>
@@ -3865,6 +4100,7 @@
       <w:r>
         <w:rPr>
           <w:rFonts w:ascii="Courier New" w:hAnsi="Courier New" w:cs="Courier New"/>
+          <w:color w:val="7F7F7F" w:themeColor="text1" w:themeTint="80"/>
         </w:rPr>
         <w:t>git</w:t>
       </w:r>
@@ -3873,169 +4109,245 @@
       <w:r>
         <w:rPr>
           <w:rFonts w:ascii="Courier New" w:hAnsi="Courier New" w:cs="Courier New"/>
+          <w:color w:val="7F7F7F" w:themeColor="text1" w:themeTint="80"/>
+        </w:rPr>
+        <w:t xml:space="preserve"> checkout &lt;</w:t>
+      </w:r>
+      <w:proofErr w:type="spellStart"/>
+      <w:r>
+        <w:rPr>
+          <w:rFonts w:ascii="Courier New" w:hAnsi="Courier New" w:cs="Courier New"/>
+          <w:color w:val="7F7F7F" w:themeColor="text1" w:themeTint="80"/>
+        </w:rPr>
+        <w:t>my_topic_branch</w:t>
+      </w:r>
+      <w:proofErr w:type="spellEnd"/>
+      <w:r>
+        <w:rPr>
+          <w:rFonts w:ascii="Courier New" w:hAnsi="Courier New" w:cs="Courier New"/>
+          <w:color w:val="7F7F7F" w:themeColor="text1" w:themeTint="80"/>
+        </w:rPr>
+        <w:t>&gt;</w:t>
+      </w:r>
+      <w:r>
+        <w:rPr>
+          <w:rFonts w:ascii="Courier New" w:hAnsi="Courier New" w:cs="Courier New"/>
+          <w:color w:val="7F7F7F" w:themeColor="text1" w:themeTint="80"/>
+        </w:rPr>
+        <w:tab/>
+      </w:r>
+    </w:p>
+    <w:p>
+      <w:pPr>
+        <w:jc w:val="both"/>
+        <w:rPr>
+          <w:rFonts w:ascii="Courier New" w:hAnsi="Courier New" w:cs="Courier New"/>
+          <w:color w:val="7F7F7F" w:themeColor="text1" w:themeTint="80"/>
+        </w:rPr>
+      </w:pPr>
+      <w:r>
+        <w:rPr>
+          <w:rFonts w:ascii="Courier New" w:hAnsi="Courier New" w:cs="Courier New"/>
+          <w:color w:val="7F7F7F" w:themeColor="text1" w:themeTint="80"/>
+        </w:rPr>
+        <w:t xml:space="preserve">    </w:t>
+      </w:r>
+      <w:proofErr w:type="spellStart"/>
+      <w:proofErr w:type="gramStart"/>
+      <w:r>
+        <w:rPr>
+          <w:rFonts w:ascii="Courier New" w:hAnsi="Courier New" w:cs="Courier New"/>
+          <w:color w:val="7F7F7F" w:themeColor="text1" w:themeTint="80"/>
+        </w:rPr>
+        <w:t>git</w:t>
+      </w:r>
+      <w:proofErr w:type="spellEnd"/>
+      <w:proofErr w:type="gramEnd"/>
+      <w:r>
+        <w:rPr>
+          <w:rFonts w:ascii="Courier New" w:hAnsi="Courier New" w:cs="Courier New"/>
+          <w:color w:val="7F7F7F" w:themeColor="text1" w:themeTint="80"/>
         </w:rPr>
         <w:t xml:space="preserve"> </w:t>
       </w:r>
       <w:r>
         <w:rPr>
           <w:rFonts w:ascii="Courier New" w:hAnsi="Courier New" w:cs="Courier New"/>
-        </w:rPr>
-        <w:t>checkout &lt;</w:t>
-      </w:r>
-      <w:proofErr w:type="spellStart"/>
-      <w:r>
-        <w:rPr>
-          <w:rFonts w:ascii="Courier New" w:hAnsi="Courier New" w:cs="Courier New"/>
-        </w:rPr>
-        <w:t>my_topic_branch</w:t>
-      </w:r>
-      <w:proofErr w:type="spellEnd"/>
-      <w:r>
-        <w:rPr>
-          <w:rFonts w:ascii="Courier New" w:hAnsi="Courier New" w:cs="Courier New"/>
-        </w:rPr>
-        <w:t>&gt;</w:t>
-      </w:r>
-      <w:r>
-        <w:rPr>
-          <w:rFonts w:ascii="Courier New" w:hAnsi="Courier New" w:cs="Courier New"/>
-        </w:rPr>
-        <w:tab/>
-      </w:r>
-    </w:p>
-    <w:p>
-      <w:pPr>
-        <w:jc w:val="both"/>
-        <w:rPr>
-          <w:rFonts w:ascii="Courier New" w:hAnsi="Courier New" w:cs="Courier New"/>
-        </w:rPr>
-      </w:pPr>
-      <w:r>
-        <w:rPr>
-          <w:rFonts w:ascii="Courier New" w:hAnsi="Courier New" w:cs="Courier New"/>
-        </w:rPr>
-        <w:t xml:space="preserve">    </w:t>
-      </w:r>
-      <w:proofErr w:type="spellStart"/>
+          <w:color w:val="7F7F7F" w:themeColor="text1" w:themeTint="80"/>
+        </w:rPr>
+        <w:t>merge master</w:t>
+      </w:r>
+    </w:p>
+    <w:p>
+      <w:pPr>
+        <w:jc w:val="both"/>
+        <w:rPr>
+          <w:color w:val="7F7F7F" w:themeColor="text1" w:themeTint="80"/>
+        </w:rPr>
+      </w:pPr>
+      <w:r>
+        <w:rPr>
+          <w:color w:val="7F7F7F" w:themeColor="text1" w:themeTint="80"/>
+        </w:rPr>
+        <w:t>(</w:t>
+      </w:r>
       <w:proofErr w:type="gramStart"/>
       <w:r>
         <w:rPr>
-          <w:rFonts w:ascii="Courier New" w:hAnsi="Courier New" w:cs="Courier New"/>
-        </w:rPr>
-        <w:t>git</w:t>
-      </w:r>
-      <w:proofErr w:type="spellEnd"/>
+          <w:color w:val="7F7F7F" w:themeColor="text1" w:themeTint="80"/>
+        </w:rPr>
+        <w:t>this</w:t>
+      </w:r>
       <w:proofErr w:type="gramEnd"/>
       <w:r>
         <w:rPr>
-          <w:rFonts w:ascii="Courier New" w:hAnsi="Courier New" w:cs="Courier New"/>
+          <w:color w:val="7F7F7F" w:themeColor="text1" w:themeTint="80"/>
+        </w:rPr>
+        <w:t xml:space="preserve"> is better than a rebase, since pulling/pushing rebased branches might be problematic). </w:t>
+      </w:r>
+      <w:r>
+        <w:rPr>
+          <w:color w:val="7F7F7F" w:themeColor="text1" w:themeTint="80"/>
+        </w:rPr>
+        <w:t>Ideally, n</w:t>
+      </w:r>
+      <w:r>
+        <w:rPr>
+          <w:color w:val="7F7F7F" w:themeColor="text1" w:themeTint="80"/>
+        </w:rPr>
+        <w:t xml:space="preserve">o release branch should be </w:t>
+      </w:r>
+      <w:r>
+        <w:rPr>
+          <w:color w:val="7F7F7F" w:themeColor="text1" w:themeTint="80"/>
+        </w:rPr>
+        <w:t>rooted</w:t>
+      </w:r>
+      <w:r>
+        <w:rPr>
+          <w:color w:val="7F7F7F" w:themeColor="text1" w:themeTint="80"/>
         </w:rPr>
         <w:t xml:space="preserve"> </w:t>
       </w:r>
       <w:r>
         <w:rPr>
-          <w:rFonts w:ascii="Courier New" w:hAnsi="Courier New" w:cs="Courier New"/>
-        </w:rPr>
-        <w:t>merge master</w:t>
-      </w:r>
-    </w:p>
-    <w:p>
-      <w:pPr>
-        <w:jc w:val="both"/>
-      </w:pPr>
-      <w:r>
+          <w:color w:val="7F7F7F" w:themeColor="text1" w:themeTint="80"/>
+        </w:rPr>
+        <w:t xml:space="preserve">directly </w:t>
+      </w:r>
+      <w:r>
+        <w:rPr>
+          <w:color w:val="7F7F7F" w:themeColor="text1" w:themeTint="80"/>
+        </w:rPr>
+        <w:t>from such a branch.</w:t>
+      </w:r>
+    </w:p>
+    <w:p>
+      <w:pPr>
+        <w:jc w:val="both"/>
+        <w:rPr>
+          <w:color w:val="7F7F7F" w:themeColor="text1" w:themeTint="80"/>
+        </w:rPr>
+      </w:pPr>
+    </w:p>
+    <w:p>
+      <w:pPr>
+        <w:jc w:val="both"/>
+        <w:rPr>
+          <w:rFonts w:ascii="Courier New" w:hAnsi="Courier New" w:cs="Courier New"/>
+          <w:color w:val="7F7F7F" w:themeColor="text1" w:themeTint="80"/>
+        </w:rPr>
+      </w:pPr>
+      <w:r>
+        <w:rPr>
+          <w:i/>
+          <w:color w:val="7F7F7F" w:themeColor="text1" w:themeTint="80"/>
+        </w:rPr>
+        <w:t>Practically</w:t>
+      </w:r>
+      <w:r>
+        <w:rPr>
+          <w:color w:val="7F7F7F" w:themeColor="text1" w:themeTint="80"/>
+        </w:rPr>
+        <w:t xml:space="preserve"> however</w:t>
+      </w:r>
+      <w:r>
+        <w:rPr>
+          <w:color w:val="7F7F7F" w:themeColor="text1" w:themeTint="80"/>
+        </w:rPr>
+        <w:t xml:space="preserve">, if there is </w:t>
+      </w:r>
+      <w:r>
+        <w:rPr>
+          <w:b/>
+          <w:color w:val="7F7F7F" w:themeColor="text1" w:themeTint="80"/>
+        </w:rPr>
+        <w:t>a real need of another active development line</w:t>
+      </w:r>
+      <w:r>
+        <w:rPr>
+          <w:color w:val="7F7F7F" w:themeColor="text1" w:themeTint="80"/>
+        </w:rPr>
+        <w:t xml:space="preserve"> </w:t>
+      </w:r>
+      <w:r>
+        <w:rPr>
+          <w:color w:val="7F7F7F" w:themeColor="text1" w:themeTint="80"/>
+        </w:rPr>
         <w:t>(</w:t>
       </w:r>
-      <w:proofErr w:type="gramStart"/>
-      <w:r>
-        <w:t>this</w:t>
-      </w:r>
-      <w:proofErr w:type="gramEnd"/>
-      <w:r>
-        <w:t xml:space="preserve"> is better than a rebase, since pulling/pushing rebased branches might be problematic). </w:t>
-      </w:r>
-      <w:r>
-        <w:t>Ideally, n</w:t>
-      </w:r>
-      <w:r>
-        <w:t xml:space="preserve">o release branch should be </w:t>
-      </w:r>
-      <w:r>
-        <w:t>rooted</w:t>
-      </w:r>
-      <w:r>
-        <w:t xml:space="preserve"> </w:t>
-      </w:r>
-      <w:r>
-        <w:t xml:space="preserve">directly </w:t>
-      </w:r>
-      <w:r>
-        <w:t>from such a branch.</w:t>
-      </w:r>
-    </w:p>
-    <w:p>
-      <w:pPr>
-        <w:jc w:val="both"/>
-      </w:pPr>
-    </w:p>
-    <w:p>
-      <w:pPr>
-        <w:jc w:val="both"/>
-        <w:rPr>
-          <w:rFonts w:ascii="Courier New" w:hAnsi="Courier New" w:cs="Courier New"/>
-        </w:rPr>
-      </w:pPr>
-      <w:r>
-        <w:rPr>
-          <w:i/>
-        </w:rPr>
-        <w:t>Practically</w:t>
-      </w:r>
-      <w:r>
-        <w:t xml:space="preserve"> however</w:t>
-      </w:r>
-      <w:r>
-        <w:t xml:space="preserve">, if there is </w:t>
-      </w:r>
-      <w:r>
-        <w:rPr>
-          <w:b/>
-        </w:rPr>
-        <w:t>a real need of another active development line</w:t>
-      </w:r>
-      <w:r>
-        <w:t xml:space="preserve"> </w:t>
-      </w:r>
-      <w:r>
-        <w:t>(</w:t>
-      </w:r>
-      <w:r>
+      <w:r>
+        <w:rPr>
+          <w:color w:val="7F7F7F" w:themeColor="text1" w:themeTint="80"/>
+        </w:rPr>
         <w:t>with a separate release process</w:t>
       </w:r>
       <w:r>
+        <w:rPr>
+          <w:color w:val="7F7F7F" w:themeColor="text1" w:themeTint="80"/>
+        </w:rPr>
         <w:t>)</w:t>
       </w:r>
       <w:r>
+        <w:rPr>
+          <w:color w:val="7F7F7F" w:themeColor="text1" w:themeTint="80"/>
+        </w:rPr>
         <w:t xml:space="preserve">, the integrator may choose to derivate a new major branch from master. For example, a branch V7_BR is created, assuming </w:t>
       </w:r>
       <w:r>
+        <w:rPr>
+          <w:color w:val="7F7F7F" w:themeColor="text1" w:themeTint="80"/>
+        </w:rPr>
         <w:t>implicitly</w:t>
       </w:r>
       <w:r>
+        <w:rPr>
+          <w:color w:val="7F7F7F" w:themeColor="text1" w:themeTint="80"/>
+        </w:rPr>
         <w:t xml:space="preserve"> that the work merged into "master" is reserved for a next major release (V8 in this case). A release is then made by </w:t>
       </w:r>
       <w:r>
+        <w:rPr>
+          <w:color w:val="7F7F7F" w:themeColor="text1" w:themeTint="80"/>
+        </w:rPr>
         <w:t>rooting a third</w:t>
       </w:r>
       <w:r>
+        <w:rPr>
+          <w:color w:val="7F7F7F" w:themeColor="text1" w:themeTint="80"/>
+        </w:rPr>
         <w:t xml:space="preserve"> branch from this V7_</w:t>
       </w:r>
       <w:r>
+        <w:rPr>
+          <w:color w:val="7F7F7F" w:themeColor="text1" w:themeTint="80"/>
+        </w:rPr>
         <w:t>BR as shown on the figure below:</w:t>
       </w:r>
       <w:r>
         <w:rPr>
           <w:rFonts w:ascii="Courier New" w:hAnsi="Courier New" w:cs="Courier New"/>
+          <w:color w:val="7F7F7F" w:themeColor="text1" w:themeTint="80"/>
         </w:rPr>
         <w:t xml:space="preserve"> </w:t>
       </w:r>
@@ -4052,6 +4364,7 @@
         <w:jc w:val="both"/>
         <w:rPr>
           <w:rFonts w:ascii="Courier New" w:hAnsi="Courier New" w:cs="Courier New"/>
+          <w:color w:val="7F7F7F" w:themeColor="text1" w:themeTint="80"/>
         </w:rPr>
       </w:pPr>
     </w:p>
@@ -4067,11 +4380,13 @@
         <w:jc w:val="both"/>
         <w:rPr>
           <w:rFonts w:ascii="Courier New" w:hAnsi="Courier New" w:cs="Courier New"/>
-        </w:rPr>
-      </w:pPr>
-      <w:r>
-        <w:rPr>
-          <w:rFonts w:ascii="Courier New" w:hAnsi="Courier New" w:cs="Courier New"/>
+          <w:color w:val="7F7F7F" w:themeColor="text1" w:themeTint="80"/>
+        </w:rPr>
+      </w:pPr>
+      <w:r>
+        <w:rPr>
+          <w:rFonts w:ascii="Courier New" w:hAnsi="Courier New" w:cs="Courier New"/>
+          <w:color w:val="7F7F7F" w:themeColor="text1" w:themeTint="80"/>
         </w:rPr>
         <w:t xml:space="preserve">             </w:t>
       </w:r>
@@ -4079,6 +4394,7 @@
       <w:r>
         <w:rPr>
           <w:rFonts w:ascii="Courier New" w:hAnsi="Courier New" w:cs="Courier New"/>
+          <w:color w:val="7F7F7F" w:themeColor="text1" w:themeTint="80"/>
         </w:rPr>
         <w:t>topic  --</w:t>
       </w:r>
@@ -4086,6 +4402,7 @@
       <w:r>
         <w:rPr>
           <w:rFonts w:ascii="Courier New" w:hAnsi="Courier New" w:cs="Courier New"/>
+          <w:color w:val="7F7F7F" w:themeColor="text1" w:themeTint="80"/>
         </w:rPr>
         <w:t>o--</w:t>
       </w:r>
@@ -4093,6 +4410,7 @@
       <w:r>
         <w:rPr>
           <w:rFonts w:ascii="Courier New" w:hAnsi="Courier New" w:cs="Courier New"/>
+          <w:color w:val="7F7F7F" w:themeColor="text1" w:themeTint="80"/>
         </w:rPr>
         <w:t>o</w:t>
       </w:r>
@@ -4100,6 +4418,7 @@
       <w:r>
         <w:rPr>
           <w:rFonts w:ascii="Courier New" w:hAnsi="Courier New" w:cs="Courier New"/>
+          <w:color w:val="7F7F7F" w:themeColor="text1" w:themeTint="80"/>
         </w:rPr>
         <w:t>--</w:t>
       </w:r>
@@ -4107,6 +4426,7 @@
       <w:r>
         <w:rPr>
           <w:rFonts w:ascii="Courier New" w:hAnsi="Courier New" w:cs="Courier New"/>
+          <w:color w:val="7F7F7F" w:themeColor="text1" w:themeTint="80"/>
         </w:rPr>
         <w:t>o</w:t>
       </w:r>
@@ -4114,6 +4434,7 @@
       <w:r>
         <w:rPr>
           <w:rFonts w:ascii="Courier New" w:hAnsi="Courier New" w:cs="Courier New"/>
+          <w:color w:val="7F7F7F" w:themeColor="text1" w:themeTint="80"/>
         </w:rPr>
         <w:t>--</w:t>
       </w:r>
@@ -4130,11 +4451,13 @@
         <w:jc w:val="both"/>
         <w:rPr>
           <w:rFonts w:ascii="Courier New" w:hAnsi="Courier New" w:cs="Courier New"/>
-        </w:rPr>
-      </w:pPr>
-      <w:r>
-        <w:rPr>
-          <w:rFonts w:ascii="Courier New" w:hAnsi="Courier New" w:cs="Courier New"/>
+          <w:color w:val="7F7F7F" w:themeColor="text1" w:themeTint="80"/>
+        </w:rPr>
+      </w:pPr>
+      <w:r>
+        <w:rPr>
+          <w:rFonts w:ascii="Courier New" w:hAnsi="Courier New" w:cs="Courier New"/>
+          <w:color w:val="7F7F7F" w:themeColor="text1" w:themeTint="80"/>
         </w:rPr>
         <w:t xml:space="preserve">                   /           \</w:t>
       </w:r>
@@ -4151,12 +4474,14 @@
         <w:jc w:val="both"/>
         <w:rPr>
           <w:rFonts w:ascii="Courier New" w:hAnsi="Courier New" w:cs="Courier New"/>
+          <w:color w:val="7F7F7F" w:themeColor="text1" w:themeTint="80"/>
         </w:rPr>
       </w:pPr>
       <w:proofErr w:type="gramStart"/>
       <w:r>
         <w:rPr>
           <w:rFonts w:ascii="Courier New" w:hAnsi="Courier New" w:cs="Courier New"/>
+          <w:color w:val="7F7F7F" w:themeColor="text1" w:themeTint="80"/>
         </w:rPr>
         <w:t>master</w:t>
       </w:r>
@@ -4164,6 +4489,7 @@
       <w:r>
         <w:rPr>
           <w:rFonts w:ascii="Courier New" w:hAnsi="Courier New" w:cs="Courier New"/>
+          <w:color w:val="7F7F7F" w:themeColor="text1" w:themeTint="80"/>
         </w:rPr>
         <w:t xml:space="preserve"> ---------------------------------------------&gt;  (1)</w:t>
       </w:r>
@@ -4180,11 +4506,13 @@
         <w:jc w:val="both"/>
         <w:rPr>
           <w:rFonts w:ascii="Courier New" w:hAnsi="Courier New" w:cs="Courier New"/>
-        </w:rPr>
-      </w:pPr>
-      <w:r>
-        <w:rPr>
-          <w:rFonts w:ascii="Courier New" w:hAnsi="Courier New" w:cs="Courier New"/>
+          <w:color w:val="7F7F7F" w:themeColor="text1" w:themeTint="80"/>
+        </w:rPr>
+      </w:pPr>
+      <w:r>
+        <w:rPr>
+          <w:rFonts w:ascii="Courier New" w:hAnsi="Courier New" w:cs="Courier New"/>
+          <w:color w:val="7F7F7F" w:themeColor="text1" w:themeTint="80"/>
         </w:rPr>
         <w:t xml:space="preserve">             \</w:t>
       </w:r>
@@ -4201,11 +4529,13 @@
         <w:jc w:val="both"/>
         <w:rPr>
           <w:rFonts w:ascii="Courier New" w:hAnsi="Courier New" w:cs="Courier New"/>
-        </w:rPr>
-      </w:pPr>
-      <w:r>
-        <w:rPr>
-          <w:rFonts w:ascii="Courier New" w:hAnsi="Courier New" w:cs="Courier New"/>
+          <w:color w:val="7F7F7F" w:themeColor="text1" w:themeTint="80"/>
+        </w:rPr>
+      </w:pPr>
+      <w:r>
+        <w:rPr>
+          <w:rFonts w:ascii="Courier New" w:hAnsi="Courier New" w:cs="Courier New"/>
+          <w:color w:val="7F7F7F" w:themeColor="text1" w:themeTint="80"/>
         </w:rPr>
         <w:t xml:space="preserve">     V7_BR    -------------------o------------------</w:t>
       </w:r>
@@ -4213,6 +4543,7 @@
       <w:r>
         <w:rPr>
           <w:rFonts w:ascii="Courier New" w:hAnsi="Courier New" w:cs="Courier New"/>
+          <w:color w:val="7F7F7F" w:themeColor="text1" w:themeTint="80"/>
         </w:rPr>
         <w:t>&gt;  (</w:t>
       </w:r>
@@ -4220,6 +4551,7 @@
       <w:r>
         <w:rPr>
           <w:rFonts w:ascii="Courier New" w:hAnsi="Courier New" w:cs="Courier New"/>
+          <w:color w:val="7F7F7F" w:themeColor="text1" w:themeTint="80"/>
         </w:rPr>
         <w:t>2)</w:t>
       </w:r>
@@ -4236,11 +4568,13 @@
         <w:jc w:val="both"/>
         <w:rPr>
           <w:rFonts w:ascii="Courier New" w:hAnsi="Courier New" w:cs="Courier New"/>
-        </w:rPr>
-      </w:pPr>
-      <w:r>
-        <w:rPr>
-          <w:rFonts w:ascii="Courier New" w:hAnsi="Courier New" w:cs="Courier New"/>
+          <w:color w:val="7F7F7F" w:themeColor="text1" w:themeTint="80"/>
+        </w:rPr>
+      </w:pPr>
+      <w:r>
+        <w:rPr>
+          <w:rFonts w:ascii="Courier New" w:hAnsi="Courier New" w:cs="Courier New"/>
+          <w:color w:val="7F7F7F" w:themeColor="text1" w:themeTint="80"/>
         </w:rPr>
         <w:t xml:space="preserve">                    \           /     \</w:t>
       </w:r>
@@ -4257,11 +4591,13 @@
         <w:jc w:val="both"/>
         <w:rPr>
           <w:rFonts w:ascii="Courier New" w:hAnsi="Courier New" w:cs="Courier New"/>
-        </w:rPr>
-      </w:pPr>
-      <w:r>
-        <w:rPr>
-          <w:rFonts w:ascii="Courier New" w:hAnsi="Courier New" w:cs="Courier New"/>
+          <w:color w:val="7F7F7F" w:themeColor="text1" w:themeTint="80"/>
+        </w:rPr>
+      </w:pPr>
+      <w:r>
+        <w:rPr>
+          <w:rFonts w:ascii="Courier New" w:hAnsi="Courier New" w:cs="Courier New"/>
+          <w:color w:val="7F7F7F" w:themeColor="text1" w:themeTint="80"/>
         </w:rPr>
         <w:t xml:space="preserve">              </w:t>
       </w:r>
@@ -4269,6 +4605,7 @@
       <w:r>
         <w:rPr>
           <w:rFonts w:ascii="Courier New" w:hAnsi="Courier New" w:cs="Courier New"/>
+          <w:color w:val="7F7F7F" w:themeColor="text1" w:themeTint="80"/>
         </w:rPr>
         <w:t>topic  --</w:t>
       </w:r>
@@ -4276,6 +4613,7 @@
       <w:r>
         <w:rPr>
           <w:rFonts w:ascii="Courier New" w:hAnsi="Courier New" w:cs="Courier New"/>
+          <w:color w:val="7F7F7F" w:themeColor="text1" w:themeTint="80"/>
         </w:rPr>
         <w:t>o--</w:t>
       </w:r>
@@ -4283,6 +4621,7 @@
       <w:r>
         <w:rPr>
           <w:rFonts w:ascii="Courier New" w:hAnsi="Courier New" w:cs="Courier New"/>
+          <w:color w:val="7F7F7F" w:themeColor="text1" w:themeTint="80"/>
         </w:rPr>
         <w:t>o</w:t>
       </w:r>
@@ -4290,6 +4629,7 @@
       <w:r>
         <w:rPr>
           <w:rFonts w:ascii="Courier New" w:hAnsi="Courier New" w:cs="Courier New"/>
+          <w:color w:val="7F7F7F" w:themeColor="text1" w:themeTint="80"/>
         </w:rPr>
         <w:t>--</w:t>
       </w:r>
@@ -4297,6 +4637,7 @@
       <w:r>
         <w:rPr>
           <w:rFonts w:ascii="Courier New" w:hAnsi="Courier New" w:cs="Courier New"/>
+          <w:color w:val="7F7F7F" w:themeColor="text1" w:themeTint="80"/>
         </w:rPr>
         <w:t>o</w:t>
       </w:r>
@@ -4304,6 +4645,7 @@
       <w:r>
         <w:rPr>
           <w:rFonts w:ascii="Courier New" w:hAnsi="Courier New" w:cs="Courier New"/>
+          <w:color w:val="7F7F7F" w:themeColor="text1" w:themeTint="80"/>
         </w:rPr>
         <w:t>--       \</w:t>
       </w:r>
@@ -4320,11 +4662,13 @@
         <w:jc w:val="both"/>
         <w:rPr>
           <w:rFonts w:ascii="Courier New" w:hAnsi="Courier New" w:cs="Courier New"/>
-        </w:rPr>
-      </w:pPr>
-      <w:r>
-        <w:rPr>
-          <w:rFonts w:ascii="Courier New" w:hAnsi="Courier New" w:cs="Courier New"/>
+          <w:color w:val="7F7F7F" w:themeColor="text1" w:themeTint="80"/>
+        </w:rPr>
+      </w:pPr>
+      <w:r>
+        <w:rPr>
+          <w:rFonts w:ascii="Courier New" w:hAnsi="Courier New" w:cs="Courier New"/>
+          <w:color w:val="7F7F7F" w:themeColor="text1" w:themeTint="80"/>
         </w:rPr>
         <w:t xml:space="preserve">                                        \</w:t>
       </w:r>
@@ -4341,11 +4685,13 @@
         <w:jc w:val="both"/>
         <w:rPr>
           <w:rFonts w:ascii="Courier New" w:hAnsi="Courier New" w:cs="Courier New"/>
-        </w:rPr>
-      </w:pPr>
-      <w:r>
-        <w:rPr>
-          <w:rFonts w:ascii="Courier New" w:hAnsi="Courier New" w:cs="Courier New"/>
+          <w:color w:val="7F7F7F" w:themeColor="text1" w:themeTint="80"/>
+        </w:rPr>
+      </w:pPr>
+      <w:r>
+        <w:rPr>
+          <w:rFonts w:ascii="Courier New" w:hAnsi="Courier New" w:cs="Courier New"/>
+          <w:color w:val="7F7F7F" w:themeColor="text1" w:themeTint="80"/>
         </w:rPr>
         <w:t xml:space="preserve">                                V7_2_</w:t>
       </w:r>
@@ -4353,6 +4699,7 @@
       <w:r>
         <w:rPr>
           <w:rFonts w:ascii="Courier New" w:hAnsi="Courier New" w:cs="Courier New"/>
+          <w:color w:val="7F7F7F" w:themeColor="text1" w:themeTint="80"/>
         </w:rPr>
         <w:t>BR  -------</w:t>
       </w:r>
@@ -4360,6 +4707,7 @@
       <w:r>
         <w:rPr>
           <w:rFonts w:ascii="Courier New" w:hAnsi="Courier New" w:cs="Courier New"/>
+          <w:color w:val="7F7F7F" w:themeColor="text1" w:themeTint="80"/>
         </w:rPr>
         <w:t>o----</w:t>
       </w:r>
@@ -4367,6 +4715,7 @@
       <w:r>
         <w:rPr>
           <w:rFonts w:ascii="Courier New" w:hAnsi="Courier New" w:cs="Courier New"/>
+          <w:color w:val="7F7F7F" w:themeColor="text1" w:themeTint="80"/>
         </w:rPr>
         <w:t>o</w:t>
       </w:r>
@@ -4374,6 +4723,7 @@
       <w:r>
         <w:rPr>
           <w:rFonts w:ascii="Courier New" w:hAnsi="Courier New" w:cs="Courier New"/>
+          <w:color w:val="7F7F7F" w:themeColor="text1" w:themeTint="80"/>
         </w:rPr>
         <w:t>---o---&gt;</w:t>
       </w:r>
@@ -4390,11 +4740,13 @@
         <w:jc w:val="both"/>
         <w:rPr>
           <w:rFonts w:ascii="Courier New" w:hAnsi="Courier New" w:cs="Courier New"/>
-        </w:rPr>
-      </w:pPr>
-      <w:r>
-        <w:rPr>
-          <w:rFonts w:ascii="Courier New" w:hAnsi="Courier New" w:cs="Courier New"/>
+          <w:color w:val="7F7F7F" w:themeColor="text1" w:themeTint="80"/>
+        </w:rPr>
+      </w:pPr>
+      <w:r>
+        <w:rPr>
+          <w:rFonts w:ascii="Courier New" w:hAnsi="Courier New" w:cs="Courier New"/>
+          <w:color w:val="7F7F7F" w:themeColor="text1" w:themeTint="80"/>
         </w:rPr>
         <w:t xml:space="preserve">                                                |                </w:t>
       </w:r>
@@ -4411,11 +4763,13 @@
         <w:jc w:val="both"/>
         <w:rPr>
           <w:rFonts w:ascii="Courier New" w:hAnsi="Courier New" w:cs="Courier New"/>
-        </w:rPr>
-      </w:pPr>
-      <w:r>
-        <w:rPr>
-          <w:rFonts w:ascii="Courier New" w:hAnsi="Courier New" w:cs="Courier New"/>
+          <w:color w:val="7F7F7F" w:themeColor="text1" w:themeTint="80"/>
+        </w:rPr>
+      </w:pPr>
+      <w:r>
+        <w:rPr>
+          <w:rFonts w:ascii="Courier New" w:hAnsi="Courier New" w:cs="Courier New"/>
+          <w:color w:val="7F7F7F" w:themeColor="text1" w:themeTint="80"/>
         </w:rPr>
         <w:t xml:space="preserve">                                            Tag: V7_2</w:t>
       </w:r>
@@ -4430,6 +4784,9 @@
           <w:right w:val="single" w:sz="4" w:space="4" w:color="auto"/>
         </w:pBdr>
         <w:jc w:val="both"/>
+        <w:rPr>
+          <w:color w:val="7F7F7F" w:themeColor="text1" w:themeTint="80"/>
+        </w:rPr>
       </w:pPr>
     </w:p>
     <w:p>
@@ -4437,52 +4794,58 @@
         <w:jc w:val="center"/>
         <w:rPr>
           <w:i/>
+          <w:color w:val="7F7F7F" w:themeColor="text1" w:themeTint="80"/>
           <w:sz w:val="22"/>
         </w:rPr>
       </w:pPr>
       <w:r>
         <w:rPr>
           <w:i/>
+          <w:color w:val="7F7F7F" w:themeColor="text1" w:themeTint="80"/>
           <w:sz w:val="22"/>
         </w:rPr>
-        <w:t>Alternative</w:t>
-      </w:r>
-      <w:r>
-        <w:rPr>
-          <w:i/>
-          <w:sz w:val="22"/>
-        </w:rPr>
-        <w:t xml:space="preserve"> model</w:t>
-      </w:r>
-      <w:r>
-        <w:rPr>
-          <w:i/>
-          <w:sz w:val="22"/>
-        </w:rPr>
-        <w:t xml:space="preserve"> – Two lines of development (1) and (2)</w:t>
-      </w:r>
-    </w:p>
-    <w:p>
-      <w:pPr>
-        <w:jc w:val="both"/>
-      </w:pPr>
-    </w:p>
-    <w:p>
-      <w:pPr>
-        <w:jc w:val="both"/>
-      </w:pPr>
-      <w:r>
+        <w:t>Alternative model – Two lines of development (1) and (2)</w:t>
+      </w:r>
+    </w:p>
+    <w:p>
+      <w:pPr>
+        <w:jc w:val="both"/>
+        <w:rPr>
+          <w:color w:val="7F7F7F" w:themeColor="text1" w:themeTint="80"/>
+        </w:rPr>
+      </w:pPr>
+    </w:p>
+    <w:p>
+      <w:pPr>
+        <w:jc w:val="both"/>
+        <w:rPr>
+          <w:color w:val="7F7F7F" w:themeColor="text1" w:themeTint="80"/>
+        </w:rPr>
+      </w:pPr>
+      <w:r>
+        <w:rPr>
+          <w:color w:val="7F7F7F" w:themeColor="text1" w:themeTint="80"/>
+        </w:rPr>
         <w:t>This is naturally more work for the integrators who have two maintain more than one development line, and more than one release branch.</w:t>
       </w:r>
     </w:p>
     <w:p>
       <w:pPr>
         <w:jc w:val="both"/>
-      </w:pPr>
-      <w:r>
+        <w:rPr>
+          <w:color w:val="7F7F7F" w:themeColor="text1" w:themeTint="80"/>
+        </w:rPr>
+      </w:pPr>
+      <w:r>
+        <w:rPr>
+          <w:color w:val="7F7F7F" w:themeColor="text1" w:themeTint="80"/>
+        </w:rPr>
         <w:t>It is again highlighted that t</w:t>
       </w:r>
       <w:r>
+        <w:rPr>
+          <w:color w:val="7F7F7F" w:themeColor="text1" w:themeTint="80"/>
+        </w:rPr>
         <w:t>his should not be the standard:</w:t>
       </w:r>
     </w:p>
@@ -4494,8 +4857,14 @@
           <w:numId w:val="15"/>
         </w:numPr>
         <w:jc w:val="both"/>
-      </w:pPr>
-      <w:r>
+        <w:rPr>
+          <w:color w:val="7F7F7F" w:themeColor="text1" w:themeTint="80"/>
+        </w:rPr>
+      </w:pPr>
+      <w:r>
+        <w:rPr>
+          <w:color w:val="7F7F7F" w:themeColor="text1" w:themeTint="80"/>
+        </w:rPr>
         <w:t>the maintenance is more complicated</w:t>
       </w:r>
     </w:p>
@@ -4507,9 +4876,22 @@
           <w:numId w:val="15"/>
         </w:numPr>
         <w:jc w:val="both"/>
-      </w:pPr>
-      <w:r>
-        <w:t>there is a significant risk that all developments are made into V7_BR and that nothing more goes into master</w:t>
+        <w:rPr>
+          <w:color w:val="7F7F7F" w:themeColor="text1" w:themeTint="80"/>
+        </w:rPr>
+      </w:pPr>
+      <w:r>
+        <w:rPr>
+          <w:color w:val="7F7F7F" w:themeColor="text1" w:themeTint="80"/>
+        </w:rPr>
+        <w:t xml:space="preserve">there is a significant risk that all developments are made into V7_BR and </w:t>
+      </w:r>
+      <w:r>
+        <w:rPr>
+          <w:color w:val="7F7F7F" w:themeColor="text1" w:themeTint="80"/>
+        </w:rPr>
+        <w:lastRenderedPageBreak/>
+        <w:t>that nothing more goes into master</w:t>
       </w:r>
     </w:p>
     <w:p>
@@ -4520,21 +4902,36 @@
           <w:numId w:val="15"/>
         </w:numPr>
         <w:jc w:val="both"/>
-      </w:pPr>
-      <w:r>
+        <w:rPr>
+          <w:color w:val="7F7F7F" w:themeColor="text1" w:themeTint="80"/>
+        </w:rPr>
+      </w:pPr>
+      <w:r>
+        <w:rPr>
+          <w:color w:val="7F7F7F" w:themeColor="text1" w:themeTint="80"/>
+        </w:rPr>
         <w:t>the development lines may diverge a lot after some time</w:t>
       </w:r>
     </w:p>
     <w:p>
       <w:pPr>
         <w:jc w:val="both"/>
-      </w:pPr>
-    </w:p>
-    <w:p>
-      <w:pPr>
-        <w:jc w:val="both"/>
-      </w:pPr>
-      <w:r>
+        <w:rPr>
+          <w:color w:val="7F7F7F" w:themeColor="text1" w:themeTint="80"/>
+        </w:rPr>
+      </w:pPr>
+    </w:p>
+    <w:p>
+      <w:pPr>
+        <w:jc w:val="both"/>
+        <w:rPr>
+          <w:color w:val="7F7F7F" w:themeColor="text1" w:themeTint="80"/>
+        </w:rPr>
+      </w:pPr>
+      <w:r>
+        <w:rPr>
+          <w:color w:val="7F7F7F" w:themeColor="text1" w:themeTint="80"/>
+        </w:rPr>
         <w:t>A typical usage of such a model in the past was triggered by the changes of prerequisites in SALOME (switching to higher versions). This can perfectly be done via a topic branch, in which one regularly merges the latest developments of master.</w:t>
       </w:r>
     </w:p>
@@ -4542,14 +4939,14 @@
       <w:pPr>
         <w:pStyle w:val="Titre2"/>
       </w:pPr>
-      <w:bookmarkStart w:id="11" w:name="_Toc379976257"/>
+      <w:bookmarkStart w:id="12" w:name="_Toc379976257"/>
       <w:r>
         <w:t>Integrator</w:t>
       </w:r>
       <w:r>
         <w:t xml:space="preserve"> per module</w:t>
       </w:r>
-      <w:bookmarkEnd w:id="11"/>
+      <w:bookmarkEnd w:id="12"/>
     </w:p>
     <w:p>
       <w:pPr>
@@ -4755,7 +5152,6 @@
         <w:rPr>
           <w:b/>
         </w:rPr>
-        <w:lastRenderedPageBreak/>
         <w:t>PARAVIS</w:t>
       </w:r>
       <w:r>
@@ -4852,8 +5248,8 @@
         <w:pStyle w:val="Titre1"/>
         <w:jc w:val="both"/>
       </w:pPr>
-      <w:bookmarkStart w:id="12" w:name="_Toc353372679"/>
       <w:bookmarkStart w:id="13" w:name="_Toc379976258"/>
+      <w:bookmarkStart w:id="14" w:name="_Toc353372679"/>
       <w:r>
         <w:t>Comparison with the CVS work-flow</w:t>
       </w:r>
@@ -5214,6 +5610,7 @@
         <w:rPr>
           <w:rFonts w:ascii="Consolas" w:hAnsi="Consolas" w:cs="Consolas"/>
         </w:rPr>
+        <w:lastRenderedPageBreak/>
         <w:t xml:space="preserve">    </w:t>
       </w:r>
       <w:proofErr w:type="spellStart"/>
@@ -5484,7 +5881,6 @@
         <w:pStyle w:val="Corpsdetexte"/>
       </w:pPr>
       <w:r>
-        <w:lastRenderedPageBreak/>
         <w:t xml:space="preserve">The merge operation is the most significant in terms of ease of use when using </w:t>
       </w:r>
       <w:proofErr w:type="spellStart"/>
@@ -5845,7 +6241,7 @@
         <w:pStyle w:val="Titre1"/>
         <w:jc w:val="both"/>
       </w:pPr>
-      <w:bookmarkStart w:id="14" w:name="_Toc379976259"/>
+      <w:bookmarkStart w:id="15" w:name="_Toc379976259"/>
       <w:proofErr w:type="spellStart"/>
       <w:r>
         <w:t>Git</w:t>
@@ -5854,11 +6250,11 @@
       <w:r>
         <w:t xml:space="preserve"> </w:t>
       </w:r>
-      <w:bookmarkEnd w:id="12"/>
+      <w:bookmarkEnd w:id="14"/>
       <w:r>
         <w:t>public repositories</w:t>
       </w:r>
-      <w:bookmarkEnd w:id="14"/>
+      <w:bookmarkEnd w:id="15"/>
     </w:p>
     <w:p>
       <w:pPr>
@@ -5925,12 +6321,11 @@
       </w:r>
       <w:proofErr w:type="spellEnd"/>
       <w:r>
-        <w:t>, where strong restri</w:t>
-      </w:r>
-      <w:bookmarkStart w:id="15" w:name="_GoBack"/>
-      <w:bookmarkEnd w:id="15"/>
-      <w:r>
-        <w:t>ctions apply when performing remote communications.</w:t>
+        <w:t xml:space="preserve">, where strong restrictions apply when performing remote </w:t>
+      </w:r>
+      <w:r>
+        <w:lastRenderedPageBreak/>
+        <w:t>communications.</w:t>
       </w:r>
     </w:p>
     <w:p>
@@ -6078,11 +6473,7 @@
         <w:t xml:space="preserve">Keeping the history has the </w:t>
       </w:r>
       <w:r>
-        <w:t xml:space="preserve">obvious advantage of being able to easily browsing </w:t>
-      </w:r>
-      <w:r>
-        <w:lastRenderedPageBreak/>
-        <w:t>the past of the project without needing to switch between several infrastructures.</w:t>
+        <w:t>obvious advantage of being able to easily browsing the past of the project without needing to switch between several infrastructures.</w:t>
       </w:r>
     </w:p>
     <w:p>
@@ -6317,6 +6708,7 @@
         <w:jc w:val="both"/>
       </w:pPr>
       <w:r>
+        <w:lastRenderedPageBreak/>
         <w:t>the whole code (including tests!) can be com</w:t>
       </w:r>
       <w:r>
@@ -6855,7 +7247,11 @@
         <w:t>.</w:t>
       </w:r>
       <w:r>
-        <w:t xml:space="preserve"> However a merge into “</w:t>
+        <w:t xml:space="preserve"> </w:t>
+      </w:r>
+      <w:r>
+        <w:lastRenderedPageBreak/>
+        <w:t>However a merge into “</w:t>
       </w:r>
       <w:r>
         <w:t>master</w:t>
@@ -7004,7 +7400,6 @@
         <w:rPr>
           <w:rFonts w:ascii="Courier New" w:hAnsi="Courier New" w:cs="Courier New"/>
         </w:rPr>
-        <w:lastRenderedPageBreak/>
         <w:tab/>
       </w:r>
       <w:proofErr w:type="spellStart"/>
@@ -7040,15 +7435,7 @@
       </w:r>
       <w:proofErr w:type="gramEnd"/>
       <w:r>
-        <w:t xml:space="preserve"> </w:t>
-      </w:r>
-      <w:proofErr w:type="spellStart"/>
-      <w:r>
-        <w:t>Adrien</w:t>
-      </w:r>
-      <w:proofErr w:type="spellEnd"/>
-      <w:r>
-        <w:t xml:space="preserve"> </w:t>
+        <w:t xml:space="preserve"> Adrien </w:t>
       </w:r>
       <w:proofErr w:type="spellStart"/>
       <w:r>
@@ -9106,6 +9493,118 @@
     </w:lvl>
   </w:abstractNum>
   <w:abstractNum w:abstractNumId="14">
+    <w:nsid w:val="4FCB6387"/>
+    <w:multiLevelType w:val="hybridMultilevel"/>
+    <w:tmpl w:val="897849B2"/>
+    <w:lvl w:ilvl="0" w:tplc="DE2E4FEC">
+      <w:numFmt w:val="bullet"/>
+      <w:lvlText w:val="-"/>
+      <w:lvlJc w:val="left"/>
+      <w:pPr>
+        <w:ind w:left="720" w:hanging="360"/>
+      </w:pPr>
+      <w:rPr>
+        <w:rFonts w:ascii="Lucida Sans" w:eastAsia="WenQuanYi Zen Hei Sharp" w:hAnsi="Lucida Sans" w:cs="Lohit Devanagari" w:hint="default"/>
+      </w:rPr>
+    </w:lvl>
+    <w:lvl w:ilvl="1" w:tplc="040C0003">
+      <w:start w:val="1"/>
+      <w:numFmt w:val="bullet"/>
+      <w:lvlText w:val="o"/>
+      <w:lvlJc w:val="left"/>
+      <w:pPr>
+        <w:ind w:left="1440" w:hanging="360"/>
+      </w:pPr>
+      <w:rPr>
+        <w:rFonts w:ascii="Courier New" w:hAnsi="Courier New" w:cs="Courier New" w:hint="default"/>
+      </w:rPr>
+    </w:lvl>
+    <w:lvl w:ilvl="2" w:tplc="040C0005" w:tentative="1">
+      <w:start w:val="1"/>
+      <w:numFmt w:val="bullet"/>
+      <w:lvlText w:val=""/>
+      <w:lvlJc w:val="left"/>
+      <w:pPr>
+        <w:ind w:left="2160" w:hanging="360"/>
+      </w:pPr>
+      <w:rPr>
+        <w:rFonts w:ascii="Wingdings" w:hAnsi="Wingdings" w:hint="default"/>
+      </w:rPr>
+    </w:lvl>
+    <w:lvl w:ilvl="3" w:tplc="040C0001" w:tentative="1">
+      <w:start w:val="1"/>
+      <w:numFmt w:val="bullet"/>
+      <w:lvlText w:val=""/>
+      <w:lvlJc w:val="left"/>
+      <w:pPr>
+        <w:ind w:left="2880" w:hanging="360"/>
+      </w:pPr>
+      <w:rPr>
+        <w:rFonts w:ascii="Symbol" w:hAnsi="Symbol" w:hint="default"/>
+      </w:rPr>
+    </w:lvl>
+    <w:lvl w:ilvl="4" w:tplc="040C0003" w:tentative="1">
+      <w:start w:val="1"/>
+      <w:numFmt w:val="bullet"/>
+      <w:lvlText w:val="o"/>
+      <w:lvlJc w:val="left"/>
+      <w:pPr>
+        <w:ind w:left="3600" w:hanging="360"/>
+      </w:pPr>
+      <w:rPr>
+        <w:rFonts w:ascii="Courier New" w:hAnsi="Courier New" w:cs="Courier New" w:hint="default"/>
+      </w:rPr>
+    </w:lvl>
+    <w:lvl w:ilvl="5" w:tplc="040C0005" w:tentative="1">
+      <w:start w:val="1"/>
+      <w:numFmt w:val="bullet"/>
+      <w:lvlText w:val=""/>
+      <w:lvlJc w:val="left"/>
+      <w:pPr>
+        <w:ind w:left="4320" w:hanging="360"/>
+      </w:pPr>
+      <w:rPr>
+        <w:rFonts w:ascii="Wingdings" w:hAnsi="Wingdings" w:hint="default"/>
+      </w:rPr>
+    </w:lvl>
+    <w:lvl w:ilvl="6" w:tplc="040C0001" w:tentative="1">
+      <w:start w:val="1"/>
+      <w:numFmt w:val="bullet"/>
+      <w:lvlText w:val=""/>
+      <w:lvlJc w:val="left"/>
+      <w:pPr>
+        <w:ind w:left="5040" w:hanging="360"/>
+      </w:pPr>
+      <w:rPr>
+        <w:rFonts w:ascii="Symbol" w:hAnsi="Symbol" w:hint="default"/>
+      </w:rPr>
+    </w:lvl>
+    <w:lvl w:ilvl="7" w:tplc="040C0003" w:tentative="1">
+      <w:start w:val="1"/>
+      <w:numFmt w:val="bullet"/>
+      <w:lvlText w:val="o"/>
+      <w:lvlJc w:val="left"/>
+      <w:pPr>
+        <w:ind w:left="5760" w:hanging="360"/>
+      </w:pPr>
+      <w:rPr>
+        <w:rFonts w:ascii="Courier New" w:hAnsi="Courier New" w:cs="Courier New" w:hint="default"/>
+      </w:rPr>
+    </w:lvl>
+    <w:lvl w:ilvl="8" w:tplc="040C0005" w:tentative="1">
+      <w:start w:val="1"/>
+      <w:numFmt w:val="bullet"/>
+      <w:lvlText w:val=""/>
+      <w:lvlJc w:val="left"/>
+      <w:pPr>
+        <w:ind w:left="6480" w:hanging="360"/>
+      </w:pPr>
+      <w:rPr>
+        <w:rFonts w:ascii="Wingdings" w:hAnsi="Wingdings" w:hint="default"/>
+      </w:rPr>
+    </w:lvl>
+  </w:abstractNum>
+  <w:abstractNum w:abstractNumId="15">
     <w:nsid w:val="7BCC213A"/>
     <w:multiLevelType w:val="hybridMultilevel"/>
     <w:tmpl w:val="E532505C"/>
@@ -9257,10 +9756,13 @@
     <w:abstractNumId w:val="13"/>
   </w:num>
   <w:num w:numId="14">
-    <w:abstractNumId w:val="14"/>
+    <w:abstractNumId w:val="15"/>
   </w:num>
   <w:num w:numId="15">
     <w:abstractNumId w:val="12"/>
+  </w:num>
+  <w:num w:numId="16">
+    <w:abstractNumId w:val="14"/>
   </w:num>
 </w:numbering>
 </file>
@@ -9476,7 +9978,6 @@
   <w:style w:type="character" w:default="1" w:styleId="Policepardfaut">
     <w:name w:val="Default Paragraph Font"/>
     <w:uiPriority w:val="1"/>
-    <w:semiHidden/>
     <w:unhideWhenUsed/>
   </w:style>
   <w:style w:type="table" w:default="1" w:styleId="TableauNormal">
@@ -9889,7 +10390,6 @@
   <w:style w:type="character" w:default="1" w:styleId="Policepardfaut">
     <w:name w:val="Default Paragraph Font"/>
     <w:uiPriority w:val="1"/>
-    <w:semiHidden/>
     <w:unhideWhenUsed/>
   </w:style>
   <w:style w:type="table" w:default="1" w:styleId="TableauNormal">
@@ -10381,7 +10881,7 @@
 </file>
 
 <file path=customXml/itemProps1.xml><?xml version="1.0" encoding="utf-8"?>
-<ds:datastoreItem xmlns:ds="http://schemas.openxmlformats.org/officeDocument/2006/customXml" ds:itemID="{B915B1ED-00BA-4EA7-9912-F718CBDB7A43}">
+<ds:datastoreItem xmlns:ds="http://schemas.openxmlformats.org/officeDocument/2006/customXml" ds:itemID="{C63A9787-46A0-4304-A88E-1BDC285BDCBD}">
   <ds:schemaRefs>
     <ds:schemaRef ds:uri="http://schemas.openxmlformats.org/officeDocument/2006/bibliography"/>
   </ds:schemaRefs>

</xml_diff>